<commit_message>
updated Financial Analysis using FinBert
</commit_message>
<xml_diff>
--- a/20211207_Finbert/Financial Sentiment Analysis using FinBert.docx
+++ b/20211207_Finbert/Financial Sentiment Analysis using FinBert.docx
@@ -11,8 +11,8 @@
           <w:rFonts w:ascii="Helvetica" w:hAnsi="Helvetica" w:cs="Helvetica"/>
           <w:color w:val="292929"/>
           <w:spacing w:val="-3"/>
-          <w:sz w:val="69"/>
-          <w:szCs w:val="69"/>
+          <w:sz w:val="52"/>
+          <w:szCs w:val="52"/>
         </w:rPr>
       </w:pPr>
       <w:r>
@@ -20,8 +20,8 @@
           <w:rFonts w:ascii="Helvetica" w:hAnsi="Helvetica" w:cs="Helvetica"/>
           <w:color w:val="292929"/>
           <w:spacing w:val="-3"/>
-          <w:sz w:val="69"/>
-          <w:szCs w:val="69"/>
+          <w:sz w:val="52"/>
+          <w:szCs w:val="52"/>
         </w:rPr>
         <w:t xml:space="preserve">Financial Sentiment Analysis using </w:t>
       </w:r>
@@ -31,8 +31,8 @@
           <w:rFonts w:ascii="Helvetica" w:hAnsi="Helvetica" w:cs="Helvetica"/>
           <w:color w:val="292929"/>
           <w:spacing w:val="-3"/>
-          <w:sz w:val="69"/>
-          <w:szCs w:val="69"/>
+          <w:sz w:val="52"/>
+          <w:szCs w:val="52"/>
         </w:rPr>
         <w:t>FinBert</w:t>
       </w:r>
@@ -47,14 +47,16 @@
           <w:rFonts w:ascii="Helvetica" w:eastAsia="Times New Roman" w:hAnsi="Helvetica" w:cs="Helvetica"/>
           <w:color w:val="292929"/>
           <w:kern w:val="36"/>
-          <w:sz w:val="45"/>
-          <w:szCs w:val="45"/>
+          <w:sz w:val="40"/>
+          <w:szCs w:val="40"/>
           <w:lang w:eastAsia="en-IN"/>
         </w:rPr>
       </w:pPr>
       <w:r>
         <w:rPr>
           <w:noProof/>
+          <w:sz w:val="18"/>
+          <w:szCs w:val="18"/>
         </w:rPr>
         <w:drawing>
           <wp:inline distT="0" distB="0" distL="0" distR="0" wp14:anchorId="3A6148F0" wp14:editId="5385AB2E">
@@ -103,8 +105,6 @@
           <w:rPr>
             <w:rFonts w:ascii="Segoe UI" w:hAnsi="Segoe UI" w:cs="Segoe UI"/>
             <w:color w:val="0000FF"/>
-            <w:sz w:val="27"/>
-            <w:szCs w:val="27"/>
           </w:rPr>
           <w:br/>
         </w:r>
@@ -114,8 +114,8 @@
           <w:rFonts w:ascii="Helvetica" w:eastAsia="Times New Roman" w:hAnsi="Helvetica" w:cs="Helvetica"/>
           <w:color w:val="292929"/>
           <w:kern w:val="36"/>
-          <w:sz w:val="45"/>
-          <w:szCs w:val="45"/>
+          <w:sz w:val="40"/>
+          <w:szCs w:val="40"/>
           <w:lang w:eastAsia="en-IN"/>
         </w:rPr>
         <w:t>Introduction</w:t>
@@ -129,8 +129,8 @@
           <w:rFonts w:ascii="Georgia" w:eastAsia="Times New Roman" w:hAnsi="Georgia" w:cs="Times New Roman"/>
           <w:color w:val="292929"/>
           <w:spacing w:val="-1"/>
-          <w:sz w:val="32"/>
-          <w:szCs w:val="32"/>
+          <w:sz w:val="24"/>
+          <w:szCs w:val="24"/>
           <w:lang w:eastAsia="en-IN"/>
         </w:rPr>
       </w:pPr>
@@ -140,8 +140,8 @@
           <w:rFonts w:ascii="Georgia" w:eastAsia="Times New Roman" w:hAnsi="Georgia" w:cs="Times New Roman"/>
           <w:color w:val="292929"/>
           <w:spacing w:val="-1"/>
-          <w:sz w:val="32"/>
-          <w:szCs w:val="32"/>
+          <w:sz w:val="24"/>
+          <w:szCs w:val="24"/>
           <w:lang w:eastAsia="en-IN"/>
         </w:rPr>
         <w:t>FinBert</w:t>
@@ -152,8 +152,8 @@
           <w:rFonts w:ascii="Georgia" w:eastAsia="Times New Roman" w:hAnsi="Georgia" w:cs="Times New Roman"/>
           <w:color w:val="292929"/>
           <w:spacing w:val="-1"/>
-          <w:sz w:val="32"/>
-          <w:szCs w:val="32"/>
+          <w:sz w:val="24"/>
+          <w:szCs w:val="24"/>
           <w:lang w:eastAsia="en-IN"/>
         </w:rPr>
         <w:t xml:space="preserve"> is an opensource pre trained </w:t>
@@ -163,8 +163,8 @@
           <w:rFonts w:ascii="Georgia" w:eastAsia="Times New Roman" w:hAnsi="Georgia" w:cs="Times New Roman"/>
           <w:color w:val="292929"/>
           <w:spacing w:val="-1"/>
-          <w:sz w:val="32"/>
-          <w:szCs w:val="32"/>
+          <w:sz w:val="24"/>
+          <w:szCs w:val="24"/>
           <w:lang w:eastAsia="en-IN"/>
         </w:rPr>
         <w:t>Natural Language Processing (</w:t>
@@ -174,8 +174,8 @@
           <w:rFonts w:ascii="Georgia" w:eastAsia="Times New Roman" w:hAnsi="Georgia" w:cs="Times New Roman"/>
           <w:color w:val="292929"/>
           <w:spacing w:val="-1"/>
-          <w:sz w:val="32"/>
-          <w:szCs w:val="32"/>
+          <w:sz w:val="24"/>
+          <w:szCs w:val="24"/>
           <w:lang w:eastAsia="en-IN"/>
         </w:rPr>
         <w:t>NLP</w:t>
@@ -185,8 +185,8 @@
           <w:rFonts w:ascii="Georgia" w:eastAsia="Times New Roman" w:hAnsi="Georgia" w:cs="Times New Roman"/>
           <w:color w:val="292929"/>
           <w:spacing w:val="-1"/>
-          <w:sz w:val="32"/>
-          <w:szCs w:val="32"/>
+          <w:sz w:val="24"/>
+          <w:szCs w:val="24"/>
           <w:lang w:eastAsia="en-IN"/>
         </w:rPr>
         <w:t>)</w:t>
@@ -196,8 +196,8 @@
           <w:rFonts w:ascii="Georgia" w:eastAsia="Times New Roman" w:hAnsi="Georgia" w:cs="Times New Roman"/>
           <w:color w:val="292929"/>
           <w:spacing w:val="-1"/>
-          <w:sz w:val="32"/>
-          <w:szCs w:val="32"/>
+          <w:sz w:val="24"/>
+          <w:szCs w:val="24"/>
           <w:lang w:eastAsia="en-IN"/>
         </w:rPr>
         <w:t xml:space="preserve"> model, that has been specifically trained on </w:t>
@@ -208,8 +208,8 @@
           <w:rFonts w:ascii="Georgia" w:eastAsia="Times New Roman" w:hAnsi="Georgia" w:cs="Times New Roman"/>
           <w:color w:val="292929"/>
           <w:spacing w:val="-1"/>
-          <w:sz w:val="32"/>
-          <w:szCs w:val="32"/>
+          <w:sz w:val="24"/>
+          <w:szCs w:val="24"/>
           <w:lang w:eastAsia="en-IN"/>
         </w:rPr>
         <w:t>Financial</w:t>
@@ -220,8 +220,8 @@
           <w:rFonts w:ascii="Georgia" w:eastAsia="Times New Roman" w:hAnsi="Georgia" w:cs="Times New Roman"/>
           <w:color w:val="292929"/>
           <w:spacing w:val="-1"/>
-          <w:sz w:val="32"/>
-          <w:szCs w:val="32"/>
+          <w:sz w:val="24"/>
+          <w:szCs w:val="24"/>
           <w:lang w:eastAsia="en-IN"/>
         </w:rPr>
         <w:t xml:space="preserve"> data, and outperforms almost all other </w:t>
@@ -231,8 +231,8 @@
           <w:rFonts w:ascii="Georgia" w:eastAsia="Times New Roman" w:hAnsi="Georgia" w:cs="Times New Roman"/>
           <w:color w:val="292929"/>
           <w:spacing w:val="-1"/>
-          <w:sz w:val="32"/>
-          <w:szCs w:val="32"/>
+          <w:sz w:val="24"/>
+          <w:szCs w:val="24"/>
           <w:lang w:eastAsia="en-IN"/>
         </w:rPr>
         <w:t>NLP</w:t>
@@ -242,8 +242,8 @@
           <w:rFonts w:ascii="Georgia" w:eastAsia="Times New Roman" w:hAnsi="Georgia" w:cs="Times New Roman"/>
           <w:color w:val="292929"/>
           <w:spacing w:val="-1"/>
-          <w:sz w:val="32"/>
-          <w:szCs w:val="32"/>
+          <w:sz w:val="24"/>
+          <w:szCs w:val="24"/>
           <w:lang w:eastAsia="en-IN"/>
         </w:rPr>
         <w:t xml:space="preserve"> techniques for financial sentiment analysis.</w:t>
@@ -257,21 +257,32 @@
           <w:rFonts w:ascii="Georgia" w:eastAsia="Times New Roman" w:hAnsi="Georgia" w:cs="Times New Roman"/>
           <w:color w:val="292929"/>
           <w:spacing w:val="-1"/>
-          <w:sz w:val="32"/>
-          <w:szCs w:val="32"/>
-          <w:lang w:eastAsia="en-IN"/>
-        </w:rPr>
-      </w:pPr>
-      <w:r>
-        <w:rPr>
-          <w:rFonts w:ascii="Georgia" w:eastAsia="Times New Roman" w:hAnsi="Georgia" w:cs="Times New Roman"/>
-          <w:color w:val="292929"/>
-          <w:spacing w:val="-1"/>
-          <w:sz w:val="32"/>
-          <w:szCs w:val="32"/>
+          <w:sz w:val="24"/>
+          <w:szCs w:val="24"/>
+          <w:lang w:eastAsia="en-IN"/>
+        </w:rPr>
+      </w:pPr>
+      <w:r>
+        <w:rPr>
+          <w:rFonts w:ascii="Georgia" w:eastAsia="Times New Roman" w:hAnsi="Georgia" w:cs="Times New Roman"/>
+          <w:color w:val="292929"/>
+          <w:spacing w:val="-1"/>
+          <w:sz w:val="24"/>
+          <w:szCs w:val="24"/>
           <w:lang w:eastAsia="en-IN"/>
         </w:rPr>
         <w:t>Doing sentiment analysis on financial data is more complicated than normal use cases. Let’s take an example</w:t>
+      </w:r>
+      <w:r>
+        <w:rPr>
+          <w:rFonts w:ascii="Georgia" w:eastAsia="Times New Roman" w:hAnsi="Georgia" w:cs="Times New Roman"/>
+          <w:color w:val="292929"/>
+          <w:spacing w:val="-1"/>
+          <w:sz w:val="24"/>
+          <w:szCs w:val="24"/>
+          <w:lang w:eastAsia="en-IN"/>
+        </w:rPr>
+        <w:t>:</w:t>
       </w:r>
     </w:p>
     <w:p>
@@ -284,8 +295,8 @@
           <w:iCs/>
           <w:color w:val="292929"/>
           <w:spacing w:val="-1"/>
-          <w:sz w:val="32"/>
-          <w:szCs w:val="32"/>
+          <w:sz w:val="24"/>
+          <w:szCs w:val="24"/>
           <w:lang w:eastAsia="en-IN"/>
         </w:rPr>
       </w:pPr>
@@ -296,8 +307,8 @@
           <w:iCs/>
           <w:color w:val="292929"/>
           <w:spacing w:val="-1"/>
-          <w:sz w:val="32"/>
-          <w:szCs w:val="32"/>
+          <w:sz w:val="24"/>
+          <w:szCs w:val="24"/>
           <w:lang w:eastAsia="en-IN"/>
         </w:rPr>
         <w:t xml:space="preserve">Food companies doing well despite the global </w:t>
@@ -310,8 +321,8 @@
           <w:iCs/>
           <w:color w:val="292929"/>
           <w:spacing w:val="-1"/>
-          <w:sz w:val="32"/>
-          <w:szCs w:val="32"/>
+          <w:sz w:val="24"/>
+          <w:szCs w:val="24"/>
           <w:lang w:eastAsia="en-IN"/>
         </w:rPr>
         <w:t>markets</w:t>
@@ -324,8 +335,8 @@
           <w:iCs/>
           <w:color w:val="292929"/>
           <w:spacing w:val="-1"/>
-          <w:sz w:val="32"/>
-          <w:szCs w:val="32"/>
+          <w:sz w:val="24"/>
+          <w:szCs w:val="24"/>
           <w:lang w:eastAsia="en-IN"/>
         </w:rPr>
         <w:t xml:space="preserve"> downturn due to covid</w:t>
@@ -339,33 +350,32 @@
           <w:rFonts w:ascii="Georgia" w:eastAsia="Times New Roman" w:hAnsi="Georgia" w:cs="Times New Roman"/>
           <w:color w:val="292929"/>
           <w:spacing w:val="-1"/>
-          <w:sz w:val="32"/>
-          <w:szCs w:val="32"/>
-          <w:lang w:eastAsia="en-IN"/>
-        </w:rPr>
-      </w:pPr>
-      <w:r>
-        <w:rPr>
-          <w:rFonts w:ascii="Georgia" w:eastAsia="Times New Roman" w:hAnsi="Georgia" w:cs="Times New Roman"/>
-          <w:color w:val="292929"/>
-          <w:spacing w:val="-1"/>
-          <w:sz w:val="32"/>
-          <w:szCs w:val="32"/>
-          <w:lang w:eastAsia="en-IN"/>
-        </w:rPr>
-        <w:t xml:space="preserve">Normal NLP techniques will not be able to determine that the above sentence is good news and has positive sentiment for food companies. This is because normal NLP techniques, like word2vec, look at each word separately and don’t have context </w:t>
-      </w:r>
-      <w:r>
-        <w:rPr>
-          <w:rFonts w:ascii="Georgia" w:eastAsia="Times New Roman" w:hAnsi="Georgia" w:cs="Times New Roman"/>
-          <w:color w:val="292929"/>
-          <w:spacing w:val="-1"/>
-          <w:sz w:val="32"/>
-          <w:szCs w:val="32"/>
-          <w:lang w:eastAsia="en-IN"/>
-        </w:rPr>
-        <w:lastRenderedPageBreak/>
-        <w:t>for the words. To understand the sentiment of the above sentence we would need to be context aware.</w:t>
+          <w:sz w:val="24"/>
+          <w:szCs w:val="24"/>
+          <w:lang w:eastAsia="en-IN"/>
+        </w:rPr>
+      </w:pPr>
+      <w:r>
+        <w:rPr>
+          <w:rFonts w:ascii="Georgia" w:eastAsia="Times New Roman" w:hAnsi="Georgia" w:cs="Times New Roman"/>
+          <w:color w:val="292929"/>
+          <w:spacing w:val="-1"/>
+          <w:sz w:val="24"/>
+          <w:szCs w:val="24"/>
+          <w:lang w:eastAsia="en-IN"/>
+        </w:rPr>
+        <w:t>Normal NLP techniques will not be able to determine that the above sentence is good news and has positive sentiment for food companies. This is because normal NLP techniques, like word2vec, look at each word separately and don’t have context for the words. To understand the sentiment of the above sentence we would need to be context aware.</w:t>
+      </w:r>
+      <w:r>
+        <w:rPr>
+          <w:rFonts w:ascii="Georgia" w:eastAsia="Times New Roman" w:hAnsi="Georgia" w:cs="Times New Roman"/>
+          <w:color w:val="292929"/>
+          <w:spacing w:val="-1"/>
+          <w:sz w:val="24"/>
+          <w:szCs w:val="24"/>
+          <w:lang w:eastAsia="en-IN"/>
+        </w:rPr>
+        <w:t xml:space="preserve"> </w:t>
       </w:r>
     </w:p>
     <w:p>
@@ -377,8 +387,8 @@
           <w:rFonts w:ascii="Helvetica" w:eastAsia="Times New Roman" w:hAnsi="Helvetica" w:cs="Helvetica"/>
           <w:color w:val="292929"/>
           <w:kern w:val="36"/>
-          <w:sz w:val="45"/>
-          <w:szCs w:val="45"/>
+          <w:sz w:val="40"/>
+          <w:szCs w:val="40"/>
           <w:lang w:eastAsia="en-IN"/>
         </w:rPr>
       </w:pPr>
@@ -387,8 +397,8 @@
           <w:rFonts w:ascii="Helvetica" w:eastAsia="Times New Roman" w:hAnsi="Helvetica" w:cs="Helvetica"/>
           <w:color w:val="292929"/>
           <w:kern w:val="36"/>
-          <w:sz w:val="45"/>
-          <w:szCs w:val="45"/>
+          <w:sz w:val="40"/>
+          <w:szCs w:val="40"/>
           <w:lang w:eastAsia="en-IN"/>
         </w:rPr>
         <w:t>BERT</w:t>
@@ -402,21 +412,79 @@
           <w:rFonts w:ascii="Georgia" w:eastAsia="Times New Roman" w:hAnsi="Georgia" w:cs="Times New Roman"/>
           <w:color w:val="292929"/>
           <w:spacing w:val="-1"/>
-          <w:sz w:val="32"/>
-          <w:szCs w:val="32"/>
-          <w:lang w:eastAsia="en-IN"/>
-        </w:rPr>
-      </w:pPr>
-      <w:r>
-        <w:rPr>
-          <w:rFonts w:ascii="Georgia" w:eastAsia="Times New Roman" w:hAnsi="Georgia" w:cs="Times New Roman"/>
-          <w:color w:val="292929"/>
-          <w:spacing w:val="-1"/>
-          <w:sz w:val="32"/>
-          <w:szCs w:val="32"/>
-          <w:lang w:eastAsia="en-IN"/>
-        </w:rPr>
-        <w:t>This is where BERT comes in. BERT stands for Bidirectional Encoder Representation from Transformer. It is one of the most popular state of the art text embedding model published by Google. BERT has caused a revolution in the world of NLP by providing superior results on many NLP tasks, such as question answering, text generation, sentence classification, and many more compared to other methods.</w:t>
+          <w:sz w:val="24"/>
+          <w:szCs w:val="24"/>
+          <w:lang w:eastAsia="en-IN"/>
+        </w:rPr>
+      </w:pPr>
+      <w:r>
+        <w:rPr>
+          <w:rFonts w:ascii="Georgia" w:eastAsia="Times New Roman" w:hAnsi="Georgia" w:cs="Times New Roman"/>
+          <w:color w:val="292929"/>
+          <w:spacing w:val="-1"/>
+          <w:sz w:val="24"/>
+          <w:szCs w:val="24"/>
+          <w:lang w:eastAsia="en-IN"/>
+        </w:rPr>
+        <w:lastRenderedPageBreak/>
+        <w:t>BER</w:t>
+      </w:r>
+      <w:r>
+        <w:rPr>
+          <w:rFonts w:ascii="Georgia" w:eastAsia="Times New Roman" w:hAnsi="Georgia" w:cs="Times New Roman"/>
+          <w:color w:val="292929"/>
+          <w:spacing w:val="-1"/>
+          <w:sz w:val="24"/>
+          <w:szCs w:val="24"/>
+          <w:lang w:eastAsia="en-IN"/>
+        </w:rPr>
+        <w:t>T</w:t>
+      </w:r>
+      <w:r>
+        <w:rPr>
+          <w:rFonts w:ascii="Georgia" w:eastAsia="Times New Roman" w:hAnsi="Georgia" w:cs="Times New Roman"/>
+          <w:color w:val="292929"/>
+          <w:spacing w:val="-1"/>
+          <w:sz w:val="24"/>
+          <w:szCs w:val="24"/>
+          <w:lang w:eastAsia="en-IN"/>
+        </w:rPr>
+        <w:t xml:space="preserve"> enables context awareness for sentences.</w:t>
+      </w:r>
+      <w:r>
+        <w:rPr>
+          <w:rFonts w:ascii="Georgia" w:eastAsia="Times New Roman" w:hAnsi="Georgia" w:cs="Times New Roman"/>
+          <w:color w:val="292929"/>
+          <w:spacing w:val="-1"/>
+          <w:sz w:val="24"/>
+          <w:szCs w:val="24"/>
+          <w:lang w:eastAsia="en-IN"/>
+        </w:rPr>
+        <w:t xml:space="preserve"> BERT stands for Bidirectional Encoder Representation from Transformer. It is one of the most popular </w:t>
+      </w:r>
+      <w:proofErr w:type="gramStart"/>
+      <w:r>
+        <w:rPr>
+          <w:rFonts w:ascii="Georgia" w:eastAsia="Times New Roman" w:hAnsi="Georgia" w:cs="Times New Roman"/>
+          <w:color w:val="292929"/>
+          <w:spacing w:val="-1"/>
+          <w:sz w:val="24"/>
+          <w:szCs w:val="24"/>
+          <w:lang w:eastAsia="en-IN"/>
+        </w:rPr>
+        <w:t>state</w:t>
+      </w:r>
+      <w:proofErr w:type="gramEnd"/>
+      <w:r>
+        <w:rPr>
+          <w:rFonts w:ascii="Georgia" w:eastAsia="Times New Roman" w:hAnsi="Georgia" w:cs="Times New Roman"/>
+          <w:color w:val="292929"/>
+          <w:spacing w:val="-1"/>
+          <w:sz w:val="24"/>
+          <w:szCs w:val="24"/>
+          <w:lang w:eastAsia="en-IN"/>
+        </w:rPr>
+        <w:t xml:space="preserve"> of the art text embedding model published by Google. BERT has caused a revolution in the world of NLP by providing superior results on many NLP tasks, such as question answering, text generation, sentence classification, and many more compared to other methods.</w:t>
       </w:r>
     </w:p>
     <w:p>
@@ -427,18 +495,18 @@
           <w:rFonts w:ascii="Georgia" w:eastAsia="Times New Roman" w:hAnsi="Georgia" w:cs="Times New Roman"/>
           <w:color w:val="292929"/>
           <w:spacing w:val="-1"/>
-          <w:sz w:val="32"/>
-          <w:szCs w:val="32"/>
-          <w:lang w:eastAsia="en-IN"/>
-        </w:rPr>
-      </w:pPr>
-      <w:r>
-        <w:rPr>
-          <w:rFonts w:ascii="Georgia" w:eastAsia="Times New Roman" w:hAnsi="Georgia" w:cs="Times New Roman"/>
-          <w:color w:val="292929"/>
-          <w:spacing w:val="-1"/>
-          <w:sz w:val="32"/>
-          <w:szCs w:val="32"/>
+          <w:sz w:val="24"/>
+          <w:szCs w:val="24"/>
+          <w:lang w:eastAsia="en-IN"/>
+        </w:rPr>
+      </w:pPr>
+      <w:r>
+        <w:rPr>
+          <w:rFonts w:ascii="Georgia" w:eastAsia="Times New Roman" w:hAnsi="Georgia" w:cs="Times New Roman"/>
+          <w:color w:val="292929"/>
+          <w:spacing w:val="-1"/>
+          <w:sz w:val="24"/>
+          <w:szCs w:val="24"/>
           <w:lang w:eastAsia="en-IN"/>
         </w:rPr>
         <w:t>One of the reasons BERT is more successful is that it uses a context based embedding model. Consider the example below</w:t>
@@ -454,8 +522,8 @@
           <w:iCs/>
           <w:color w:val="292929"/>
           <w:spacing w:val="-1"/>
-          <w:sz w:val="32"/>
-          <w:szCs w:val="32"/>
+          <w:sz w:val="24"/>
+          <w:szCs w:val="24"/>
           <w:lang w:eastAsia="en-IN"/>
         </w:rPr>
       </w:pPr>
@@ -466,8 +534,8 @@
           <w:iCs/>
           <w:color w:val="292929"/>
           <w:spacing w:val="-1"/>
-          <w:sz w:val="32"/>
-          <w:szCs w:val="32"/>
+          <w:sz w:val="24"/>
+          <w:szCs w:val="24"/>
           <w:lang w:eastAsia="en-IN"/>
         </w:rPr>
         <w:t>Sentence 1: The python ate the rabbit</w:t>
@@ -483,8 +551,8 @@
           <w:iCs/>
           <w:color w:val="292929"/>
           <w:spacing w:val="-1"/>
-          <w:sz w:val="32"/>
-          <w:szCs w:val="32"/>
+          <w:sz w:val="24"/>
+          <w:szCs w:val="24"/>
           <w:lang w:eastAsia="en-IN"/>
         </w:rPr>
       </w:pPr>
@@ -495,8 +563,8 @@
           <w:iCs/>
           <w:color w:val="292929"/>
           <w:spacing w:val="-1"/>
-          <w:sz w:val="32"/>
-          <w:szCs w:val="32"/>
+          <w:sz w:val="24"/>
+          <w:szCs w:val="24"/>
           <w:lang w:eastAsia="en-IN"/>
         </w:rPr>
         <w:t>Sentence 2: Python is one of the most popular programming languages</w:t>
@@ -510,18 +578,18 @@
           <w:rFonts w:ascii="Georgia" w:eastAsia="Times New Roman" w:hAnsi="Georgia" w:cs="Times New Roman"/>
           <w:color w:val="292929"/>
           <w:spacing w:val="-1"/>
-          <w:sz w:val="32"/>
-          <w:szCs w:val="32"/>
-          <w:lang w:eastAsia="en-IN"/>
-        </w:rPr>
-      </w:pPr>
-      <w:r>
-        <w:rPr>
-          <w:rFonts w:ascii="Georgia" w:eastAsia="Times New Roman" w:hAnsi="Georgia" w:cs="Times New Roman"/>
-          <w:color w:val="292929"/>
-          <w:spacing w:val="-1"/>
-          <w:sz w:val="32"/>
-          <w:szCs w:val="32"/>
+          <w:sz w:val="24"/>
+          <w:szCs w:val="24"/>
+          <w:lang w:eastAsia="en-IN"/>
+        </w:rPr>
+      </w:pPr>
+      <w:r>
+        <w:rPr>
+          <w:rFonts w:ascii="Georgia" w:eastAsia="Times New Roman" w:hAnsi="Georgia" w:cs="Times New Roman"/>
+          <w:color w:val="292929"/>
+          <w:spacing w:val="-1"/>
+          <w:sz w:val="24"/>
+          <w:szCs w:val="24"/>
           <w:lang w:eastAsia="en-IN"/>
         </w:rPr>
         <w:t xml:space="preserve">Without context, the word python would have the same meaning in both sentences. BERT looks at the sentence and figures out what </w:t>
@@ -532,8 +600,8 @@
           <w:rFonts w:ascii="Georgia" w:eastAsia="Times New Roman" w:hAnsi="Georgia" w:cs="Times New Roman"/>
           <w:color w:val="292929"/>
           <w:spacing w:val="-1"/>
-          <w:sz w:val="32"/>
-          <w:szCs w:val="32"/>
+          <w:sz w:val="24"/>
+          <w:szCs w:val="24"/>
           <w:lang w:eastAsia="en-IN"/>
         </w:rPr>
         <w:t>words</w:t>
@@ -544,8 +612,8 @@
           <w:rFonts w:ascii="Georgia" w:eastAsia="Times New Roman" w:hAnsi="Georgia" w:cs="Times New Roman"/>
           <w:color w:val="292929"/>
           <w:spacing w:val="-1"/>
-          <w:sz w:val="32"/>
-          <w:szCs w:val="32"/>
+          <w:sz w:val="24"/>
+          <w:szCs w:val="24"/>
           <w:lang w:eastAsia="en-IN"/>
         </w:rPr>
         <w:t xml:space="preserve"> python is related to in the sentence, and will create embedding of the word python based on the context. BERT does this by using transformers, which is a </w:t>
@@ -556,8 +624,8 @@
           <w:rFonts w:ascii="Georgia" w:eastAsia="Times New Roman" w:hAnsi="Georgia" w:cs="Times New Roman"/>
           <w:color w:val="292929"/>
           <w:spacing w:val="-1"/>
-          <w:sz w:val="32"/>
-          <w:szCs w:val="32"/>
+          <w:sz w:val="24"/>
+          <w:szCs w:val="24"/>
           <w:lang w:eastAsia="en-IN"/>
         </w:rPr>
         <w:t>state of the art</w:t>
@@ -568,8 +636,8 @@
           <w:rFonts w:ascii="Georgia" w:eastAsia="Times New Roman" w:hAnsi="Georgia" w:cs="Times New Roman"/>
           <w:color w:val="292929"/>
           <w:spacing w:val="-1"/>
-          <w:sz w:val="32"/>
-          <w:szCs w:val="32"/>
+          <w:sz w:val="24"/>
+          <w:szCs w:val="24"/>
           <w:lang w:eastAsia="en-IN"/>
         </w:rPr>
         <w:t xml:space="preserve"> deep learning architecture, that is mostly used for Natural language processing. The architecture uses encoder-decoder paradigm. </w:t>
@@ -583,110 +651,110 @@
           <w:rFonts w:ascii="Georgia" w:eastAsia="Times New Roman" w:hAnsi="Georgia" w:cs="Times New Roman"/>
           <w:color w:val="292929"/>
           <w:spacing w:val="-1"/>
-          <w:sz w:val="32"/>
-          <w:szCs w:val="32"/>
-          <w:lang w:eastAsia="en-IN"/>
-        </w:rPr>
-      </w:pPr>
-      <w:r>
-        <w:rPr>
-          <w:rFonts w:ascii="Georgia" w:eastAsia="Times New Roman" w:hAnsi="Georgia" w:cs="Times New Roman"/>
-          <w:color w:val="292929"/>
-          <w:spacing w:val="-1"/>
-          <w:sz w:val="32"/>
-          <w:szCs w:val="32"/>
+          <w:sz w:val="24"/>
+          <w:szCs w:val="24"/>
+          <w:lang w:eastAsia="en-IN"/>
+        </w:rPr>
+      </w:pPr>
+      <w:r>
+        <w:rPr>
+          <w:rFonts w:ascii="Georgia" w:eastAsia="Times New Roman" w:hAnsi="Georgia" w:cs="Times New Roman"/>
+          <w:color w:val="292929"/>
+          <w:spacing w:val="-1"/>
+          <w:sz w:val="24"/>
+          <w:szCs w:val="24"/>
+          <w:lang w:eastAsia="en-IN"/>
+        </w:rPr>
+        <w:t>The encoder takes the input sentence and learns its representation and then sends the representation to the decoder. The decoder generates the output sentence. The transformer architecture uses many layers of encoders to generate the representation. BERT can be thought of as a transformer, but only with encoders. BERT has different configurations based on how many encoder layers it uses.</w:t>
+      </w:r>
+    </w:p>
+    <w:p>
+      <w:pPr>
+        <w:shd w:val="clear" w:color="auto" w:fill="FFFFFF"/>
+        <w:spacing w:before="480" w:after="0" w:line="480" w:lineRule="atLeast"/>
+        <w:rPr>
+          <w:rFonts w:ascii="Georgia" w:eastAsia="Times New Roman" w:hAnsi="Georgia" w:cs="Times New Roman"/>
+          <w:color w:val="292929"/>
+          <w:spacing w:val="-1"/>
+          <w:sz w:val="24"/>
+          <w:szCs w:val="24"/>
+          <w:lang w:eastAsia="en-IN"/>
+        </w:rPr>
+      </w:pPr>
+      <w:r>
+        <w:rPr>
+          <w:rFonts w:ascii="Georgia" w:eastAsia="Times New Roman" w:hAnsi="Georgia" w:cs="Times New Roman"/>
+          <w:color w:val="292929"/>
+          <w:spacing w:val="-1"/>
+          <w:sz w:val="24"/>
+          <w:szCs w:val="24"/>
+          <w:lang w:eastAsia="en-IN"/>
+        </w:rPr>
+        <w:t xml:space="preserve">That was a mouthful, wasn’t </w:t>
+      </w:r>
+      <w:r>
+        <w:rPr>
+          <w:rFonts w:ascii="Georgia" w:eastAsia="Times New Roman" w:hAnsi="Georgia" w:cs="Times New Roman"/>
+          <w:color w:val="292929"/>
+          <w:spacing w:val="-1"/>
+          <w:sz w:val="24"/>
+          <w:szCs w:val="24"/>
+          <w:lang w:eastAsia="en-IN"/>
+        </w:rPr>
+        <w:t>it?</w:t>
+      </w:r>
+      <w:r>
+        <w:rPr>
+          <w:rFonts w:ascii="Georgia" w:eastAsia="Times New Roman" w:hAnsi="Georgia" w:cs="Times New Roman"/>
+          <w:color w:val="292929"/>
+          <w:spacing w:val="-1"/>
+          <w:sz w:val="24"/>
+          <w:szCs w:val="24"/>
+          <w:lang w:eastAsia="en-IN"/>
+        </w:rPr>
+        <w:t xml:space="preserve"> Let’s look at it diagrammatically</w:t>
+      </w:r>
+      <w:r>
+        <w:rPr>
+          <w:rFonts w:ascii="Georgia" w:eastAsia="Times New Roman" w:hAnsi="Georgia" w:cs="Times New Roman"/>
+          <w:color w:val="292929"/>
+          <w:spacing w:val="-1"/>
+          <w:sz w:val="24"/>
+          <w:szCs w:val="24"/>
+          <w:lang w:eastAsia="en-IN"/>
+        </w:rPr>
+        <w:t>.</w:t>
+      </w:r>
+    </w:p>
+    <w:p>
+      <w:pPr>
+        <w:shd w:val="clear" w:color="auto" w:fill="FFFFFF"/>
+        <w:spacing w:before="480" w:after="0" w:line="480" w:lineRule="atLeast"/>
+        <w:rPr>
+          <w:rFonts w:ascii="Georgia" w:eastAsia="Times New Roman" w:hAnsi="Georgia" w:cs="Times New Roman"/>
+          <w:color w:val="292929"/>
+          <w:spacing w:val="-1"/>
+          <w:sz w:val="24"/>
+          <w:szCs w:val="24"/>
+          <w:lang w:eastAsia="en-IN"/>
+        </w:rPr>
+      </w:pPr>
+      <w:r>
+        <w:rPr>
+          <w:rFonts w:ascii="Georgia" w:eastAsia="Times New Roman" w:hAnsi="Georgia" w:cs="Times New Roman"/>
+          <w:noProof/>
+          <w:color w:val="292929"/>
+          <w:spacing w:val="-1"/>
+          <w:sz w:val="24"/>
+          <w:szCs w:val="24"/>
           <w:lang w:eastAsia="en-IN"/>
         </w:rPr>
         <w:lastRenderedPageBreak/>
-        <w:t>The encoder takes the input sentence and learns its representation and then sends the representation to the decoder. The decoder generates the output sentence. The transformer architecture uses many layers of encoders to generate the representation. BERT can be thought of as a transformer, but only with encoders. BERT has different configurations based on how many encoder layers it uses.</w:t>
-      </w:r>
-    </w:p>
-    <w:p>
-      <w:pPr>
-        <w:shd w:val="clear" w:color="auto" w:fill="FFFFFF"/>
-        <w:spacing w:before="480" w:after="0" w:line="480" w:lineRule="atLeast"/>
-        <w:rPr>
-          <w:rFonts w:ascii="Georgia" w:eastAsia="Times New Roman" w:hAnsi="Georgia" w:cs="Times New Roman"/>
-          <w:color w:val="292929"/>
-          <w:spacing w:val="-1"/>
-          <w:sz w:val="32"/>
-          <w:szCs w:val="32"/>
-          <w:lang w:eastAsia="en-IN"/>
-        </w:rPr>
-      </w:pPr>
-      <w:r>
-        <w:rPr>
-          <w:rFonts w:ascii="Georgia" w:eastAsia="Times New Roman" w:hAnsi="Georgia" w:cs="Times New Roman"/>
-          <w:color w:val="292929"/>
-          <w:spacing w:val="-1"/>
-          <w:sz w:val="32"/>
-          <w:szCs w:val="32"/>
-          <w:lang w:eastAsia="en-IN"/>
-        </w:rPr>
-        <w:t xml:space="preserve">That was a mouthful, wasn’t </w:t>
-      </w:r>
-      <w:r>
-        <w:rPr>
-          <w:rFonts w:ascii="Georgia" w:eastAsia="Times New Roman" w:hAnsi="Georgia" w:cs="Times New Roman"/>
-          <w:color w:val="292929"/>
-          <w:spacing w:val="-1"/>
-          <w:sz w:val="32"/>
-          <w:szCs w:val="32"/>
-          <w:lang w:eastAsia="en-IN"/>
-        </w:rPr>
-        <w:t>it?</w:t>
-      </w:r>
-      <w:r>
-        <w:rPr>
-          <w:rFonts w:ascii="Georgia" w:eastAsia="Times New Roman" w:hAnsi="Georgia" w:cs="Times New Roman"/>
-          <w:color w:val="292929"/>
-          <w:spacing w:val="-1"/>
-          <w:sz w:val="32"/>
-          <w:szCs w:val="32"/>
-          <w:lang w:eastAsia="en-IN"/>
-        </w:rPr>
-        <w:t xml:space="preserve"> Let’s look at it diagrammatically</w:t>
-      </w:r>
-      <w:r>
-        <w:rPr>
-          <w:rFonts w:ascii="Georgia" w:eastAsia="Times New Roman" w:hAnsi="Georgia" w:cs="Times New Roman"/>
-          <w:color w:val="292929"/>
-          <w:spacing w:val="-1"/>
-          <w:sz w:val="32"/>
-          <w:szCs w:val="32"/>
-          <w:lang w:eastAsia="en-IN"/>
-        </w:rPr>
-        <w:t>.</w:t>
-      </w:r>
-    </w:p>
-    <w:p>
-      <w:pPr>
-        <w:shd w:val="clear" w:color="auto" w:fill="FFFFFF"/>
-        <w:spacing w:before="480" w:after="0" w:line="480" w:lineRule="atLeast"/>
-        <w:rPr>
-          <w:rFonts w:ascii="Georgia" w:eastAsia="Times New Roman" w:hAnsi="Georgia" w:cs="Times New Roman"/>
-          <w:color w:val="292929"/>
-          <w:spacing w:val="-1"/>
-          <w:sz w:val="32"/>
-          <w:szCs w:val="32"/>
-          <w:lang w:eastAsia="en-IN"/>
-        </w:rPr>
-      </w:pPr>
-      <w:r>
-        <w:rPr>
-          <w:rFonts w:ascii="Georgia" w:eastAsia="Times New Roman" w:hAnsi="Georgia" w:cs="Times New Roman"/>
-          <w:noProof/>
-          <w:color w:val="292929"/>
-          <w:spacing w:val="-1"/>
-          <w:sz w:val="32"/>
-          <w:szCs w:val="32"/>
-          <w:lang w:eastAsia="en-IN"/>
-        </w:rPr>
         <w:drawing>
-          <wp:inline distT="0" distB="0" distL="0" distR="0" wp14:anchorId="2A1B2A36" wp14:editId="28BB17BF">
-            <wp:extent cx="6514334" cy="2337683"/>
-            <wp:effectExtent l="0" t="0" r="1270" b="5715"/>
-            <wp:docPr id="6" name="Picture 6" descr="A picture containing diagram&#10;&#10;Description automatically generated"/>
+          <wp:inline distT="0" distB="0" distL="0" distR="0" wp14:anchorId="2A1B2A36" wp14:editId="06AF3184">
+            <wp:extent cx="6524295" cy="2263398"/>
+            <wp:effectExtent l="0" t="0" r="0" b="3810"/>
+            <wp:docPr id="6" name="Picture 6"/>
             <wp:cNvGraphicFramePr>
               <a:graphicFrameLocks xmlns:a="http://schemas.openxmlformats.org/drawingml/2006/main" noChangeAspect="1"/>
             </wp:cNvGraphicFramePr>
@@ -694,7 +762,7 @@
               <a:graphicData uri="http://schemas.openxmlformats.org/drawingml/2006/picture">
                 <pic:pic xmlns:pic="http://schemas.openxmlformats.org/drawingml/2006/picture">
                   <pic:nvPicPr>
-                    <pic:cNvPr id="6" name="Picture 6" descr="A picture containing diagram&#10;&#10;Description automatically generated"/>
+                    <pic:cNvPr id="6" name="Picture 6"/>
                     <pic:cNvPicPr/>
                   </pic:nvPicPr>
                   <pic:blipFill>
@@ -712,7 +780,7 @@
                   <pic:spPr>
                     <a:xfrm>
                       <a:off x="0" y="0"/>
-                      <a:ext cx="6524295" cy="2341257"/>
+                      <a:ext cx="6524295" cy="2263398"/>
                     </a:xfrm>
                     <a:prstGeom prst="rect">
                       <a:avLst/>
@@ -733,18 +801,18 @@
           <w:rFonts w:ascii="Georgia" w:eastAsia="Times New Roman" w:hAnsi="Georgia" w:cs="Times New Roman"/>
           <w:color w:val="292929"/>
           <w:spacing w:val="-1"/>
-          <w:sz w:val="32"/>
-          <w:szCs w:val="32"/>
-          <w:lang w:eastAsia="en-IN"/>
-        </w:rPr>
-      </w:pPr>
-      <w:r>
-        <w:rPr>
-          <w:rFonts w:ascii="Georgia" w:eastAsia="Times New Roman" w:hAnsi="Georgia" w:cs="Times New Roman"/>
-          <w:color w:val="292929"/>
-          <w:spacing w:val="-1"/>
-          <w:sz w:val="32"/>
-          <w:szCs w:val="32"/>
+          <w:sz w:val="24"/>
+          <w:szCs w:val="24"/>
+          <w:lang w:eastAsia="en-IN"/>
+        </w:rPr>
+      </w:pPr>
+      <w:r>
+        <w:rPr>
+          <w:rFonts w:ascii="Georgia" w:eastAsia="Times New Roman" w:hAnsi="Georgia" w:cs="Times New Roman"/>
+          <w:color w:val="292929"/>
+          <w:spacing w:val="-1"/>
+          <w:sz w:val="24"/>
+          <w:szCs w:val="24"/>
           <w:lang w:eastAsia="en-IN"/>
         </w:rPr>
         <w:t xml:space="preserve">The </w:t>
@@ -754,11 +822,33 @@
           <w:rFonts w:ascii="Georgia" w:eastAsia="Times New Roman" w:hAnsi="Georgia" w:cs="Times New Roman"/>
           <w:color w:val="292929"/>
           <w:spacing w:val="-1"/>
-          <w:sz w:val="32"/>
-          <w:szCs w:val="32"/>
-          <w:lang w:eastAsia="en-IN"/>
-        </w:rPr>
-        <w:t xml:space="preserve">BERT model is pretrained on a large corpus of words. What is pretraining? Pretraining is when we train a model with a huge dataset for a particular task and save the trained model. For any new task, instead of initializing a new model with random weights, we will initialize it with the weights of the trained </w:t>
+          <w:sz w:val="24"/>
+          <w:szCs w:val="24"/>
+          <w:lang w:eastAsia="en-IN"/>
+        </w:rPr>
+        <w:t xml:space="preserve">BERT model is pretrained on a large corpus of words. What is pretraining? Pretraining is when we train a model with a huge dataset </w:t>
+      </w:r>
+      <w:r>
+        <w:rPr>
+          <w:rFonts w:ascii="Georgia" w:eastAsia="Times New Roman" w:hAnsi="Georgia" w:cs="Times New Roman"/>
+          <w:color w:val="292929"/>
+          <w:spacing w:val="-1"/>
+          <w:sz w:val="24"/>
+          <w:szCs w:val="24"/>
+          <w:lang w:eastAsia="en-IN"/>
+        </w:rPr>
+        <w:t xml:space="preserve">and potentially a very large number of parameters </w:t>
+      </w:r>
+      <w:r>
+        <w:rPr>
+          <w:rFonts w:ascii="Georgia" w:eastAsia="Times New Roman" w:hAnsi="Georgia" w:cs="Times New Roman"/>
+          <w:color w:val="292929"/>
+          <w:spacing w:val="-1"/>
+          <w:sz w:val="24"/>
+          <w:szCs w:val="24"/>
+          <w:lang w:eastAsia="en-IN"/>
+        </w:rPr>
+        <w:t xml:space="preserve">for a particular task and save the trained model. For any new task, instead of initializing a new model with random weights, we will initialize it with the weights of the trained </w:t>
       </w:r>
       <w:proofErr w:type="gramStart"/>
       <w:r>
@@ -766,8 +856,8 @@
           <w:rFonts w:ascii="Georgia" w:eastAsia="Times New Roman" w:hAnsi="Georgia" w:cs="Times New Roman"/>
           <w:color w:val="292929"/>
           <w:spacing w:val="-1"/>
-          <w:sz w:val="32"/>
-          <w:szCs w:val="32"/>
+          <w:sz w:val="24"/>
+          <w:szCs w:val="24"/>
           <w:lang w:eastAsia="en-IN"/>
         </w:rPr>
         <w:t>model, and</w:t>
@@ -778,11 +868,77 @@
           <w:rFonts w:ascii="Georgia" w:eastAsia="Times New Roman" w:hAnsi="Georgia" w:cs="Times New Roman"/>
           <w:color w:val="292929"/>
           <w:spacing w:val="-1"/>
-          <w:sz w:val="32"/>
-          <w:szCs w:val="32"/>
-          <w:lang w:eastAsia="en-IN"/>
-        </w:rPr>
-        <w:t xml:space="preserve"> adjust the weights for the new task. </w:t>
+          <w:sz w:val="24"/>
+          <w:szCs w:val="24"/>
+          <w:lang w:eastAsia="en-IN"/>
+        </w:rPr>
+        <w:t xml:space="preserve"> adjust the weights for the new task.</w:t>
+      </w:r>
+      <w:r>
+        <w:rPr>
+          <w:rFonts w:ascii="Georgia" w:eastAsia="Times New Roman" w:hAnsi="Georgia" w:cs="Times New Roman"/>
+          <w:color w:val="292929"/>
+          <w:spacing w:val="-1"/>
+          <w:sz w:val="24"/>
+          <w:szCs w:val="24"/>
+          <w:lang w:eastAsia="en-IN"/>
+        </w:rPr>
+        <w:t xml:space="preserve"> This is helpful since for our work we may not have easy access to huge volumes of training data, and we will save a lot of time </w:t>
+      </w:r>
+      <w:r>
+        <w:rPr>
+          <w:rFonts w:ascii="Georgia" w:eastAsia="Times New Roman" w:hAnsi="Georgia" w:cs="Times New Roman"/>
+          <w:color w:val="292929"/>
+          <w:spacing w:val="-1"/>
+          <w:sz w:val="24"/>
+          <w:szCs w:val="24"/>
+          <w:lang w:eastAsia="en-IN"/>
+        </w:rPr>
+        <w:t xml:space="preserve">and resources </w:t>
+      </w:r>
+      <w:r>
+        <w:rPr>
+          <w:rFonts w:ascii="Georgia" w:eastAsia="Times New Roman" w:hAnsi="Georgia" w:cs="Times New Roman"/>
+          <w:color w:val="292929"/>
+          <w:spacing w:val="-1"/>
+          <w:sz w:val="24"/>
+          <w:szCs w:val="24"/>
+          <w:lang w:eastAsia="en-IN"/>
+        </w:rPr>
+        <w:t xml:space="preserve">that </w:t>
+      </w:r>
+      <w:r>
+        <w:rPr>
+          <w:rFonts w:ascii="Georgia" w:eastAsia="Times New Roman" w:hAnsi="Georgia" w:cs="Times New Roman"/>
+          <w:color w:val="292929"/>
+          <w:spacing w:val="-1"/>
+          <w:sz w:val="24"/>
+          <w:szCs w:val="24"/>
+          <w:lang w:eastAsia="en-IN"/>
+        </w:rPr>
+        <w:t>were</w:t>
+      </w:r>
+      <w:r>
+        <w:rPr>
+          <w:rFonts w:ascii="Georgia" w:eastAsia="Times New Roman" w:hAnsi="Georgia" w:cs="Times New Roman"/>
+          <w:color w:val="292929"/>
+          <w:spacing w:val="-1"/>
+          <w:sz w:val="24"/>
+          <w:szCs w:val="24"/>
+          <w:lang w:eastAsia="en-IN"/>
+        </w:rPr>
+        <w:t xml:space="preserve"> spent on training the model.</w:t>
+      </w:r>
+      <w:r>
+        <w:rPr>
+          <w:rFonts w:ascii="Georgia" w:eastAsia="Times New Roman" w:hAnsi="Georgia" w:cs="Times New Roman"/>
+          <w:color w:val="292929"/>
+          <w:spacing w:val="-1"/>
+          <w:sz w:val="24"/>
+          <w:szCs w:val="24"/>
+          <w:lang w:eastAsia="en-IN"/>
+        </w:rPr>
+        <w:t xml:space="preserve"> </w:t>
       </w:r>
     </w:p>
     <w:p>
@@ -793,8 +949,8 @@
           <w:rFonts w:ascii="Georgia" w:eastAsia="Times New Roman" w:hAnsi="Georgia" w:cs="Times New Roman"/>
           <w:color w:val="292929"/>
           <w:spacing w:val="-1"/>
-          <w:sz w:val="32"/>
-          <w:szCs w:val="32"/>
+          <w:sz w:val="24"/>
+          <w:szCs w:val="24"/>
           <w:lang w:eastAsia="en-IN"/>
         </w:rPr>
       </w:pPr>
@@ -804,11 +960,10 @@
           <w:noProof/>
           <w:color w:val="292929"/>
           <w:spacing w:val="-1"/>
-          <w:sz w:val="32"/>
-          <w:szCs w:val="32"/>
-          <w:lang w:eastAsia="en-IN"/>
-        </w:rPr>
-        <w:lastRenderedPageBreak/>
+          <w:sz w:val="24"/>
+          <w:szCs w:val="24"/>
+          <w:lang w:eastAsia="en-IN"/>
+        </w:rPr>
         <w:drawing>
           <wp:inline distT="0" distB="0" distL="0" distR="0" wp14:anchorId="32E16083" wp14:editId="1419FAB0">
             <wp:extent cx="4593350" cy="2477021"/>
@@ -869,18 +1024,18 @@
           <w:rFonts w:ascii="Georgia" w:eastAsia="Times New Roman" w:hAnsi="Georgia" w:cs="Times New Roman"/>
           <w:color w:val="292929"/>
           <w:spacing w:val="-1"/>
-          <w:sz w:val="32"/>
-          <w:szCs w:val="32"/>
-          <w:lang w:eastAsia="en-IN"/>
-        </w:rPr>
-      </w:pPr>
-      <w:r>
-        <w:rPr>
-          <w:rFonts w:ascii="Georgia" w:eastAsia="Times New Roman" w:hAnsi="Georgia" w:cs="Times New Roman"/>
-          <w:color w:val="292929"/>
-          <w:spacing w:val="-1"/>
-          <w:sz w:val="32"/>
-          <w:szCs w:val="32"/>
+          <w:sz w:val="24"/>
+          <w:szCs w:val="24"/>
+          <w:lang w:eastAsia="en-IN"/>
+        </w:rPr>
+      </w:pPr>
+      <w:r>
+        <w:rPr>
+          <w:rFonts w:ascii="Georgia" w:eastAsia="Times New Roman" w:hAnsi="Georgia" w:cs="Times New Roman"/>
+          <w:color w:val="292929"/>
+          <w:spacing w:val="-1"/>
+          <w:sz w:val="24"/>
+          <w:szCs w:val="24"/>
           <w:lang w:eastAsia="en-IN"/>
         </w:rPr>
         <w:t>The BERT model is pre-trained using two tasks</w:t>
@@ -890,8 +1045,8 @@
           <w:rFonts w:ascii="Georgia" w:eastAsia="Times New Roman" w:hAnsi="Georgia" w:cs="Times New Roman"/>
           <w:color w:val="292929"/>
           <w:spacing w:val="-1"/>
-          <w:sz w:val="32"/>
-          <w:szCs w:val="32"/>
+          <w:sz w:val="24"/>
+          <w:szCs w:val="24"/>
           <w:lang w:eastAsia="en-IN"/>
         </w:rPr>
         <w:t>:</w:t>
@@ -901,8 +1056,8 @@
           <w:rFonts w:ascii="Georgia" w:eastAsia="Times New Roman" w:hAnsi="Georgia" w:cs="Times New Roman"/>
           <w:color w:val="292929"/>
           <w:spacing w:val="-1"/>
-          <w:sz w:val="32"/>
-          <w:szCs w:val="32"/>
+          <w:sz w:val="24"/>
+          <w:szCs w:val="24"/>
           <w:lang w:eastAsia="en-IN"/>
         </w:rPr>
         <w:t xml:space="preserve"> masked language </w:t>
@@ -912,8 +1067,8 @@
           <w:rFonts w:ascii="Georgia" w:eastAsia="Times New Roman" w:hAnsi="Georgia" w:cs="Times New Roman"/>
           <w:color w:val="292929"/>
           <w:spacing w:val="-1"/>
-          <w:sz w:val="32"/>
-          <w:szCs w:val="32"/>
+          <w:sz w:val="24"/>
+          <w:szCs w:val="24"/>
           <w:lang w:eastAsia="en-IN"/>
         </w:rPr>
         <w:t>modelling</w:t>
@@ -923,8 +1078,8 @@
           <w:rFonts w:ascii="Georgia" w:eastAsia="Times New Roman" w:hAnsi="Georgia" w:cs="Times New Roman"/>
           <w:color w:val="292929"/>
           <w:spacing w:val="-1"/>
-          <w:sz w:val="32"/>
-          <w:szCs w:val="32"/>
+          <w:sz w:val="24"/>
+          <w:szCs w:val="24"/>
           <w:lang w:eastAsia="en-IN"/>
         </w:rPr>
         <w:t xml:space="preserve"> and next sentence prediction. BERT models have been trained on </w:t>
@@ -935,8 +1090,8 @@
           <w:rFonts w:ascii="Georgia" w:eastAsia="Times New Roman" w:hAnsi="Georgia" w:cs="Times New Roman"/>
           <w:color w:val="292929"/>
           <w:spacing w:val="-1"/>
-          <w:sz w:val="32"/>
-          <w:szCs w:val="32"/>
+          <w:sz w:val="24"/>
+          <w:szCs w:val="24"/>
           <w:lang w:eastAsia="en-IN"/>
         </w:rPr>
         <w:t>BookCorpus</w:t>
@@ -947,11 +1102,23 @@
           <w:rFonts w:ascii="Georgia" w:eastAsia="Times New Roman" w:hAnsi="Georgia" w:cs="Times New Roman"/>
           <w:color w:val="292929"/>
           <w:spacing w:val="-1"/>
-          <w:sz w:val="32"/>
-          <w:szCs w:val="32"/>
-          <w:lang w:eastAsia="en-IN"/>
-        </w:rPr>
-        <w:t xml:space="preserve"> and English Wikipedia, which have in total more than 3.5 </w:t>
+          <w:sz w:val="24"/>
+          <w:szCs w:val="24"/>
+          <w:lang w:eastAsia="en-IN"/>
+        </w:rPr>
+        <w:t xml:space="preserve"> and English </w:t>
+      </w:r>
+      <w:r>
+        <w:rPr>
+          <w:rFonts w:ascii="Georgia" w:eastAsia="Times New Roman" w:hAnsi="Georgia" w:cs="Times New Roman"/>
+          <w:color w:val="292929"/>
+          <w:spacing w:val="-1"/>
+          <w:sz w:val="24"/>
+          <w:szCs w:val="24"/>
+          <w:lang w:eastAsia="en-IN"/>
+        </w:rPr>
+        <w:lastRenderedPageBreak/>
+        <w:t xml:space="preserve">Wikipedia, which have in total more than 3.5 </w:t>
       </w:r>
       <w:proofErr w:type="gramStart"/>
       <w:r>
@@ -959,8 +1126,8 @@
           <w:rFonts w:ascii="Georgia" w:eastAsia="Times New Roman" w:hAnsi="Georgia" w:cs="Times New Roman"/>
           <w:color w:val="292929"/>
           <w:spacing w:val="-1"/>
-          <w:sz w:val="32"/>
-          <w:szCs w:val="32"/>
+          <w:sz w:val="24"/>
+          <w:szCs w:val="24"/>
           <w:lang w:eastAsia="en-IN"/>
         </w:rPr>
         <w:t>Billion</w:t>
@@ -971,18 +1138,53 @@
           <w:rFonts w:ascii="Georgia" w:eastAsia="Times New Roman" w:hAnsi="Georgia" w:cs="Times New Roman"/>
           <w:color w:val="292929"/>
           <w:spacing w:val="-1"/>
-          <w:sz w:val="32"/>
-          <w:szCs w:val="32"/>
+          <w:sz w:val="24"/>
+          <w:szCs w:val="24"/>
           <w:lang w:eastAsia="en-IN"/>
         </w:rPr>
         <w:t xml:space="preserve"> words.</w:t>
       </w:r>
+      <w:r>
+        <w:rPr>
+          <w:rFonts w:ascii="Georgia" w:eastAsia="Times New Roman" w:hAnsi="Georgia" w:cs="Times New Roman"/>
+          <w:color w:val="292929"/>
+          <w:spacing w:val="-1"/>
+          <w:sz w:val="24"/>
+          <w:szCs w:val="24"/>
+          <w:lang w:eastAsia="en-IN"/>
+        </w:rPr>
+        <w:t xml:space="preserve"> I found this [1] </w:t>
+      </w:r>
+      <w:r>
+        <w:rPr>
+          <w:rFonts w:ascii="Georgia" w:eastAsia="Times New Roman" w:hAnsi="Georgia" w:cs="Times New Roman"/>
+          <w:color w:val="292929"/>
+          <w:spacing w:val="-1"/>
+          <w:sz w:val="24"/>
+          <w:szCs w:val="24"/>
+          <w:lang w:eastAsia="en-IN"/>
+        </w:rPr>
+        <w:t>b</w:t>
+      </w:r>
+      <w:r>
+        <w:rPr>
+          <w:rFonts w:ascii="Georgia" w:eastAsia="Times New Roman" w:hAnsi="Georgia" w:cs="Times New Roman"/>
+          <w:color w:val="292929"/>
+          <w:spacing w:val="-1"/>
+          <w:sz w:val="24"/>
+          <w:szCs w:val="24"/>
+          <w:lang w:eastAsia="en-IN"/>
+        </w:rPr>
+        <w:t>ook to be a great reference on BERT</w:t>
+      </w:r>
     </w:p>
     <w:p>
       <w:pPr>
         <w:pStyle w:val="Heading2"/>
         <w:rPr>
           <w:rFonts w:eastAsia="Times New Roman"/>
+          <w:sz w:val="22"/>
+          <w:szCs w:val="22"/>
           <w:lang w:eastAsia="en-IN"/>
         </w:rPr>
       </w:pPr>
@@ -996,8 +1198,8 @@
           <w:rFonts w:ascii="Helvetica" w:eastAsia="Times New Roman" w:hAnsi="Helvetica" w:cs="Helvetica"/>
           <w:color w:val="292929"/>
           <w:kern w:val="36"/>
-          <w:sz w:val="45"/>
-          <w:szCs w:val="45"/>
+          <w:sz w:val="40"/>
+          <w:szCs w:val="40"/>
           <w:lang w:eastAsia="en-IN"/>
         </w:rPr>
       </w:pPr>
@@ -1006,8 +1208,8 @@
           <w:rFonts w:ascii="Helvetica" w:eastAsia="Times New Roman" w:hAnsi="Helvetica" w:cs="Helvetica"/>
           <w:color w:val="292929"/>
           <w:kern w:val="36"/>
-          <w:sz w:val="45"/>
-          <w:szCs w:val="45"/>
+          <w:sz w:val="40"/>
+          <w:szCs w:val="40"/>
           <w:lang w:eastAsia="en-IN"/>
         </w:rPr>
         <w:t xml:space="preserve">Domain Specific </w:t>
@@ -1018,8 +1220,8 @@
           <w:rFonts w:ascii="Helvetica" w:eastAsia="Times New Roman" w:hAnsi="Helvetica" w:cs="Helvetica"/>
           <w:color w:val="292929"/>
           <w:kern w:val="36"/>
-          <w:sz w:val="45"/>
-          <w:szCs w:val="45"/>
+          <w:sz w:val="40"/>
+          <w:szCs w:val="40"/>
           <w:lang w:eastAsia="en-IN"/>
         </w:rPr>
         <w:t>FineTuning</w:t>
@@ -1030,33 +1232,11 @@
           <w:rFonts w:ascii="Helvetica" w:eastAsia="Times New Roman" w:hAnsi="Helvetica" w:cs="Helvetica"/>
           <w:color w:val="292929"/>
           <w:kern w:val="36"/>
-          <w:sz w:val="45"/>
-          <w:szCs w:val="45"/>
-          <w:lang w:eastAsia="en-IN"/>
-        </w:rPr>
-        <w:t xml:space="preserve"> of </w:t>
-      </w:r>
-      <w:r>
-        <w:rPr>
-          <w:rFonts w:ascii="Helvetica" w:eastAsia="Times New Roman" w:hAnsi="Helvetica" w:cs="Helvetica"/>
-          <w:color w:val="292929"/>
-          <w:kern w:val="36"/>
-          <w:sz w:val="45"/>
-          <w:szCs w:val="45"/>
-          <w:lang w:eastAsia="en-IN"/>
-        </w:rPr>
-        <w:t>BER</w:t>
-      </w:r>
-      <w:r>
-        <w:rPr>
-          <w:rFonts w:ascii="Helvetica" w:eastAsia="Times New Roman" w:hAnsi="Helvetica" w:cs="Helvetica"/>
-          <w:color w:val="292929"/>
-          <w:kern w:val="36"/>
-          <w:sz w:val="45"/>
-          <w:szCs w:val="45"/>
-          <w:lang w:eastAsia="en-IN"/>
-        </w:rPr>
-        <w:t>T</w:t>
+          <w:sz w:val="40"/>
+          <w:szCs w:val="40"/>
+          <w:lang w:eastAsia="en-IN"/>
+        </w:rPr>
+        <w:t xml:space="preserve"> of BERT</w:t>
       </w:r>
     </w:p>
     <w:p>
@@ -1068,18 +1248,18 @@
           <w:rFonts w:ascii="Georgia" w:eastAsia="Times New Roman" w:hAnsi="Georgia" w:cs="Times New Roman"/>
           <w:color w:val="292929"/>
           <w:spacing w:val="-1"/>
-          <w:sz w:val="32"/>
-          <w:szCs w:val="32"/>
-          <w:lang w:eastAsia="en-IN"/>
-        </w:rPr>
-      </w:pPr>
-      <w:r>
-        <w:rPr>
-          <w:rFonts w:ascii="Georgia" w:eastAsia="Times New Roman" w:hAnsi="Georgia" w:cs="Times New Roman"/>
-          <w:color w:val="292929"/>
-          <w:spacing w:val="-1"/>
-          <w:sz w:val="32"/>
-          <w:szCs w:val="32"/>
+          <w:sz w:val="24"/>
+          <w:szCs w:val="24"/>
+          <w:lang w:eastAsia="en-IN"/>
+        </w:rPr>
+      </w:pPr>
+      <w:r>
+        <w:rPr>
+          <w:rFonts w:ascii="Georgia" w:eastAsia="Times New Roman" w:hAnsi="Georgia" w:cs="Times New Roman"/>
+          <w:color w:val="292929"/>
+          <w:spacing w:val="-1"/>
+          <w:sz w:val="24"/>
+          <w:szCs w:val="24"/>
           <w:lang w:eastAsia="en-IN"/>
         </w:rPr>
         <w:t xml:space="preserve">Many </w:t>
@@ -1090,8 +1270,8 @@
           <w:rFonts w:ascii="Georgia" w:eastAsia="Times New Roman" w:hAnsi="Georgia" w:cs="Times New Roman"/>
           <w:color w:val="292929"/>
           <w:spacing w:val="-1"/>
-          <w:sz w:val="32"/>
-          <w:szCs w:val="32"/>
+          <w:sz w:val="24"/>
+          <w:szCs w:val="24"/>
           <w:lang w:eastAsia="en-IN"/>
         </w:rPr>
         <w:t>domain</w:t>
@@ -1102,8 +1282,8 @@
           <w:rFonts w:ascii="Georgia" w:eastAsia="Times New Roman" w:hAnsi="Georgia" w:cs="Times New Roman"/>
           <w:color w:val="292929"/>
           <w:spacing w:val="-1"/>
-          <w:sz w:val="32"/>
-          <w:szCs w:val="32"/>
+          <w:sz w:val="24"/>
+          <w:szCs w:val="24"/>
           <w:lang w:eastAsia="en-IN"/>
         </w:rPr>
         <w:t xml:space="preserve"> specific models have emerged using BERT as the base</w:t>
@@ -1113,8 +1293,8 @@
           <w:rFonts w:ascii="Georgia" w:eastAsia="Times New Roman" w:hAnsi="Georgia" w:cs="Times New Roman"/>
           <w:color w:val="292929"/>
           <w:spacing w:val="-1"/>
-          <w:sz w:val="32"/>
-          <w:szCs w:val="32"/>
+          <w:sz w:val="24"/>
+          <w:szCs w:val="24"/>
           <w:lang w:eastAsia="en-IN"/>
         </w:rPr>
         <w:t xml:space="preserve"> and are being used for NLP tasks</w:t>
@@ -1124,8 +1304,8 @@
           <w:rFonts w:ascii="Georgia" w:eastAsia="Times New Roman" w:hAnsi="Georgia" w:cs="Times New Roman"/>
           <w:color w:val="292929"/>
           <w:spacing w:val="-1"/>
-          <w:sz w:val="32"/>
-          <w:szCs w:val="32"/>
+          <w:sz w:val="24"/>
+          <w:szCs w:val="24"/>
           <w:lang w:eastAsia="en-IN"/>
         </w:rPr>
         <w:t xml:space="preserve">. Some of them are: </w:t>
@@ -1136,8 +1316,8 @@
           <w:rFonts w:ascii="Georgia" w:eastAsia="Times New Roman" w:hAnsi="Georgia" w:cs="Times New Roman"/>
           <w:color w:val="292929"/>
           <w:spacing w:val="-1"/>
-          <w:sz w:val="32"/>
-          <w:szCs w:val="32"/>
+          <w:sz w:val="24"/>
+          <w:szCs w:val="24"/>
           <w:lang w:eastAsia="en-IN"/>
         </w:rPr>
         <w:t>FinBERT</w:t>
@@ -1148,8 +1328,8 @@
           <w:rFonts w:ascii="Georgia" w:eastAsia="Times New Roman" w:hAnsi="Georgia" w:cs="Times New Roman"/>
           <w:color w:val="292929"/>
           <w:spacing w:val="-1"/>
-          <w:sz w:val="32"/>
-          <w:szCs w:val="32"/>
+          <w:sz w:val="24"/>
+          <w:szCs w:val="24"/>
           <w:lang w:eastAsia="en-IN"/>
         </w:rPr>
         <w:t xml:space="preserve"> for Finance, </w:t>
@@ -1160,8 +1340,8 @@
           <w:rFonts w:ascii="Georgia" w:eastAsia="Times New Roman" w:hAnsi="Georgia" w:cs="Times New Roman"/>
           <w:color w:val="292929"/>
           <w:spacing w:val="-1"/>
-          <w:sz w:val="32"/>
-          <w:szCs w:val="32"/>
+          <w:sz w:val="24"/>
+          <w:szCs w:val="24"/>
           <w:lang w:eastAsia="en-IN"/>
         </w:rPr>
         <w:t>BioBERT</w:t>
@@ -1172,8 +1352,8 @@
           <w:rFonts w:ascii="Georgia" w:eastAsia="Times New Roman" w:hAnsi="Georgia" w:cs="Times New Roman"/>
           <w:color w:val="292929"/>
           <w:spacing w:val="-1"/>
-          <w:sz w:val="32"/>
-          <w:szCs w:val="32"/>
+          <w:sz w:val="24"/>
+          <w:szCs w:val="24"/>
           <w:lang w:eastAsia="en-IN"/>
         </w:rPr>
         <w:t xml:space="preserve"> for Biomedical, </w:t>
@@ -1184,8 +1364,8 @@
           <w:rFonts w:ascii="Georgia" w:eastAsia="Times New Roman" w:hAnsi="Georgia" w:cs="Times New Roman"/>
           <w:color w:val="292929"/>
           <w:spacing w:val="-1"/>
-          <w:sz w:val="32"/>
-          <w:szCs w:val="32"/>
+          <w:sz w:val="24"/>
+          <w:szCs w:val="24"/>
           <w:lang w:eastAsia="en-IN"/>
         </w:rPr>
         <w:t>VideoBERT</w:t>
@@ -1196,8 +1376,8 @@
           <w:rFonts w:ascii="Georgia" w:eastAsia="Times New Roman" w:hAnsi="Georgia" w:cs="Times New Roman"/>
           <w:color w:val="292929"/>
           <w:spacing w:val="-1"/>
-          <w:sz w:val="32"/>
-          <w:szCs w:val="32"/>
+          <w:sz w:val="24"/>
+          <w:szCs w:val="24"/>
           <w:lang w:eastAsia="en-IN"/>
         </w:rPr>
         <w:t xml:space="preserve"> for Video captioning </w:t>
@@ -1207,8 +1387,8 @@
           <w:rFonts w:ascii="Georgia" w:eastAsia="Times New Roman" w:hAnsi="Georgia" w:cs="Times New Roman"/>
           <w:color w:val="292929"/>
           <w:spacing w:val="-1"/>
-          <w:sz w:val="32"/>
-          <w:szCs w:val="32"/>
+          <w:sz w:val="24"/>
+          <w:szCs w:val="24"/>
           <w:lang w:eastAsia="en-IN"/>
         </w:rPr>
         <w:t>categorization</w:t>
@@ -1218,8 +1398,8 @@
           <w:rFonts w:ascii="Georgia" w:eastAsia="Times New Roman" w:hAnsi="Georgia" w:cs="Times New Roman"/>
           <w:color w:val="292929"/>
           <w:spacing w:val="-1"/>
-          <w:sz w:val="32"/>
-          <w:szCs w:val="32"/>
+          <w:sz w:val="24"/>
+          <w:szCs w:val="24"/>
           <w:lang w:eastAsia="en-IN"/>
         </w:rPr>
         <w:t xml:space="preserve">, </w:t>
@@ -1230,8 +1410,8 @@
           <w:rFonts w:ascii="Georgia" w:eastAsia="Times New Roman" w:hAnsi="Georgia" w:cs="Times New Roman"/>
           <w:color w:val="292929"/>
           <w:spacing w:val="-1"/>
-          <w:sz w:val="32"/>
-          <w:szCs w:val="32"/>
+          <w:sz w:val="24"/>
+          <w:szCs w:val="24"/>
           <w:lang w:eastAsia="en-IN"/>
         </w:rPr>
         <w:t>ClinicalBERT</w:t>
@@ -1242,8 +1422,8 @@
           <w:rFonts w:ascii="Georgia" w:eastAsia="Times New Roman" w:hAnsi="Georgia" w:cs="Times New Roman"/>
           <w:color w:val="292929"/>
           <w:spacing w:val="-1"/>
-          <w:sz w:val="32"/>
-          <w:szCs w:val="32"/>
+          <w:sz w:val="24"/>
+          <w:szCs w:val="24"/>
           <w:lang w:eastAsia="en-IN"/>
         </w:rPr>
         <w:t xml:space="preserve"> for hospitals, </w:t>
@@ -1253,8 +1433,8 @@
           <w:rFonts w:ascii="Georgia" w:eastAsia="Times New Roman" w:hAnsi="Georgia" w:cs="Times New Roman"/>
           <w:color w:val="292929"/>
           <w:spacing w:val="-1"/>
-          <w:sz w:val="32"/>
-          <w:szCs w:val="32"/>
+          <w:sz w:val="24"/>
+          <w:szCs w:val="24"/>
           <w:lang w:eastAsia="en-IN"/>
         </w:rPr>
         <w:t xml:space="preserve">and many more continue to evolve. If you are looking for cutting edge, deep learning pre-trained models for any domain, it would be worth researching to see if a </w:t>
@@ -1265,8 +1445,8 @@
           <w:rFonts w:ascii="Georgia" w:eastAsia="Times New Roman" w:hAnsi="Georgia" w:cs="Times New Roman"/>
           <w:color w:val="292929"/>
           <w:spacing w:val="-1"/>
-          <w:sz w:val="32"/>
-          <w:szCs w:val="32"/>
+          <w:sz w:val="24"/>
+          <w:szCs w:val="24"/>
           <w:lang w:eastAsia="en-IN"/>
         </w:rPr>
         <w:t>DomainBERT</w:t>
@@ -1277,8 +1457,8 @@
           <w:rFonts w:ascii="Georgia" w:eastAsia="Times New Roman" w:hAnsi="Georgia" w:cs="Times New Roman"/>
           <w:color w:val="292929"/>
           <w:spacing w:val="-1"/>
-          <w:sz w:val="32"/>
-          <w:szCs w:val="32"/>
+          <w:sz w:val="24"/>
+          <w:szCs w:val="24"/>
           <w:lang w:eastAsia="en-IN"/>
         </w:rPr>
         <w:t xml:space="preserve"> model for that area exists. You could save yourself a lot of time and end up with high quality results.</w:t>
@@ -1293,8 +1473,8 @@
           <w:rFonts w:ascii="Helvetica" w:eastAsia="Times New Roman" w:hAnsi="Helvetica" w:cs="Helvetica"/>
           <w:color w:val="292929"/>
           <w:kern w:val="36"/>
-          <w:sz w:val="45"/>
-          <w:szCs w:val="45"/>
+          <w:sz w:val="40"/>
+          <w:szCs w:val="40"/>
           <w:lang w:eastAsia="en-IN"/>
         </w:rPr>
       </w:pPr>
@@ -1304,8 +1484,8 @@
           <w:noProof/>
           <w:color w:val="292929"/>
           <w:kern w:val="36"/>
-          <w:sz w:val="45"/>
-          <w:szCs w:val="45"/>
+          <w:sz w:val="40"/>
+          <w:szCs w:val="40"/>
           <w:lang w:eastAsia="en-IN"/>
         </w:rPr>
         <w:lastRenderedPageBreak/>
@@ -1361,18 +1541,18 @@
           <w:rFonts w:ascii="Helvetica" w:eastAsia="Times New Roman" w:hAnsi="Helvetica" w:cs="Helvetica"/>
           <w:color w:val="292929"/>
           <w:kern w:val="36"/>
-          <w:sz w:val="45"/>
-          <w:szCs w:val="45"/>
-          <w:lang w:eastAsia="en-IN"/>
-        </w:rPr>
-      </w:pPr>
-      <w:r>
-        <w:rPr>
-          <w:rFonts w:ascii="Georgia" w:eastAsia="Times New Roman" w:hAnsi="Georgia" w:cs="Times New Roman"/>
-          <w:color w:val="292929"/>
-          <w:spacing w:val="-1"/>
-          <w:sz w:val="32"/>
-          <w:szCs w:val="32"/>
+          <w:sz w:val="40"/>
+          <w:szCs w:val="40"/>
+          <w:lang w:eastAsia="en-IN"/>
+        </w:rPr>
+      </w:pPr>
+      <w:r>
+        <w:rPr>
+          <w:rFonts w:ascii="Georgia" w:eastAsia="Times New Roman" w:hAnsi="Georgia" w:cs="Times New Roman"/>
+          <w:color w:val="292929"/>
+          <w:spacing w:val="-1"/>
+          <w:sz w:val="24"/>
+          <w:szCs w:val="24"/>
           <w:lang w:eastAsia="en-IN"/>
         </w:rPr>
         <w:t xml:space="preserve">I will only focus on </w:t>
@@ -1383,8 +1563,8 @@
           <w:rFonts w:ascii="Georgia" w:eastAsia="Times New Roman" w:hAnsi="Georgia" w:cs="Times New Roman"/>
           <w:color w:val="292929"/>
           <w:spacing w:val="-1"/>
-          <w:sz w:val="32"/>
-          <w:szCs w:val="32"/>
+          <w:sz w:val="24"/>
+          <w:szCs w:val="24"/>
           <w:lang w:eastAsia="en-IN"/>
         </w:rPr>
         <w:t>FinBERT</w:t>
@@ -1395,8 +1575,8 @@
           <w:rFonts w:ascii="Georgia" w:eastAsia="Times New Roman" w:hAnsi="Georgia" w:cs="Times New Roman"/>
           <w:color w:val="292929"/>
           <w:spacing w:val="-1"/>
-          <w:sz w:val="32"/>
-          <w:szCs w:val="32"/>
+          <w:sz w:val="24"/>
+          <w:szCs w:val="24"/>
           <w:lang w:eastAsia="en-IN"/>
         </w:rPr>
         <w:t xml:space="preserve"> in this </w:t>
@@ -1406,8 +1586,8 @@
           <w:rFonts w:ascii="Georgia" w:eastAsia="Times New Roman" w:hAnsi="Georgia" w:cs="Times New Roman"/>
           <w:color w:val="292929"/>
           <w:spacing w:val="-1"/>
-          <w:sz w:val="32"/>
-          <w:szCs w:val="32"/>
+          <w:sz w:val="24"/>
+          <w:szCs w:val="24"/>
           <w:lang w:eastAsia="en-IN"/>
         </w:rPr>
         <w:t>article.</w:t>
@@ -1422,8 +1602,8 @@
           <w:rFonts w:ascii="Helvetica" w:eastAsia="Times New Roman" w:hAnsi="Helvetica" w:cs="Helvetica"/>
           <w:color w:val="292929"/>
           <w:kern w:val="36"/>
-          <w:sz w:val="45"/>
-          <w:szCs w:val="45"/>
+          <w:sz w:val="40"/>
+          <w:szCs w:val="40"/>
           <w:lang w:eastAsia="en-IN"/>
         </w:rPr>
       </w:pPr>
@@ -1433,8 +1613,8 @@
           <w:rFonts w:ascii="Helvetica" w:eastAsia="Times New Roman" w:hAnsi="Helvetica" w:cs="Helvetica"/>
           <w:color w:val="292929"/>
           <w:kern w:val="36"/>
-          <w:sz w:val="45"/>
-          <w:szCs w:val="45"/>
+          <w:sz w:val="40"/>
+          <w:szCs w:val="40"/>
           <w:lang w:eastAsia="en-IN"/>
         </w:rPr>
         <w:t>FinBERT</w:t>
@@ -1449,8 +1629,8 @@
           <w:rFonts w:ascii="Georgia" w:eastAsia="Times New Roman" w:hAnsi="Georgia" w:cs="Times New Roman"/>
           <w:color w:val="292929"/>
           <w:spacing w:val="-1"/>
-          <w:sz w:val="32"/>
-          <w:szCs w:val="32"/>
+          <w:sz w:val="24"/>
+          <w:szCs w:val="24"/>
           <w:lang w:eastAsia="en-IN"/>
         </w:rPr>
       </w:pPr>
@@ -1460,8 +1640,8 @@
           <w:rFonts w:ascii="Georgia" w:eastAsia="Times New Roman" w:hAnsi="Georgia" w:cs="Times New Roman"/>
           <w:color w:val="292929"/>
           <w:spacing w:val="-1"/>
-          <w:sz w:val="32"/>
-          <w:szCs w:val="32"/>
+          <w:sz w:val="24"/>
+          <w:szCs w:val="24"/>
           <w:lang w:eastAsia="en-IN"/>
         </w:rPr>
         <w:t>FinBERT</w:t>
@@ -1472,8 +1652,8 @@
           <w:rFonts w:ascii="Georgia" w:eastAsia="Times New Roman" w:hAnsi="Georgia" w:cs="Times New Roman"/>
           <w:color w:val="292929"/>
           <w:spacing w:val="-1"/>
-          <w:sz w:val="32"/>
-          <w:szCs w:val="32"/>
+          <w:sz w:val="24"/>
+          <w:szCs w:val="24"/>
           <w:lang w:eastAsia="en-IN"/>
         </w:rPr>
         <w:t xml:space="preserve"> </w:t>
@@ -1483,8 +1663,8 @@
           <w:rFonts w:ascii="Georgia" w:eastAsia="Times New Roman" w:hAnsi="Georgia" w:cs="Times New Roman"/>
           <w:color w:val="292929"/>
           <w:spacing w:val="-1"/>
-          <w:sz w:val="32"/>
-          <w:szCs w:val="32"/>
+          <w:sz w:val="24"/>
+          <w:szCs w:val="24"/>
           <w:lang w:eastAsia="en-IN"/>
         </w:rPr>
         <w:t xml:space="preserve">is a language model based on BERT. It further trains the BERT model for financial data. The additional training corpus is a set of 1.8M Reuters’ news articles and Financial </w:t>
@@ -1495,8 +1675,8 @@
           <w:rFonts w:ascii="Georgia" w:eastAsia="Times New Roman" w:hAnsi="Georgia" w:cs="Times New Roman"/>
           <w:color w:val="292929"/>
           <w:spacing w:val="-1"/>
-          <w:sz w:val="32"/>
-          <w:szCs w:val="32"/>
+          <w:sz w:val="24"/>
+          <w:szCs w:val="24"/>
           <w:lang w:eastAsia="en-IN"/>
         </w:rPr>
         <w:t>PhraseBank</w:t>
@@ -1507,11 +1687,33 @@
           <w:rFonts w:ascii="Georgia" w:eastAsia="Times New Roman" w:hAnsi="Georgia" w:cs="Times New Roman"/>
           <w:color w:val="292929"/>
           <w:spacing w:val="-1"/>
-          <w:sz w:val="32"/>
-          <w:szCs w:val="32"/>
-          <w:lang w:eastAsia="en-IN"/>
-        </w:rPr>
-        <w:t xml:space="preserve">. The main sentiment analysis dataset used in this paper is Financial </w:t>
+          <w:sz w:val="24"/>
+          <w:szCs w:val="24"/>
+          <w:lang w:eastAsia="en-IN"/>
+        </w:rPr>
+        <w:t xml:space="preserve">. </w:t>
+      </w:r>
+      <w:r>
+        <w:rPr>
+          <w:rFonts w:ascii="Georgia" w:eastAsia="Times New Roman" w:hAnsi="Georgia" w:cs="Times New Roman"/>
+          <w:color w:val="292929"/>
+          <w:spacing w:val="-1"/>
+          <w:sz w:val="24"/>
+          <w:szCs w:val="24"/>
+          <w:lang w:eastAsia="en-IN"/>
+        </w:rPr>
+        <w:t>As this paper [2] mentions, t</w:t>
+      </w:r>
+      <w:r>
+        <w:rPr>
+          <w:rFonts w:ascii="Georgia" w:eastAsia="Times New Roman" w:hAnsi="Georgia" w:cs="Times New Roman"/>
+          <w:color w:val="292929"/>
+          <w:spacing w:val="-1"/>
+          <w:sz w:val="24"/>
+          <w:szCs w:val="24"/>
+          <w:lang w:eastAsia="en-IN"/>
+        </w:rPr>
+        <w:t xml:space="preserve">he main sentiment analysis dataset used is Financial </w:t>
       </w:r>
       <w:proofErr w:type="spellStart"/>
       <w:r>
@@ -1519,8 +1721,8 @@
           <w:rFonts w:ascii="Georgia" w:eastAsia="Times New Roman" w:hAnsi="Georgia" w:cs="Times New Roman"/>
           <w:color w:val="292929"/>
           <w:spacing w:val="-1"/>
-          <w:sz w:val="32"/>
-          <w:szCs w:val="32"/>
+          <w:sz w:val="24"/>
+          <w:szCs w:val="24"/>
           <w:lang w:eastAsia="en-IN"/>
         </w:rPr>
         <w:t>PhraseBank</w:t>
@@ -1531,8 +1733,8 @@
           <w:rFonts w:ascii="Georgia" w:eastAsia="Times New Roman" w:hAnsi="Georgia" w:cs="Times New Roman"/>
           <w:color w:val="292929"/>
           <w:spacing w:val="-1"/>
-          <w:sz w:val="32"/>
-          <w:szCs w:val="32"/>
+          <w:sz w:val="24"/>
+          <w:szCs w:val="24"/>
           <w:lang w:eastAsia="en-IN"/>
         </w:rPr>
         <w:t xml:space="preserve"> which consists of 4845 </w:t>
@@ -1542,8 +1744,8 @@
           <w:rFonts w:ascii="Georgia" w:eastAsia="Times New Roman" w:hAnsi="Georgia" w:cs="Times New Roman"/>
           <w:color w:val="292929"/>
           <w:spacing w:val="-1"/>
-          <w:sz w:val="32"/>
-          <w:szCs w:val="32"/>
+          <w:sz w:val="24"/>
+          <w:szCs w:val="24"/>
           <w:lang w:eastAsia="en-IN"/>
         </w:rPr>
         <w:t>English</w:t>
@@ -1553,31 +1755,31 @@
           <w:rFonts w:ascii="Georgia" w:eastAsia="Times New Roman" w:hAnsi="Georgia" w:cs="Times New Roman"/>
           <w:color w:val="292929"/>
           <w:spacing w:val="-1"/>
-          <w:sz w:val="32"/>
-          <w:szCs w:val="32"/>
-          <w:lang w:eastAsia="en-IN"/>
-        </w:rPr>
-        <w:t xml:space="preserve"> sentences selected randomly from financial news found on </w:t>
-      </w:r>
-      <w:r>
-        <w:rPr>
-          <w:rFonts w:ascii="Georgia" w:eastAsia="Times New Roman" w:hAnsi="Georgia" w:cs="Times New Roman"/>
-          <w:color w:val="292929"/>
-          <w:spacing w:val="-1"/>
-          <w:sz w:val="32"/>
-          <w:szCs w:val="32"/>
+          <w:sz w:val="24"/>
+          <w:szCs w:val="24"/>
+          <w:lang w:eastAsia="en-IN"/>
+        </w:rPr>
+        <w:t xml:space="preserve"> sentences selected randomly from financial news found on LexisNexis database. These </w:t>
+      </w:r>
+      <w:r>
+        <w:rPr>
+          <w:rFonts w:ascii="Georgia" w:eastAsia="Times New Roman" w:hAnsi="Georgia" w:cs="Times New Roman"/>
+          <w:color w:val="292929"/>
+          <w:spacing w:val="-1"/>
+          <w:sz w:val="24"/>
+          <w:szCs w:val="24"/>
           <w:lang w:eastAsia="en-IN"/>
         </w:rPr>
         <w:lastRenderedPageBreak/>
-        <w:t>LexisNexis database. These sentences then were annotated by 16 people with background</w:t>
-      </w:r>
-      <w:r>
-        <w:rPr>
-          <w:rFonts w:ascii="Georgia" w:eastAsia="Times New Roman" w:hAnsi="Georgia" w:cs="Times New Roman"/>
-          <w:color w:val="292929"/>
-          <w:spacing w:val="-1"/>
-          <w:sz w:val="32"/>
-          <w:szCs w:val="32"/>
+        <w:t>sentences then were annotated by 16 people with background</w:t>
+      </w:r>
+      <w:r>
+        <w:rPr>
+          <w:rFonts w:ascii="Georgia" w:eastAsia="Times New Roman" w:hAnsi="Georgia" w:cs="Times New Roman"/>
+          <w:color w:val="292929"/>
+          <w:spacing w:val="-1"/>
+          <w:sz w:val="24"/>
+          <w:szCs w:val="24"/>
           <w:lang w:eastAsia="en-IN"/>
         </w:rPr>
         <w:t>s</w:t>
@@ -1587,8 +1789,8 @@
           <w:rFonts w:ascii="Georgia" w:eastAsia="Times New Roman" w:hAnsi="Georgia" w:cs="Times New Roman"/>
           <w:color w:val="292929"/>
           <w:spacing w:val="-1"/>
-          <w:sz w:val="32"/>
-          <w:szCs w:val="32"/>
+          <w:sz w:val="24"/>
+          <w:szCs w:val="24"/>
           <w:lang w:eastAsia="en-IN"/>
         </w:rPr>
         <w:t xml:space="preserve"> in finance and business.</w:t>
@@ -1602,8 +1804,8 @@
           <w:rFonts w:ascii="Georgia" w:eastAsia="Times New Roman" w:hAnsi="Georgia" w:cs="Times New Roman"/>
           <w:color w:val="292929"/>
           <w:spacing w:val="-1"/>
-          <w:sz w:val="32"/>
-          <w:szCs w:val="32"/>
+          <w:sz w:val="24"/>
+          <w:szCs w:val="24"/>
           <w:lang w:eastAsia="en-IN"/>
         </w:rPr>
       </w:pPr>
@@ -1613,8 +1815,8 @@
           <w:noProof/>
           <w:color w:val="292929"/>
           <w:spacing w:val="-1"/>
-          <w:sz w:val="32"/>
-          <w:szCs w:val="32"/>
+          <w:sz w:val="24"/>
+          <w:szCs w:val="24"/>
           <w:lang w:eastAsia="en-IN"/>
         </w:rPr>
         <w:drawing>
@@ -1669,8 +1871,8 @@
           <w:rFonts w:ascii="Helvetica" w:eastAsia="Times New Roman" w:hAnsi="Helvetica" w:cs="Helvetica"/>
           <w:color w:val="292929"/>
           <w:kern w:val="36"/>
-          <w:sz w:val="45"/>
-          <w:szCs w:val="45"/>
+          <w:sz w:val="40"/>
+          <w:szCs w:val="40"/>
           <w:lang w:eastAsia="en-IN"/>
         </w:rPr>
       </w:pPr>
@@ -1679,8 +1881,8 @@
           <w:rFonts w:ascii="Helvetica" w:eastAsia="Times New Roman" w:hAnsi="Helvetica" w:cs="Helvetica"/>
           <w:color w:val="292929"/>
           <w:kern w:val="36"/>
-          <w:sz w:val="45"/>
-          <w:szCs w:val="45"/>
+          <w:sz w:val="40"/>
+          <w:szCs w:val="40"/>
           <w:lang w:eastAsia="en-IN"/>
         </w:rPr>
         <w:t>Implementation</w:t>
@@ -1694,8 +1896,8 @@
           <w:rFonts w:ascii="Georgia" w:eastAsia="Times New Roman" w:hAnsi="Georgia" w:cs="Times New Roman"/>
           <w:color w:val="292929"/>
           <w:spacing w:val="-1"/>
-          <w:sz w:val="32"/>
-          <w:szCs w:val="32"/>
+          <w:sz w:val="24"/>
+          <w:szCs w:val="24"/>
           <w:lang w:eastAsia="en-IN"/>
         </w:rPr>
       </w:pPr>
@@ -1705,8 +1907,8 @@
           <w:rFonts w:ascii="Georgia" w:eastAsia="Times New Roman" w:hAnsi="Georgia" w:cs="Times New Roman"/>
           <w:color w:val="292929"/>
           <w:spacing w:val="-1"/>
-          <w:sz w:val="32"/>
-          <w:szCs w:val="32"/>
+          <w:sz w:val="24"/>
+          <w:szCs w:val="24"/>
           <w:lang w:eastAsia="en-IN"/>
         </w:rPr>
         <w:t>FinBERT</w:t>
@@ -1717,45 +1919,2064 @@
           <w:rFonts w:ascii="Georgia" w:eastAsia="Times New Roman" w:hAnsi="Georgia" w:cs="Times New Roman"/>
           <w:color w:val="292929"/>
           <w:spacing w:val="-1"/>
-          <w:sz w:val="32"/>
-          <w:szCs w:val="32"/>
+          <w:sz w:val="24"/>
+          <w:szCs w:val="24"/>
           <w:lang w:eastAsia="en-IN"/>
         </w:rPr>
         <w:t xml:space="preserve"> sentiment analysis model is available on Hugging Face model hub. You can get the model at </w:t>
       </w:r>
-      <w:hyperlink r:id="rId12" w:tgtFrame="_blank" w:history="1">
+      <w:r>
+        <w:rPr>
+          <w:rFonts w:ascii="Georgia" w:eastAsia="Times New Roman" w:hAnsi="Georgia" w:cs="Times New Roman"/>
+          <w:color w:val="292929"/>
+          <w:spacing w:val="-1"/>
+          <w:sz w:val="24"/>
+          <w:szCs w:val="24"/>
+          <w:lang w:eastAsia="en-IN"/>
+        </w:rPr>
+        <w:t>[</w:t>
+      </w:r>
+      <w:r>
+        <w:rPr>
+          <w:rFonts w:ascii="Georgia" w:eastAsia="Times New Roman" w:hAnsi="Georgia" w:cs="Times New Roman"/>
+          <w:color w:val="292929"/>
+          <w:spacing w:val="-1"/>
+          <w:sz w:val="24"/>
+          <w:szCs w:val="24"/>
+          <w:lang w:eastAsia="en-IN"/>
+        </w:rPr>
+        <w:t>3</w:t>
+      </w:r>
+      <w:r>
+        <w:rPr>
+          <w:rFonts w:ascii="Georgia" w:eastAsia="Times New Roman" w:hAnsi="Georgia" w:cs="Times New Roman"/>
+          <w:color w:val="292929"/>
+          <w:spacing w:val="-1"/>
+          <w:sz w:val="24"/>
+          <w:szCs w:val="24"/>
+          <w:lang w:eastAsia="en-IN"/>
+        </w:rPr>
+        <w:t xml:space="preserve">]. </w:t>
+      </w:r>
+      <w:proofErr w:type="spellStart"/>
+      <w:r>
+        <w:rPr>
+          <w:rFonts w:ascii="Georgia" w:eastAsia="Times New Roman" w:hAnsi="Georgia" w:cs="Times New Roman"/>
+          <w:color w:val="292929"/>
+          <w:spacing w:val="-1"/>
+          <w:sz w:val="24"/>
+          <w:szCs w:val="24"/>
+          <w:lang w:eastAsia="en-IN"/>
+        </w:rPr>
+        <w:t>FinBERT</w:t>
+      </w:r>
+      <w:proofErr w:type="spellEnd"/>
+      <w:r>
+        <w:rPr>
+          <w:rFonts w:ascii="Georgia" w:eastAsia="Times New Roman" w:hAnsi="Georgia" w:cs="Times New Roman"/>
+          <w:color w:val="292929"/>
+          <w:spacing w:val="-1"/>
+          <w:sz w:val="24"/>
+          <w:szCs w:val="24"/>
+          <w:lang w:eastAsia="en-IN"/>
+        </w:rPr>
+        <w:t xml:space="preserve"> implementation </w:t>
+      </w:r>
+      <w:r>
+        <w:rPr>
+          <w:rFonts w:ascii="Georgia" w:eastAsia="Times New Roman" w:hAnsi="Georgia" w:cs="Times New Roman"/>
+          <w:color w:val="292929"/>
+          <w:spacing w:val="-1"/>
+          <w:sz w:val="24"/>
+          <w:szCs w:val="24"/>
+          <w:lang w:eastAsia="en-IN"/>
+        </w:rPr>
+        <w:t>is reliant</w:t>
+      </w:r>
+      <w:r>
+        <w:rPr>
+          <w:rFonts w:ascii="Georgia" w:eastAsia="Times New Roman" w:hAnsi="Georgia" w:cs="Times New Roman"/>
+          <w:color w:val="292929"/>
+          <w:spacing w:val="-1"/>
+          <w:sz w:val="24"/>
+          <w:szCs w:val="24"/>
+          <w:lang w:eastAsia="en-IN"/>
+        </w:rPr>
+        <w:t xml:space="preserve"> on Hugging Face’s </w:t>
+      </w:r>
+      <w:proofErr w:type="spellStart"/>
+      <w:r>
+        <w:rPr>
+          <w:rFonts w:ascii="Georgia" w:eastAsia="Times New Roman" w:hAnsi="Georgia" w:cs="Times New Roman"/>
+          <w:color w:val="292929"/>
+          <w:spacing w:val="-1"/>
+          <w:sz w:val="24"/>
+          <w:szCs w:val="24"/>
+          <w:lang w:eastAsia="en-IN"/>
+        </w:rPr>
+        <w:t>pytorch_pretrained_bert</w:t>
+      </w:r>
+      <w:proofErr w:type="spellEnd"/>
+      <w:r>
+        <w:rPr>
+          <w:rFonts w:ascii="Georgia" w:eastAsia="Times New Roman" w:hAnsi="Georgia" w:cs="Times New Roman"/>
+          <w:color w:val="292929"/>
+          <w:spacing w:val="-1"/>
+          <w:sz w:val="24"/>
+          <w:szCs w:val="24"/>
+          <w:lang w:eastAsia="en-IN"/>
+        </w:rPr>
+        <w:t xml:space="preserve"> library and their implementation of BERT for sequence classification tasks. </w:t>
+      </w:r>
+    </w:p>
+    <w:p>
+      <w:pPr>
+        <w:shd w:val="clear" w:color="auto" w:fill="FFFFFF"/>
+        <w:spacing w:before="206" w:after="0" w:line="480" w:lineRule="atLeast"/>
+        <w:rPr>
+          <w:rFonts w:ascii="Georgia" w:eastAsia="Times New Roman" w:hAnsi="Georgia" w:cs="Times New Roman"/>
+          <w:color w:val="292929"/>
+          <w:spacing w:val="-1"/>
+          <w:sz w:val="24"/>
+          <w:szCs w:val="24"/>
+          <w:lang w:eastAsia="en-IN"/>
+        </w:rPr>
+      </w:pPr>
+      <w:r>
+        <w:rPr>
+          <w:rFonts w:ascii="Georgia" w:eastAsia="Times New Roman" w:hAnsi="Georgia" w:cs="Times New Roman"/>
+          <w:color w:val="292929"/>
+          <w:spacing w:val="-1"/>
+          <w:sz w:val="24"/>
+          <w:szCs w:val="24"/>
+          <w:lang w:eastAsia="en-IN"/>
+        </w:rPr>
+        <w:t xml:space="preserve">In order to demonstrate </w:t>
+      </w:r>
+      <w:proofErr w:type="spellStart"/>
+      <w:r>
+        <w:rPr>
+          <w:rFonts w:ascii="Georgia" w:eastAsia="Times New Roman" w:hAnsi="Georgia" w:cs="Times New Roman"/>
+          <w:color w:val="292929"/>
+          <w:spacing w:val="-1"/>
+          <w:sz w:val="24"/>
+          <w:szCs w:val="24"/>
+          <w:lang w:eastAsia="en-IN"/>
+        </w:rPr>
+        <w:t>FinBert</w:t>
+      </w:r>
+      <w:proofErr w:type="spellEnd"/>
+      <w:r>
+        <w:rPr>
+          <w:rFonts w:ascii="Georgia" w:eastAsia="Times New Roman" w:hAnsi="Georgia" w:cs="Times New Roman"/>
+          <w:color w:val="292929"/>
+          <w:spacing w:val="-1"/>
+          <w:sz w:val="24"/>
+          <w:szCs w:val="24"/>
+          <w:lang w:eastAsia="en-IN"/>
+        </w:rPr>
+        <w:t xml:space="preserve"> in action</w:t>
+      </w:r>
+      <w:r>
+        <w:rPr>
+          <w:rFonts w:ascii="Georgia" w:eastAsia="Times New Roman" w:hAnsi="Georgia" w:cs="Times New Roman"/>
+          <w:color w:val="292929"/>
+          <w:spacing w:val="-1"/>
+          <w:sz w:val="24"/>
+          <w:szCs w:val="24"/>
+          <w:lang w:eastAsia="en-IN"/>
+        </w:rPr>
+        <w:t>,</w:t>
+      </w:r>
+      <w:r>
+        <w:rPr>
+          <w:rFonts w:ascii="Georgia" w:eastAsia="Times New Roman" w:hAnsi="Georgia" w:cs="Times New Roman"/>
+          <w:color w:val="292929"/>
+          <w:spacing w:val="-1"/>
+          <w:sz w:val="24"/>
+          <w:szCs w:val="24"/>
+          <w:lang w:eastAsia="en-IN"/>
+        </w:rPr>
+        <w:t xml:space="preserve"> I will use </w:t>
+      </w:r>
+      <w:r>
+        <w:rPr>
+          <w:rFonts w:ascii="Georgia" w:eastAsia="Times New Roman" w:hAnsi="Georgia" w:cs="Times New Roman"/>
+          <w:color w:val="292929"/>
+          <w:spacing w:val="-1"/>
+          <w:sz w:val="24"/>
+          <w:szCs w:val="24"/>
+          <w:lang w:eastAsia="en-IN"/>
+        </w:rPr>
+        <w:t xml:space="preserve">a financial </w:t>
+      </w:r>
+      <w:r>
+        <w:rPr>
+          <w:rFonts w:ascii="Georgia" w:eastAsia="Times New Roman" w:hAnsi="Georgia" w:cs="Times New Roman"/>
+          <w:color w:val="292929"/>
+          <w:spacing w:val="-1"/>
+          <w:sz w:val="24"/>
+          <w:szCs w:val="24"/>
+          <w:lang w:eastAsia="en-IN"/>
+        </w:rPr>
+        <w:t>news</w:t>
+      </w:r>
+      <w:r>
+        <w:rPr>
+          <w:rFonts w:ascii="Georgia" w:eastAsia="Times New Roman" w:hAnsi="Georgia" w:cs="Times New Roman"/>
+          <w:color w:val="292929"/>
+          <w:spacing w:val="-1"/>
+          <w:sz w:val="24"/>
+          <w:szCs w:val="24"/>
+          <w:lang w:eastAsia="en-IN"/>
+        </w:rPr>
+        <w:t xml:space="preserve"> dataset from </w:t>
+      </w:r>
+      <w:proofErr w:type="gramStart"/>
+      <w:r>
+        <w:rPr>
+          <w:rFonts w:ascii="Georgia" w:eastAsia="Times New Roman" w:hAnsi="Georgia" w:cs="Times New Roman"/>
+          <w:color w:val="292929"/>
+          <w:spacing w:val="-1"/>
+          <w:sz w:val="24"/>
+          <w:szCs w:val="24"/>
+          <w:lang w:eastAsia="en-IN"/>
+        </w:rPr>
+        <w:t>Kaggle[</w:t>
+      </w:r>
+      <w:proofErr w:type="gramEnd"/>
+      <w:r>
+        <w:rPr>
+          <w:rFonts w:ascii="Georgia" w:eastAsia="Times New Roman" w:hAnsi="Georgia" w:cs="Times New Roman"/>
+          <w:color w:val="292929"/>
+          <w:spacing w:val="-1"/>
+          <w:sz w:val="24"/>
+          <w:szCs w:val="24"/>
+          <w:lang w:eastAsia="en-IN"/>
+        </w:rPr>
+        <w:t>4</w:t>
+      </w:r>
+      <w:r>
+        <w:rPr>
+          <w:rFonts w:ascii="Georgia" w:eastAsia="Times New Roman" w:hAnsi="Georgia" w:cs="Times New Roman"/>
+          <w:color w:val="292929"/>
+          <w:spacing w:val="-1"/>
+          <w:sz w:val="24"/>
+          <w:szCs w:val="24"/>
+          <w:lang w:eastAsia="en-IN"/>
+        </w:rPr>
+        <w:t>]</w:t>
+      </w:r>
+      <w:r>
+        <w:rPr>
+          <w:rFonts w:ascii="Georgia" w:eastAsia="Times New Roman" w:hAnsi="Georgia" w:cs="Times New Roman"/>
+          <w:color w:val="292929"/>
+          <w:spacing w:val="-1"/>
+          <w:sz w:val="24"/>
+          <w:szCs w:val="24"/>
+          <w:lang w:eastAsia="en-IN"/>
+        </w:rPr>
+        <w:t>. Some of my code is inspired by [</w:t>
+      </w:r>
+      <w:r>
+        <w:rPr>
+          <w:rFonts w:ascii="Georgia" w:eastAsia="Times New Roman" w:hAnsi="Georgia" w:cs="Times New Roman"/>
+          <w:color w:val="292929"/>
+          <w:spacing w:val="-1"/>
+          <w:sz w:val="24"/>
+          <w:szCs w:val="24"/>
+          <w:lang w:eastAsia="en-IN"/>
+        </w:rPr>
+        <w:t>5</w:t>
+      </w:r>
+      <w:r>
+        <w:rPr>
+          <w:rFonts w:ascii="Georgia" w:eastAsia="Times New Roman" w:hAnsi="Georgia" w:cs="Times New Roman"/>
+          <w:color w:val="292929"/>
+          <w:spacing w:val="-1"/>
+          <w:sz w:val="24"/>
+          <w:szCs w:val="24"/>
+          <w:lang w:eastAsia="en-IN"/>
+        </w:rPr>
+        <w:t>] and [</w:t>
+      </w:r>
+      <w:r>
+        <w:rPr>
+          <w:rFonts w:ascii="Georgia" w:eastAsia="Times New Roman" w:hAnsi="Georgia" w:cs="Times New Roman"/>
+          <w:color w:val="292929"/>
+          <w:spacing w:val="-1"/>
+          <w:sz w:val="24"/>
+          <w:szCs w:val="24"/>
+          <w:lang w:eastAsia="en-IN"/>
+        </w:rPr>
+        <w:t>6</w:t>
+      </w:r>
+      <w:r>
+        <w:rPr>
+          <w:rFonts w:ascii="Georgia" w:eastAsia="Times New Roman" w:hAnsi="Georgia" w:cs="Times New Roman"/>
+          <w:color w:val="292929"/>
+          <w:spacing w:val="-1"/>
+          <w:sz w:val="24"/>
+          <w:szCs w:val="24"/>
+          <w:lang w:eastAsia="en-IN"/>
+        </w:rPr>
+        <w:t>].</w:t>
+      </w:r>
+      <w:r>
+        <w:rPr>
+          <w:rFonts w:ascii="Georgia" w:eastAsia="Times New Roman" w:hAnsi="Georgia" w:cs="Times New Roman"/>
+          <w:color w:val="292929"/>
+          <w:spacing w:val="-1"/>
+          <w:sz w:val="24"/>
+          <w:szCs w:val="24"/>
+          <w:lang w:eastAsia="en-IN"/>
+        </w:rPr>
+        <w:t xml:space="preserve"> I have used Google </w:t>
+      </w:r>
+      <w:proofErr w:type="spellStart"/>
+      <w:r>
+        <w:rPr>
+          <w:rFonts w:ascii="Georgia" w:eastAsia="Times New Roman" w:hAnsi="Georgia" w:cs="Times New Roman"/>
+          <w:color w:val="292929"/>
+          <w:spacing w:val="-1"/>
+          <w:sz w:val="24"/>
+          <w:szCs w:val="24"/>
+          <w:lang w:eastAsia="en-IN"/>
+        </w:rPr>
+        <w:t>colab</w:t>
+      </w:r>
+      <w:proofErr w:type="spellEnd"/>
+      <w:r>
+        <w:rPr>
+          <w:rFonts w:ascii="Georgia" w:eastAsia="Times New Roman" w:hAnsi="Georgia" w:cs="Times New Roman"/>
+          <w:color w:val="292929"/>
+          <w:spacing w:val="-1"/>
+          <w:sz w:val="24"/>
+          <w:szCs w:val="24"/>
+          <w:lang w:eastAsia="en-IN"/>
+        </w:rPr>
+        <w:t xml:space="preserve"> to run this code, primarily because pip installing transformers on my Windows machine proved to be a nightmare due to version specific library dependencies being hard to resolve. It worked with no difficulty </w:t>
+      </w:r>
+      <w:r>
+        <w:rPr>
+          <w:rFonts w:ascii="Georgia" w:eastAsia="Times New Roman" w:hAnsi="Georgia" w:cs="Times New Roman"/>
+          <w:color w:val="292929"/>
+          <w:spacing w:val="-1"/>
+          <w:sz w:val="24"/>
+          <w:szCs w:val="24"/>
+          <w:lang w:eastAsia="en-IN"/>
+        </w:rPr>
+        <w:t>on</w:t>
+      </w:r>
+      <w:r>
+        <w:rPr>
+          <w:rFonts w:ascii="Georgia" w:eastAsia="Times New Roman" w:hAnsi="Georgia" w:cs="Times New Roman"/>
+          <w:color w:val="292929"/>
+          <w:spacing w:val="-1"/>
+          <w:sz w:val="24"/>
+          <w:szCs w:val="24"/>
+          <w:lang w:eastAsia="en-IN"/>
+        </w:rPr>
+        <w:t xml:space="preserve"> Google </w:t>
+      </w:r>
+      <w:proofErr w:type="spellStart"/>
+      <w:r>
+        <w:rPr>
+          <w:rFonts w:ascii="Georgia" w:eastAsia="Times New Roman" w:hAnsi="Georgia" w:cs="Times New Roman"/>
+          <w:color w:val="292929"/>
+          <w:spacing w:val="-1"/>
+          <w:sz w:val="24"/>
+          <w:szCs w:val="24"/>
+          <w:lang w:eastAsia="en-IN"/>
+        </w:rPr>
+        <w:t>colab</w:t>
+      </w:r>
+      <w:proofErr w:type="spellEnd"/>
+      <w:r>
+        <w:rPr>
+          <w:rFonts w:ascii="Georgia" w:eastAsia="Times New Roman" w:hAnsi="Georgia" w:cs="Times New Roman"/>
+          <w:color w:val="292929"/>
+          <w:spacing w:val="-1"/>
+          <w:sz w:val="24"/>
+          <w:szCs w:val="24"/>
+          <w:lang w:eastAsia="en-IN"/>
+        </w:rPr>
+        <w:t>. I did have</w:t>
+      </w:r>
+      <w:r>
+        <w:rPr>
+          <w:rFonts w:ascii="Georgia" w:eastAsia="Times New Roman" w:hAnsi="Georgia" w:cs="Times New Roman"/>
+          <w:color w:val="292929"/>
+          <w:spacing w:val="-1"/>
+          <w:sz w:val="24"/>
+          <w:szCs w:val="24"/>
+          <w:lang w:eastAsia="en-IN"/>
+        </w:rPr>
+        <w:t xml:space="preserve"> to trim </w:t>
+      </w:r>
+      <w:r>
+        <w:rPr>
+          <w:rFonts w:ascii="Georgia" w:eastAsia="Times New Roman" w:hAnsi="Georgia" w:cs="Times New Roman"/>
+          <w:color w:val="292929"/>
+          <w:spacing w:val="-1"/>
+          <w:sz w:val="24"/>
+          <w:szCs w:val="24"/>
+          <w:lang w:eastAsia="en-IN"/>
+        </w:rPr>
+        <w:t xml:space="preserve">the dataset size to 50 rows to stay within RAM limits since I was using the free tier. You can see the code working here: </w:t>
+      </w:r>
+      <w:hyperlink r:id="rId12" w:history="1">
         <w:r>
           <w:rPr>
+            <w:rStyle w:val="Hyperlink"/>
             <w:rFonts w:ascii="Georgia" w:eastAsia="Times New Roman" w:hAnsi="Georgia" w:cs="Times New Roman"/>
+            <w:spacing w:val="-1"/>
+            <w:sz w:val="24"/>
+            <w:szCs w:val="24"/>
+            <w:lang w:eastAsia="en-IN"/>
+          </w:rPr>
+          <w:t>https://colab.research.google.com/drive/1jEHhU5_x4oQkelW3p__fY2y0m3-z7Y5P?usp=sharing</w:t>
+        </w:r>
+      </w:hyperlink>
+      <w:r>
+        <w:rPr>
+          <w:rFonts w:ascii="Georgia" w:eastAsia="Times New Roman" w:hAnsi="Georgia" w:cs="Times New Roman"/>
+          <w:color w:val="292929"/>
+          <w:spacing w:val="-1"/>
+          <w:sz w:val="24"/>
+          <w:szCs w:val="24"/>
+          <w:lang w:eastAsia="en-IN"/>
+        </w:rPr>
+        <w:t>.</w:t>
+      </w:r>
+    </w:p>
+    <w:p>
+      <w:pPr>
+        <w:shd w:val="clear" w:color="auto" w:fill="FFFFFF"/>
+        <w:spacing w:before="206" w:after="0" w:line="480" w:lineRule="atLeast"/>
+        <w:rPr>
+          <w:rFonts w:ascii="Georgia" w:eastAsia="Times New Roman" w:hAnsi="Georgia" w:cs="Times New Roman"/>
+          <w:color w:val="292929"/>
+          <w:spacing w:val="-1"/>
+          <w:sz w:val="24"/>
+          <w:szCs w:val="24"/>
+          <w:lang w:eastAsia="en-IN"/>
+        </w:rPr>
+      </w:pPr>
+      <w:r>
+        <w:rPr>
+          <w:rFonts w:ascii="Georgia" w:eastAsia="Times New Roman" w:hAnsi="Georgia" w:cs="Times New Roman"/>
+          <w:color w:val="292929"/>
+          <w:spacing w:val="-1"/>
+          <w:sz w:val="24"/>
+          <w:szCs w:val="24"/>
+          <w:lang w:eastAsia="en-IN"/>
+        </w:rPr>
+        <w:t>For easy reference</w:t>
+      </w:r>
+      <w:r>
+        <w:rPr>
+          <w:rFonts w:ascii="Georgia" w:eastAsia="Times New Roman" w:hAnsi="Georgia" w:cs="Times New Roman"/>
+          <w:color w:val="292929"/>
+          <w:spacing w:val="-1"/>
+          <w:sz w:val="24"/>
+          <w:szCs w:val="24"/>
+          <w:lang w:eastAsia="en-IN"/>
+        </w:rPr>
+        <w:t>,</w:t>
+      </w:r>
+      <w:r>
+        <w:rPr>
+          <w:rFonts w:ascii="Georgia" w:eastAsia="Times New Roman" w:hAnsi="Georgia" w:cs="Times New Roman"/>
+          <w:color w:val="292929"/>
+          <w:spacing w:val="-1"/>
+          <w:sz w:val="24"/>
+          <w:szCs w:val="24"/>
+          <w:lang w:eastAsia="en-IN"/>
+        </w:rPr>
+        <w:t xml:space="preserve"> I am pasting the relevant code below. </w:t>
+      </w:r>
+    </w:p>
+    <w:p>
+      <w:pPr>
+        <w:shd w:val="clear" w:color="auto" w:fill="FFFFFF"/>
+        <w:spacing w:before="206" w:after="0" w:line="480" w:lineRule="atLeast"/>
+        <w:rPr>
+          <w:rFonts w:ascii="Georgia" w:eastAsia="Times New Roman" w:hAnsi="Georgia" w:cs="Times New Roman"/>
+          <w:color w:val="292929"/>
+          <w:spacing w:val="-1"/>
+          <w:sz w:val="24"/>
+          <w:szCs w:val="24"/>
+          <w:lang w:eastAsia="en-IN"/>
+        </w:rPr>
+      </w:pPr>
+      <w:r>
+        <w:rPr>
+          <w:rFonts w:ascii="Georgia" w:eastAsia="Times New Roman" w:hAnsi="Georgia" w:cs="Times New Roman"/>
+          <w:color w:val="292929"/>
+          <w:spacing w:val="-1"/>
+          <w:sz w:val="24"/>
+          <w:szCs w:val="24"/>
+          <w:lang w:eastAsia="en-IN"/>
+        </w:rPr>
+        <w:t>------------------------------</w:t>
+      </w:r>
+    </w:p>
+    <w:p>
+      <w:pPr>
+        <w:shd w:val="clear" w:color="auto" w:fill="FFFFFF"/>
+        <w:spacing w:after="0" w:line="20" w:lineRule="atLeast"/>
+        <w:rPr>
+          <w:rFonts w:ascii="Georgia" w:eastAsia="Times New Roman" w:hAnsi="Georgia" w:cs="Times New Roman"/>
+          <w:color w:val="292929"/>
+          <w:spacing w:val="-1"/>
+          <w:sz w:val="24"/>
+          <w:szCs w:val="24"/>
+          <w:lang w:eastAsia="en-IN"/>
+        </w:rPr>
+      </w:pPr>
+      <w:r>
+        <w:rPr>
+          <w:rFonts w:ascii="Georgia" w:eastAsia="Times New Roman" w:hAnsi="Georgia" w:cs="Times New Roman"/>
+          <w:color w:val="292929"/>
+          <w:spacing w:val="-1"/>
+          <w:sz w:val="24"/>
+          <w:szCs w:val="24"/>
+          <w:lang w:eastAsia="en-IN"/>
+        </w:rPr>
+        <w:t xml:space="preserve">df = </w:t>
+      </w:r>
+      <w:proofErr w:type="spellStart"/>
+      <w:proofErr w:type="gramStart"/>
+      <w:r>
+        <w:rPr>
+          <w:rFonts w:ascii="Georgia" w:eastAsia="Times New Roman" w:hAnsi="Georgia" w:cs="Times New Roman"/>
+          <w:color w:val="292929"/>
+          <w:spacing w:val="-1"/>
+          <w:sz w:val="24"/>
+          <w:szCs w:val="24"/>
+          <w:lang w:eastAsia="en-IN"/>
+        </w:rPr>
+        <w:t>pd.read</w:t>
+      </w:r>
+      <w:proofErr w:type="gramEnd"/>
+      <w:r>
+        <w:rPr>
+          <w:rFonts w:ascii="Georgia" w:eastAsia="Times New Roman" w:hAnsi="Georgia" w:cs="Times New Roman"/>
+          <w:color w:val="292929"/>
+          <w:spacing w:val="-1"/>
+          <w:sz w:val="24"/>
+          <w:szCs w:val="24"/>
+          <w:lang w:eastAsia="en-IN"/>
+        </w:rPr>
+        <w:t>_csv</w:t>
+      </w:r>
+      <w:proofErr w:type="spellEnd"/>
+      <w:r>
+        <w:rPr>
+          <w:rFonts w:ascii="Georgia" w:eastAsia="Times New Roman" w:hAnsi="Georgia" w:cs="Times New Roman"/>
+          <w:color w:val="292929"/>
+          <w:spacing w:val="-1"/>
+          <w:sz w:val="24"/>
+          <w:szCs w:val="24"/>
+          <w:lang w:eastAsia="en-IN"/>
+        </w:rPr>
+        <w:t xml:space="preserve">("reuters_headlines.csv", </w:t>
+      </w:r>
+      <w:proofErr w:type="spellStart"/>
+      <w:r>
+        <w:rPr>
+          <w:rFonts w:ascii="Georgia" w:eastAsia="Times New Roman" w:hAnsi="Georgia" w:cs="Times New Roman"/>
+          <w:color w:val="292929"/>
+          <w:spacing w:val="-1"/>
+          <w:sz w:val="24"/>
+          <w:szCs w:val="24"/>
+          <w:lang w:eastAsia="en-IN"/>
+        </w:rPr>
+        <w:t>nrows</w:t>
+      </w:r>
+      <w:proofErr w:type="spellEnd"/>
+      <w:r>
+        <w:rPr>
+          <w:rFonts w:ascii="Georgia" w:eastAsia="Times New Roman" w:hAnsi="Georgia" w:cs="Times New Roman"/>
+          <w:color w:val="292929"/>
+          <w:spacing w:val="-1"/>
+          <w:sz w:val="24"/>
+          <w:szCs w:val="24"/>
+          <w:lang w:eastAsia="en-IN"/>
+        </w:rPr>
+        <w:t>=50)</w:t>
+      </w:r>
+    </w:p>
+    <w:p>
+      <w:pPr>
+        <w:shd w:val="clear" w:color="auto" w:fill="FFFFFF"/>
+        <w:spacing w:after="0" w:line="20" w:lineRule="atLeast"/>
+        <w:rPr>
+          <w:rFonts w:ascii="Georgia" w:eastAsia="Times New Roman" w:hAnsi="Georgia" w:cs="Times New Roman"/>
+          <w:color w:val="292929"/>
+          <w:spacing w:val="-1"/>
+          <w:sz w:val="24"/>
+          <w:szCs w:val="24"/>
+          <w:lang w:eastAsia="en-IN"/>
+        </w:rPr>
+      </w:pPr>
+      <w:proofErr w:type="spellStart"/>
+      <w:r>
+        <w:rPr>
+          <w:rFonts w:ascii="Georgia" w:eastAsia="Times New Roman" w:hAnsi="Georgia" w:cs="Times New Roman"/>
+          <w:color w:val="292929"/>
+          <w:spacing w:val="-1"/>
+          <w:sz w:val="24"/>
+          <w:szCs w:val="24"/>
+          <w:lang w:eastAsia="en-IN"/>
+        </w:rPr>
+        <w:t>df_array</w:t>
+      </w:r>
+      <w:proofErr w:type="spellEnd"/>
+      <w:r>
+        <w:rPr>
+          <w:rFonts w:ascii="Georgia" w:eastAsia="Times New Roman" w:hAnsi="Georgia" w:cs="Times New Roman"/>
+          <w:color w:val="292929"/>
+          <w:spacing w:val="-1"/>
+          <w:sz w:val="24"/>
+          <w:szCs w:val="24"/>
+          <w:lang w:eastAsia="en-IN"/>
+        </w:rPr>
+        <w:t xml:space="preserve"> = </w:t>
+      </w:r>
+      <w:proofErr w:type="spellStart"/>
+      <w:proofErr w:type="gramStart"/>
+      <w:r>
+        <w:rPr>
+          <w:rFonts w:ascii="Georgia" w:eastAsia="Times New Roman" w:hAnsi="Georgia" w:cs="Times New Roman"/>
+          <w:color w:val="292929"/>
+          <w:spacing w:val="-1"/>
+          <w:sz w:val="24"/>
+          <w:szCs w:val="24"/>
+          <w:lang w:eastAsia="en-IN"/>
+        </w:rPr>
+        <w:t>np.array</w:t>
+      </w:r>
+      <w:proofErr w:type="spellEnd"/>
+      <w:proofErr w:type="gramEnd"/>
+      <w:r>
+        <w:rPr>
+          <w:rFonts w:ascii="Georgia" w:eastAsia="Times New Roman" w:hAnsi="Georgia" w:cs="Times New Roman"/>
+          <w:color w:val="292929"/>
+          <w:spacing w:val="-1"/>
+          <w:sz w:val="24"/>
+          <w:szCs w:val="24"/>
+          <w:lang w:eastAsia="en-IN"/>
+        </w:rPr>
+        <w:t>(df)</w:t>
+      </w:r>
+    </w:p>
+    <w:p>
+      <w:pPr>
+        <w:shd w:val="clear" w:color="auto" w:fill="FFFFFF"/>
+        <w:spacing w:after="0" w:line="20" w:lineRule="atLeast"/>
+        <w:rPr>
+          <w:rFonts w:ascii="Georgia" w:eastAsia="Times New Roman" w:hAnsi="Georgia" w:cs="Times New Roman"/>
+          <w:color w:val="292929"/>
+          <w:spacing w:val="-1"/>
+          <w:sz w:val="24"/>
+          <w:szCs w:val="24"/>
+          <w:lang w:eastAsia="en-IN"/>
+        </w:rPr>
+      </w:pPr>
+      <w:proofErr w:type="spellStart"/>
+      <w:r>
+        <w:rPr>
+          <w:rFonts w:ascii="Georgia" w:eastAsia="Times New Roman" w:hAnsi="Georgia" w:cs="Times New Roman"/>
+          <w:color w:val="292929"/>
+          <w:spacing w:val="-1"/>
+          <w:sz w:val="24"/>
+          <w:szCs w:val="24"/>
+          <w:lang w:eastAsia="en-IN"/>
+        </w:rPr>
+        <w:t>df_list</w:t>
+      </w:r>
+      <w:proofErr w:type="spellEnd"/>
+      <w:r>
+        <w:rPr>
+          <w:rFonts w:ascii="Georgia" w:eastAsia="Times New Roman" w:hAnsi="Georgia" w:cs="Times New Roman"/>
+          <w:color w:val="292929"/>
+          <w:spacing w:val="-1"/>
+          <w:sz w:val="24"/>
+          <w:szCs w:val="24"/>
+          <w:lang w:eastAsia="en-IN"/>
+        </w:rPr>
+        <w:t xml:space="preserve"> = list(</w:t>
+      </w:r>
+      <w:proofErr w:type="spellStart"/>
+      <w:r>
+        <w:rPr>
+          <w:rFonts w:ascii="Georgia" w:eastAsia="Times New Roman" w:hAnsi="Georgia" w:cs="Times New Roman"/>
+          <w:color w:val="292929"/>
+          <w:spacing w:val="-1"/>
+          <w:sz w:val="24"/>
+          <w:szCs w:val="24"/>
+          <w:lang w:eastAsia="en-IN"/>
+        </w:rPr>
+        <w:t>df_array</w:t>
+      </w:r>
+      <w:proofErr w:type="spellEnd"/>
+      <w:proofErr w:type="gramStart"/>
+      <w:r>
+        <w:rPr>
+          <w:rFonts w:ascii="Georgia" w:eastAsia="Times New Roman" w:hAnsi="Georgia" w:cs="Times New Roman"/>
+          <w:color w:val="292929"/>
+          <w:spacing w:val="-1"/>
+          <w:sz w:val="24"/>
+          <w:szCs w:val="24"/>
+          <w:lang w:eastAsia="en-IN"/>
+        </w:rPr>
+        <w:t>[:,</w:t>
+      </w:r>
+      <w:proofErr w:type="gramEnd"/>
+      <w:r>
+        <w:rPr>
+          <w:rFonts w:ascii="Georgia" w:eastAsia="Times New Roman" w:hAnsi="Georgia" w:cs="Times New Roman"/>
+          <w:color w:val="292929"/>
+          <w:spacing w:val="-1"/>
+          <w:sz w:val="24"/>
+          <w:szCs w:val="24"/>
+          <w:lang w:eastAsia="en-IN"/>
+        </w:rPr>
+        <w:t xml:space="preserve">0]) </w:t>
+      </w:r>
+    </w:p>
+    <w:p>
+      <w:pPr>
+        <w:shd w:val="clear" w:color="auto" w:fill="FFFFFF"/>
+        <w:spacing w:after="0" w:line="20" w:lineRule="atLeast"/>
+        <w:rPr>
+          <w:rFonts w:ascii="Georgia" w:eastAsia="Times New Roman" w:hAnsi="Georgia" w:cs="Times New Roman"/>
+          <w:color w:val="292929"/>
+          <w:spacing w:val="-1"/>
+          <w:sz w:val="24"/>
+          <w:szCs w:val="24"/>
+          <w:lang w:eastAsia="en-IN"/>
+        </w:rPr>
+      </w:pPr>
+      <w:r>
+        <w:rPr>
+          <w:rFonts w:ascii="Georgia" w:eastAsia="Times New Roman" w:hAnsi="Georgia" w:cs="Times New Roman"/>
+          <w:color w:val="292929"/>
+          <w:spacing w:val="-1"/>
+          <w:sz w:val="24"/>
+          <w:szCs w:val="24"/>
+          <w:lang w:eastAsia="en-IN"/>
+        </w:rPr>
+        <w:lastRenderedPageBreak/>
+        <w:t xml:space="preserve">tokenizer = </w:t>
+      </w:r>
+      <w:proofErr w:type="spellStart"/>
+      <w:r>
+        <w:rPr>
+          <w:rFonts w:ascii="Georgia" w:eastAsia="Times New Roman" w:hAnsi="Georgia" w:cs="Times New Roman"/>
+          <w:color w:val="292929"/>
+          <w:spacing w:val="-1"/>
+          <w:sz w:val="24"/>
+          <w:szCs w:val="24"/>
+          <w:lang w:eastAsia="en-IN"/>
+        </w:rPr>
+        <w:t>AutoTokenizer.from_pretrained</w:t>
+      </w:r>
+      <w:proofErr w:type="spellEnd"/>
+      <w:r>
+        <w:rPr>
+          <w:rFonts w:ascii="Georgia" w:eastAsia="Times New Roman" w:hAnsi="Georgia" w:cs="Times New Roman"/>
+          <w:color w:val="292929"/>
+          <w:spacing w:val="-1"/>
+          <w:sz w:val="24"/>
+          <w:szCs w:val="24"/>
+          <w:lang w:eastAsia="en-IN"/>
+        </w:rPr>
+        <w:t>("</w:t>
+      </w:r>
+      <w:proofErr w:type="spellStart"/>
+      <w:r>
+        <w:rPr>
+          <w:rFonts w:ascii="Georgia" w:eastAsia="Times New Roman" w:hAnsi="Georgia" w:cs="Times New Roman"/>
+          <w:color w:val="292929"/>
+          <w:spacing w:val="-1"/>
+          <w:sz w:val="24"/>
+          <w:szCs w:val="24"/>
+          <w:lang w:eastAsia="en-IN"/>
+        </w:rPr>
+        <w:t>ProsusAI</w:t>
+      </w:r>
+      <w:proofErr w:type="spellEnd"/>
+      <w:r>
+        <w:rPr>
+          <w:rFonts w:ascii="Georgia" w:eastAsia="Times New Roman" w:hAnsi="Georgia" w:cs="Times New Roman"/>
+          <w:color w:val="292929"/>
+          <w:spacing w:val="-1"/>
+          <w:sz w:val="24"/>
+          <w:szCs w:val="24"/>
+          <w:lang w:eastAsia="en-IN"/>
+        </w:rPr>
+        <w:t>/</w:t>
+      </w:r>
+      <w:proofErr w:type="spellStart"/>
+      <w:r>
+        <w:rPr>
+          <w:rFonts w:ascii="Georgia" w:eastAsia="Times New Roman" w:hAnsi="Georgia" w:cs="Times New Roman"/>
+          <w:color w:val="292929"/>
+          <w:spacing w:val="-1"/>
+          <w:sz w:val="24"/>
+          <w:szCs w:val="24"/>
+          <w:lang w:eastAsia="en-IN"/>
+        </w:rPr>
+        <w:t>finbert</w:t>
+      </w:r>
+      <w:proofErr w:type="spellEnd"/>
+      <w:r>
+        <w:rPr>
+          <w:rFonts w:ascii="Georgia" w:eastAsia="Times New Roman" w:hAnsi="Georgia" w:cs="Times New Roman"/>
+          <w:color w:val="292929"/>
+          <w:spacing w:val="-1"/>
+          <w:sz w:val="24"/>
+          <w:szCs w:val="24"/>
+          <w:lang w:eastAsia="en-IN"/>
+        </w:rPr>
+        <w:t>")</w:t>
+      </w:r>
+    </w:p>
+    <w:p>
+      <w:pPr>
+        <w:shd w:val="clear" w:color="auto" w:fill="FFFFFF"/>
+        <w:spacing w:after="0" w:line="20" w:lineRule="atLeast"/>
+        <w:rPr>
+          <w:rFonts w:ascii="Georgia" w:eastAsia="Times New Roman" w:hAnsi="Georgia" w:cs="Times New Roman"/>
+          <w:color w:val="292929"/>
+          <w:spacing w:val="-1"/>
+          <w:sz w:val="24"/>
+          <w:szCs w:val="24"/>
+          <w:lang w:eastAsia="en-IN"/>
+        </w:rPr>
+      </w:pPr>
+      <w:r>
+        <w:rPr>
+          <w:rFonts w:ascii="Georgia" w:eastAsia="Times New Roman" w:hAnsi="Georgia" w:cs="Times New Roman"/>
+          <w:color w:val="292929"/>
+          <w:spacing w:val="-1"/>
+          <w:sz w:val="24"/>
+          <w:szCs w:val="24"/>
+          <w:lang w:eastAsia="en-IN"/>
+        </w:rPr>
+        <w:t>model = AutoModelForSequenceClassification.from_pretrained("ProsusAI/finbert")</w:t>
+      </w:r>
+    </w:p>
+    <w:p>
+      <w:pPr>
+        <w:shd w:val="clear" w:color="auto" w:fill="FFFFFF"/>
+        <w:spacing w:after="0" w:line="20" w:lineRule="atLeast"/>
+        <w:rPr>
+          <w:rFonts w:ascii="Georgia" w:eastAsia="Times New Roman" w:hAnsi="Georgia" w:cs="Times New Roman"/>
+          <w:color w:val="292929"/>
+          <w:spacing w:val="-1"/>
+          <w:sz w:val="24"/>
+          <w:szCs w:val="24"/>
+          <w:lang w:eastAsia="en-IN"/>
+        </w:rPr>
+      </w:pPr>
+      <w:r>
+        <w:rPr>
+          <w:rFonts w:ascii="Georgia" w:eastAsia="Times New Roman" w:hAnsi="Georgia" w:cs="Times New Roman"/>
+          <w:color w:val="292929"/>
+          <w:spacing w:val="-1"/>
+          <w:sz w:val="24"/>
+          <w:szCs w:val="24"/>
+          <w:lang w:eastAsia="en-IN"/>
+        </w:rPr>
+        <w:t xml:space="preserve">inputs = </w:t>
+      </w:r>
+      <w:proofErr w:type="gramStart"/>
+      <w:r>
+        <w:rPr>
+          <w:rFonts w:ascii="Georgia" w:eastAsia="Times New Roman" w:hAnsi="Georgia" w:cs="Times New Roman"/>
+          <w:color w:val="292929"/>
+          <w:spacing w:val="-1"/>
+          <w:sz w:val="24"/>
+          <w:szCs w:val="24"/>
+          <w:lang w:eastAsia="en-IN"/>
+        </w:rPr>
+        <w:t>tokenizer(</w:t>
+      </w:r>
+      <w:proofErr w:type="spellStart"/>
+      <w:proofErr w:type="gramEnd"/>
+      <w:r>
+        <w:rPr>
+          <w:rFonts w:ascii="Georgia" w:eastAsia="Times New Roman" w:hAnsi="Georgia" w:cs="Times New Roman"/>
+          <w:color w:val="292929"/>
+          <w:spacing w:val="-1"/>
+          <w:sz w:val="24"/>
+          <w:szCs w:val="24"/>
+          <w:lang w:eastAsia="en-IN"/>
+        </w:rPr>
+        <w:t>df_list</w:t>
+      </w:r>
+      <w:proofErr w:type="spellEnd"/>
+      <w:r>
+        <w:rPr>
+          <w:rFonts w:ascii="Georgia" w:eastAsia="Times New Roman" w:hAnsi="Georgia" w:cs="Times New Roman"/>
+          <w:color w:val="292929"/>
+          <w:spacing w:val="-1"/>
+          <w:sz w:val="24"/>
+          <w:szCs w:val="24"/>
+          <w:lang w:eastAsia="en-IN"/>
+        </w:rPr>
+        <w:t xml:space="preserve">, padding = True, truncation = True, </w:t>
+      </w:r>
+      <w:proofErr w:type="spellStart"/>
+      <w:r>
+        <w:rPr>
+          <w:rFonts w:ascii="Georgia" w:eastAsia="Times New Roman" w:hAnsi="Georgia" w:cs="Times New Roman"/>
+          <w:color w:val="292929"/>
+          <w:spacing w:val="-1"/>
+          <w:sz w:val="24"/>
+          <w:szCs w:val="24"/>
+          <w:lang w:eastAsia="en-IN"/>
+        </w:rPr>
+        <w:t>return_tensors</w:t>
+      </w:r>
+      <w:proofErr w:type="spellEnd"/>
+      <w:r>
+        <w:rPr>
+          <w:rFonts w:ascii="Georgia" w:eastAsia="Times New Roman" w:hAnsi="Georgia" w:cs="Times New Roman"/>
+          <w:color w:val="292929"/>
+          <w:spacing w:val="-1"/>
+          <w:sz w:val="24"/>
+          <w:szCs w:val="24"/>
+          <w:lang w:eastAsia="en-IN"/>
+        </w:rPr>
+        <w:t>='</w:t>
+      </w:r>
+      <w:proofErr w:type="spellStart"/>
+      <w:r>
+        <w:rPr>
+          <w:rFonts w:ascii="Georgia" w:eastAsia="Times New Roman" w:hAnsi="Georgia" w:cs="Times New Roman"/>
+          <w:color w:val="292929"/>
+          <w:spacing w:val="-1"/>
+          <w:sz w:val="24"/>
+          <w:szCs w:val="24"/>
+          <w:lang w:eastAsia="en-IN"/>
+        </w:rPr>
+        <w:t>pt</w:t>
+      </w:r>
+      <w:proofErr w:type="spellEnd"/>
+      <w:r>
+        <w:rPr>
+          <w:rFonts w:ascii="Georgia" w:eastAsia="Times New Roman" w:hAnsi="Georgia" w:cs="Times New Roman"/>
+          <w:color w:val="292929"/>
+          <w:spacing w:val="-1"/>
+          <w:sz w:val="24"/>
+          <w:szCs w:val="24"/>
+          <w:lang w:eastAsia="en-IN"/>
+        </w:rPr>
+        <w:t>') #tokenize text to be sent to model</w:t>
+      </w:r>
+    </w:p>
+    <w:p>
+      <w:pPr>
+        <w:shd w:val="clear" w:color="auto" w:fill="FFFFFF"/>
+        <w:spacing w:after="0" w:line="20" w:lineRule="atLeast"/>
+        <w:rPr>
+          <w:rFonts w:ascii="Georgia" w:eastAsia="Times New Roman" w:hAnsi="Georgia" w:cs="Times New Roman"/>
+          <w:color w:val="292929"/>
+          <w:spacing w:val="-1"/>
+          <w:sz w:val="24"/>
+          <w:szCs w:val="24"/>
+          <w:lang w:eastAsia="en-IN"/>
+        </w:rPr>
+      </w:pPr>
+      <w:r>
+        <w:rPr>
+          <w:rFonts w:ascii="Georgia" w:eastAsia="Times New Roman" w:hAnsi="Georgia" w:cs="Times New Roman"/>
+          <w:color w:val="292929"/>
+          <w:spacing w:val="-1"/>
+          <w:sz w:val="24"/>
+          <w:szCs w:val="24"/>
+          <w:lang w:eastAsia="en-IN"/>
+        </w:rPr>
+        <w:t>outputs = model(**inputs)</w:t>
+      </w:r>
+    </w:p>
+    <w:p>
+      <w:pPr>
+        <w:shd w:val="clear" w:color="auto" w:fill="FFFFFF"/>
+        <w:spacing w:after="0" w:line="20" w:lineRule="atLeast"/>
+        <w:rPr>
+          <w:rFonts w:ascii="Georgia" w:eastAsia="Times New Roman" w:hAnsi="Georgia" w:cs="Times New Roman"/>
+          <w:color w:val="292929"/>
+          <w:spacing w:val="-1"/>
+          <w:sz w:val="24"/>
+          <w:szCs w:val="24"/>
+          <w:lang w:eastAsia="en-IN"/>
+        </w:rPr>
+      </w:pPr>
+      <w:r>
+        <w:rPr>
+          <w:rFonts w:ascii="Georgia" w:eastAsia="Times New Roman" w:hAnsi="Georgia" w:cs="Times New Roman"/>
+          <w:color w:val="292929"/>
+          <w:spacing w:val="-1"/>
+          <w:sz w:val="24"/>
+          <w:szCs w:val="24"/>
+          <w:lang w:eastAsia="en-IN"/>
+        </w:rPr>
+        <w:t xml:space="preserve">predictions = </w:t>
+      </w:r>
+      <w:proofErr w:type="spellStart"/>
+      <w:r>
+        <w:rPr>
+          <w:rFonts w:ascii="Georgia" w:eastAsia="Times New Roman" w:hAnsi="Georgia" w:cs="Times New Roman"/>
+          <w:color w:val="292929"/>
+          <w:spacing w:val="-1"/>
+          <w:sz w:val="24"/>
+          <w:szCs w:val="24"/>
+          <w:lang w:eastAsia="en-IN"/>
+        </w:rPr>
+        <w:t>torch.</w:t>
+      </w:r>
+      <w:proofErr w:type="gramStart"/>
+      <w:r>
+        <w:rPr>
+          <w:rFonts w:ascii="Georgia" w:eastAsia="Times New Roman" w:hAnsi="Georgia" w:cs="Times New Roman"/>
+          <w:color w:val="292929"/>
+          <w:spacing w:val="-1"/>
+          <w:sz w:val="24"/>
+          <w:szCs w:val="24"/>
+          <w:lang w:eastAsia="en-IN"/>
+        </w:rPr>
+        <w:t>nn.functional</w:t>
+      </w:r>
+      <w:proofErr w:type="gramEnd"/>
+      <w:r>
+        <w:rPr>
+          <w:rFonts w:ascii="Georgia" w:eastAsia="Times New Roman" w:hAnsi="Georgia" w:cs="Times New Roman"/>
+          <w:color w:val="292929"/>
+          <w:spacing w:val="-1"/>
+          <w:sz w:val="24"/>
+          <w:szCs w:val="24"/>
+          <w:lang w:eastAsia="en-IN"/>
+        </w:rPr>
+        <w:t>.softmax</w:t>
+      </w:r>
+      <w:proofErr w:type="spellEnd"/>
+      <w:r>
+        <w:rPr>
+          <w:rFonts w:ascii="Georgia" w:eastAsia="Times New Roman" w:hAnsi="Georgia" w:cs="Times New Roman"/>
+          <w:color w:val="292929"/>
+          <w:spacing w:val="-1"/>
+          <w:sz w:val="24"/>
+          <w:szCs w:val="24"/>
+          <w:lang w:eastAsia="en-IN"/>
+        </w:rPr>
+        <w:t>(</w:t>
+      </w:r>
+      <w:proofErr w:type="spellStart"/>
+      <w:r>
+        <w:rPr>
+          <w:rFonts w:ascii="Georgia" w:eastAsia="Times New Roman" w:hAnsi="Georgia" w:cs="Times New Roman"/>
+          <w:color w:val="292929"/>
+          <w:spacing w:val="-1"/>
+          <w:sz w:val="24"/>
+          <w:szCs w:val="24"/>
+          <w:lang w:eastAsia="en-IN"/>
+        </w:rPr>
+        <w:t>outputs.logits</w:t>
+      </w:r>
+      <w:proofErr w:type="spellEnd"/>
+      <w:r>
+        <w:rPr>
+          <w:rFonts w:ascii="Georgia" w:eastAsia="Times New Roman" w:hAnsi="Georgia" w:cs="Times New Roman"/>
+          <w:color w:val="292929"/>
+          <w:spacing w:val="-1"/>
+          <w:sz w:val="24"/>
+          <w:szCs w:val="24"/>
+          <w:lang w:eastAsia="en-IN"/>
+        </w:rPr>
+        <w:t>, dim=-1)</w:t>
+      </w:r>
+    </w:p>
+    <w:p>
+      <w:pPr>
+        <w:shd w:val="clear" w:color="auto" w:fill="FFFFFF"/>
+        <w:spacing w:after="0" w:line="20" w:lineRule="atLeast"/>
+        <w:rPr>
+          <w:rFonts w:ascii="Georgia" w:eastAsia="Times New Roman" w:hAnsi="Georgia" w:cs="Times New Roman"/>
+          <w:color w:val="292929"/>
+          <w:spacing w:val="-1"/>
+          <w:sz w:val="24"/>
+          <w:szCs w:val="24"/>
+          <w:lang w:eastAsia="en-IN"/>
+        </w:rPr>
+      </w:pPr>
+      <w:r>
+        <w:rPr>
+          <w:rFonts w:ascii="Georgia" w:eastAsia="Times New Roman" w:hAnsi="Georgia" w:cs="Times New Roman"/>
+          <w:color w:val="292929"/>
+          <w:spacing w:val="-1"/>
+          <w:sz w:val="24"/>
+          <w:szCs w:val="24"/>
+          <w:lang w:eastAsia="en-IN"/>
+        </w:rPr>
+        <w:t>model.config.id2label</w:t>
+      </w:r>
+    </w:p>
+    <w:p>
+      <w:pPr>
+        <w:shd w:val="clear" w:color="auto" w:fill="FFFFFF"/>
+        <w:spacing w:after="0" w:line="20" w:lineRule="atLeast"/>
+        <w:rPr>
+          <w:rFonts w:ascii="Georgia" w:eastAsia="Times New Roman" w:hAnsi="Georgia" w:cs="Times New Roman"/>
+          <w:color w:val="292929"/>
+          <w:spacing w:val="-1"/>
+          <w:sz w:val="24"/>
+          <w:szCs w:val="24"/>
+          <w:lang w:eastAsia="en-IN"/>
+        </w:rPr>
+      </w:pPr>
+      <w:r>
+        <w:rPr>
+          <w:rFonts w:ascii="Georgia" w:eastAsia="Times New Roman" w:hAnsi="Georgia" w:cs="Times New Roman"/>
+          <w:color w:val="292929"/>
+          <w:spacing w:val="-1"/>
+          <w:sz w:val="24"/>
+          <w:szCs w:val="24"/>
+          <w:lang w:eastAsia="en-IN"/>
+        </w:rPr>
+        <w:t>positive = predictions</w:t>
+      </w:r>
+      <w:proofErr w:type="gramStart"/>
+      <w:r>
+        <w:rPr>
+          <w:rFonts w:ascii="Georgia" w:eastAsia="Times New Roman" w:hAnsi="Georgia" w:cs="Times New Roman"/>
+          <w:color w:val="292929"/>
+          <w:spacing w:val="-1"/>
+          <w:sz w:val="24"/>
+          <w:szCs w:val="24"/>
+          <w:lang w:eastAsia="en-IN"/>
+        </w:rPr>
+        <w:t>[:,</w:t>
+      </w:r>
+      <w:proofErr w:type="gramEnd"/>
+      <w:r>
+        <w:rPr>
+          <w:rFonts w:ascii="Georgia" w:eastAsia="Times New Roman" w:hAnsi="Georgia" w:cs="Times New Roman"/>
+          <w:color w:val="292929"/>
+          <w:spacing w:val="-1"/>
+          <w:sz w:val="24"/>
+          <w:szCs w:val="24"/>
+          <w:lang w:eastAsia="en-IN"/>
+        </w:rPr>
+        <w:t xml:space="preserve"> 0].</w:t>
+      </w:r>
+      <w:proofErr w:type="spellStart"/>
+      <w:r>
+        <w:rPr>
+          <w:rFonts w:ascii="Georgia" w:eastAsia="Times New Roman" w:hAnsi="Georgia" w:cs="Times New Roman"/>
+          <w:color w:val="292929"/>
+          <w:spacing w:val="-1"/>
+          <w:sz w:val="24"/>
+          <w:szCs w:val="24"/>
+          <w:lang w:eastAsia="en-IN"/>
+        </w:rPr>
+        <w:t>tolist</w:t>
+      </w:r>
+      <w:proofErr w:type="spellEnd"/>
+      <w:r>
+        <w:rPr>
+          <w:rFonts w:ascii="Georgia" w:eastAsia="Times New Roman" w:hAnsi="Georgia" w:cs="Times New Roman"/>
+          <w:color w:val="292929"/>
+          <w:spacing w:val="-1"/>
+          <w:sz w:val="24"/>
+          <w:szCs w:val="24"/>
+          <w:lang w:eastAsia="en-IN"/>
+        </w:rPr>
+        <w:t>()</w:t>
+      </w:r>
+    </w:p>
+    <w:p>
+      <w:pPr>
+        <w:shd w:val="clear" w:color="auto" w:fill="FFFFFF"/>
+        <w:spacing w:after="0" w:line="20" w:lineRule="atLeast"/>
+        <w:rPr>
+          <w:rFonts w:ascii="Georgia" w:eastAsia="Times New Roman" w:hAnsi="Georgia" w:cs="Times New Roman"/>
+          <w:color w:val="292929"/>
+          <w:spacing w:val="-1"/>
+          <w:sz w:val="24"/>
+          <w:szCs w:val="24"/>
+          <w:lang w:eastAsia="en-IN"/>
+        </w:rPr>
+      </w:pPr>
+      <w:r>
+        <w:rPr>
+          <w:rFonts w:ascii="Georgia" w:eastAsia="Times New Roman" w:hAnsi="Georgia" w:cs="Times New Roman"/>
+          <w:color w:val="292929"/>
+          <w:spacing w:val="-1"/>
+          <w:sz w:val="24"/>
+          <w:szCs w:val="24"/>
+          <w:lang w:eastAsia="en-IN"/>
+        </w:rPr>
+        <w:t>negative = predictions</w:t>
+      </w:r>
+      <w:proofErr w:type="gramStart"/>
+      <w:r>
+        <w:rPr>
+          <w:rFonts w:ascii="Georgia" w:eastAsia="Times New Roman" w:hAnsi="Georgia" w:cs="Times New Roman"/>
+          <w:color w:val="292929"/>
+          <w:spacing w:val="-1"/>
+          <w:sz w:val="24"/>
+          <w:szCs w:val="24"/>
+          <w:lang w:eastAsia="en-IN"/>
+        </w:rPr>
+        <w:t>[:,</w:t>
+      </w:r>
+      <w:proofErr w:type="gramEnd"/>
+      <w:r>
+        <w:rPr>
+          <w:rFonts w:ascii="Georgia" w:eastAsia="Times New Roman" w:hAnsi="Georgia" w:cs="Times New Roman"/>
+          <w:color w:val="292929"/>
+          <w:spacing w:val="-1"/>
+          <w:sz w:val="24"/>
+          <w:szCs w:val="24"/>
+          <w:lang w:eastAsia="en-IN"/>
+        </w:rPr>
+        <w:t xml:space="preserve"> 1].</w:t>
+      </w:r>
+      <w:proofErr w:type="spellStart"/>
+      <w:r>
+        <w:rPr>
+          <w:rFonts w:ascii="Georgia" w:eastAsia="Times New Roman" w:hAnsi="Georgia" w:cs="Times New Roman"/>
+          <w:color w:val="292929"/>
+          <w:spacing w:val="-1"/>
+          <w:sz w:val="24"/>
+          <w:szCs w:val="24"/>
+          <w:lang w:eastAsia="en-IN"/>
+        </w:rPr>
+        <w:t>tolist</w:t>
+      </w:r>
+      <w:proofErr w:type="spellEnd"/>
+      <w:r>
+        <w:rPr>
+          <w:rFonts w:ascii="Georgia" w:eastAsia="Times New Roman" w:hAnsi="Georgia" w:cs="Times New Roman"/>
+          <w:color w:val="292929"/>
+          <w:spacing w:val="-1"/>
+          <w:sz w:val="24"/>
+          <w:szCs w:val="24"/>
+          <w:lang w:eastAsia="en-IN"/>
+        </w:rPr>
+        <w:t>()</w:t>
+      </w:r>
+    </w:p>
+    <w:p>
+      <w:pPr>
+        <w:shd w:val="clear" w:color="auto" w:fill="FFFFFF"/>
+        <w:spacing w:after="0" w:line="20" w:lineRule="atLeast"/>
+        <w:rPr>
+          <w:rFonts w:ascii="Georgia" w:eastAsia="Times New Roman" w:hAnsi="Georgia" w:cs="Times New Roman"/>
+          <w:color w:val="292929"/>
+          <w:spacing w:val="-1"/>
+          <w:sz w:val="24"/>
+          <w:szCs w:val="24"/>
+          <w:lang w:eastAsia="en-IN"/>
+        </w:rPr>
+      </w:pPr>
+      <w:r>
+        <w:rPr>
+          <w:rFonts w:ascii="Georgia" w:eastAsia="Times New Roman" w:hAnsi="Georgia" w:cs="Times New Roman"/>
+          <w:color w:val="292929"/>
+          <w:spacing w:val="-1"/>
+          <w:sz w:val="24"/>
+          <w:szCs w:val="24"/>
+          <w:lang w:eastAsia="en-IN"/>
+        </w:rPr>
+        <w:t>neutral = predictions</w:t>
+      </w:r>
+      <w:proofErr w:type="gramStart"/>
+      <w:r>
+        <w:rPr>
+          <w:rFonts w:ascii="Georgia" w:eastAsia="Times New Roman" w:hAnsi="Georgia" w:cs="Times New Roman"/>
+          <w:color w:val="292929"/>
+          <w:spacing w:val="-1"/>
+          <w:sz w:val="24"/>
+          <w:szCs w:val="24"/>
+          <w:lang w:eastAsia="en-IN"/>
+        </w:rPr>
+        <w:t>[:,</w:t>
+      </w:r>
+      <w:proofErr w:type="gramEnd"/>
+      <w:r>
+        <w:rPr>
+          <w:rFonts w:ascii="Georgia" w:eastAsia="Times New Roman" w:hAnsi="Georgia" w:cs="Times New Roman"/>
+          <w:color w:val="292929"/>
+          <w:spacing w:val="-1"/>
+          <w:sz w:val="24"/>
+          <w:szCs w:val="24"/>
+          <w:lang w:eastAsia="en-IN"/>
+        </w:rPr>
+        <w:t xml:space="preserve"> 2].</w:t>
+      </w:r>
+      <w:proofErr w:type="spellStart"/>
+      <w:r>
+        <w:rPr>
+          <w:rFonts w:ascii="Georgia" w:eastAsia="Times New Roman" w:hAnsi="Georgia" w:cs="Times New Roman"/>
+          <w:color w:val="292929"/>
+          <w:spacing w:val="-1"/>
+          <w:sz w:val="24"/>
+          <w:szCs w:val="24"/>
+          <w:lang w:eastAsia="en-IN"/>
+        </w:rPr>
+        <w:t>tolist</w:t>
+      </w:r>
+      <w:proofErr w:type="spellEnd"/>
+      <w:r>
+        <w:rPr>
+          <w:rFonts w:ascii="Georgia" w:eastAsia="Times New Roman" w:hAnsi="Georgia" w:cs="Times New Roman"/>
+          <w:color w:val="292929"/>
+          <w:spacing w:val="-1"/>
+          <w:sz w:val="24"/>
+          <w:szCs w:val="24"/>
+          <w:lang w:eastAsia="en-IN"/>
+        </w:rPr>
+        <w:t>()</w:t>
+      </w:r>
+    </w:p>
+    <w:p>
+      <w:pPr>
+        <w:shd w:val="clear" w:color="auto" w:fill="FFFFFF"/>
+        <w:spacing w:after="0" w:line="20" w:lineRule="atLeast"/>
+        <w:rPr>
+          <w:rFonts w:ascii="Georgia" w:eastAsia="Times New Roman" w:hAnsi="Georgia" w:cs="Times New Roman"/>
+          <w:color w:val="292929"/>
+          <w:spacing w:val="-1"/>
+          <w:sz w:val="24"/>
+          <w:szCs w:val="24"/>
+          <w:lang w:eastAsia="en-IN"/>
+        </w:rPr>
+      </w:pPr>
+      <w:r>
+        <w:rPr>
+          <w:rFonts w:ascii="Georgia" w:eastAsia="Times New Roman" w:hAnsi="Georgia" w:cs="Times New Roman"/>
+          <w:color w:val="292929"/>
+          <w:spacing w:val="-1"/>
+          <w:sz w:val="24"/>
+          <w:szCs w:val="24"/>
+          <w:lang w:eastAsia="en-IN"/>
+        </w:rPr>
+        <w:t>table = {'Headline':</w:t>
+      </w:r>
+      <w:proofErr w:type="spellStart"/>
+      <w:r>
+        <w:rPr>
+          <w:rFonts w:ascii="Georgia" w:eastAsia="Times New Roman" w:hAnsi="Georgia" w:cs="Times New Roman"/>
+          <w:color w:val="292929"/>
+          <w:spacing w:val="-1"/>
+          <w:sz w:val="24"/>
+          <w:szCs w:val="24"/>
+          <w:lang w:eastAsia="en-IN"/>
+        </w:rPr>
+        <w:t>df_list</w:t>
+      </w:r>
+      <w:proofErr w:type="spellEnd"/>
+      <w:r>
+        <w:rPr>
+          <w:rFonts w:ascii="Georgia" w:eastAsia="Times New Roman" w:hAnsi="Georgia" w:cs="Times New Roman"/>
+          <w:color w:val="292929"/>
+          <w:spacing w:val="-1"/>
+          <w:sz w:val="24"/>
+          <w:szCs w:val="24"/>
+          <w:lang w:eastAsia="en-IN"/>
+        </w:rPr>
+        <w:t>, "</w:t>
+      </w:r>
+      <w:proofErr w:type="spellStart"/>
+      <w:r>
+        <w:rPr>
+          <w:rFonts w:ascii="Georgia" w:eastAsia="Times New Roman" w:hAnsi="Georgia" w:cs="Times New Roman"/>
+          <w:color w:val="292929"/>
+          <w:spacing w:val="-1"/>
+          <w:sz w:val="24"/>
+          <w:szCs w:val="24"/>
+          <w:lang w:eastAsia="en-IN"/>
+        </w:rPr>
+        <w:t>Positive</w:t>
+      </w:r>
+      <w:proofErr w:type="gramStart"/>
+      <w:r>
+        <w:rPr>
+          <w:rFonts w:ascii="Georgia" w:eastAsia="Times New Roman" w:hAnsi="Georgia" w:cs="Times New Roman"/>
+          <w:color w:val="292929"/>
+          <w:spacing w:val="-1"/>
+          <w:sz w:val="24"/>
+          <w:szCs w:val="24"/>
+          <w:lang w:eastAsia="en-IN"/>
+        </w:rPr>
+        <w:t>":positive</w:t>
+      </w:r>
+      <w:proofErr w:type="spellEnd"/>
+      <w:proofErr w:type="gramEnd"/>
+      <w:r>
+        <w:rPr>
+          <w:rFonts w:ascii="Georgia" w:eastAsia="Times New Roman" w:hAnsi="Georgia" w:cs="Times New Roman"/>
+          <w:color w:val="292929"/>
+          <w:spacing w:val="-1"/>
+          <w:sz w:val="24"/>
+          <w:szCs w:val="24"/>
+          <w:lang w:eastAsia="en-IN"/>
+        </w:rPr>
+        <w:t>, "</w:t>
+      </w:r>
+      <w:proofErr w:type="spellStart"/>
+      <w:r>
+        <w:rPr>
+          <w:rFonts w:ascii="Georgia" w:eastAsia="Times New Roman" w:hAnsi="Georgia" w:cs="Times New Roman"/>
+          <w:color w:val="292929"/>
+          <w:spacing w:val="-1"/>
+          <w:sz w:val="24"/>
+          <w:szCs w:val="24"/>
+          <w:lang w:eastAsia="en-IN"/>
+        </w:rPr>
+        <w:t>Negative":negative</w:t>
+      </w:r>
+      <w:proofErr w:type="spellEnd"/>
+      <w:r>
+        <w:rPr>
+          <w:rFonts w:ascii="Georgia" w:eastAsia="Times New Roman" w:hAnsi="Georgia" w:cs="Times New Roman"/>
+          <w:color w:val="292929"/>
+          <w:spacing w:val="-1"/>
+          <w:sz w:val="24"/>
+          <w:szCs w:val="24"/>
+          <w:lang w:eastAsia="en-IN"/>
+        </w:rPr>
+        <w:t>, "</w:t>
+      </w:r>
+      <w:proofErr w:type="spellStart"/>
+      <w:r>
+        <w:rPr>
+          <w:rFonts w:ascii="Georgia" w:eastAsia="Times New Roman" w:hAnsi="Georgia" w:cs="Times New Roman"/>
+          <w:color w:val="292929"/>
+          <w:spacing w:val="-1"/>
+          <w:sz w:val="24"/>
+          <w:szCs w:val="24"/>
+          <w:lang w:eastAsia="en-IN"/>
+        </w:rPr>
+        <w:t>Neutral":neutral</w:t>
+      </w:r>
+      <w:proofErr w:type="spellEnd"/>
+      <w:r>
+        <w:rPr>
+          <w:rFonts w:ascii="Georgia" w:eastAsia="Times New Roman" w:hAnsi="Georgia" w:cs="Times New Roman"/>
+          <w:color w:val="292929"/>
+          <w:spacing w:val="-1"/>
+          <w:sz w:val="24"/>
+          <w:szCs w:val="24"/>
+          <w:lang w:eastAsia="en-IN"/>
+        </w:rPr>
+        <w:t xml:space="preserve">}      </w:t>
+      </w:r>
+    </w:p>
+    <w:p>
+      <w:pPr>
+        <w:shd w:val="clear" w:color="auto" w:fill="FFFFFF"/>
+        <w:spacing w:after="0" w:line="20" w:lineRule="atLeast"/>
+        <w:rPr>
+          <w:rFonts w:ascii="Georgia" w:eastAsia="Times New Roman" w:hAnsi="Georgia" w:cs="Times New Roman"/>
+          <w:color w:val="292929"/>
+          <w:spacing w:val="-1"/>
+          <w:sz w:val="24"/>
+          <w:szCs w:val="24"/>
+          <w:lang w:eastAsia="en-IN"/>
+        </w:rPr>
+      </w:pPr>
+      <w:r>
+        <w:rPr>
+          <w:rFonts w:ascii="Georgia" w:eastAsia="Times New Roman" w:hAnsi="Georgia" w:cs="Times New Roman"/>
+          <w:color w:val="292929"/>
+          <w:spacing w:val="-1"/>
+          <w:sz w:val="24"/>
+          <w:szCs w:val="24"/>
+          <w:lang w:eastAsia="en-IN"/>
+        </w:rPr>
+        <w:t xml:space="preserve">df2 = </w:t>
+      </w:r>
+      <w:proofErr w:type="spellStart"/>
+      <w:proofErr w:type="gramStart"/>
+      <w:r>
+        <w:rPr>
+          <w:rFonts w:ascii="Georgia" w:eastAsia="Times New Roman" w:hAnsi="Georgia" w:cs="Times New Roman"/>
+          <w:color w:val="292929"/>
+          <w:spacing w:val="-1"/>
+          <w:sz w:val="24"/>
+          <w:szCs w:val="24"/>
+          <w:lang w:eastAsia="en-IN"/>
+        </w:rPr>
+        <w:t>pd.DataFrame</w:t>
+      </w:r>
+      <w:proofErr w:type="spellEnd"/>
+      <w:proofErr w:type="gramEnd"/>
+      <w:r>
+        <w:rPr>
+          <w:rFonts w:ascii="Georgia" w:eastAsia="Times New Roman" w:hAnsi="Georgia" w:cs="Times New Roman"/>
+          <w:color w:val="292929"/>
+          <w:spacing w:val="-1"/>
+          <w:sz w:val="24"/>
+          <w:szCs w:val="24"/>
+          <w:lang w:eastAsia="en-IN"/>
+        </w:rPr>
+        <w:t>(table, columns = ["Headline", "Positive", "Negative", "Neutral"])</w:t>
+      </w:r>
+    </w:p>
+    <w:p>
+      <w:pPr>
+        <w:shd w:val="clear" w:color="auto" w:fill="FFFFFF"/>
+        <w:spacing w:before="206" w:after="0" w:line="480" w:lineRule="atLeast"/>
+        <w:rPr>
+          <w:rFonts w:ascii="Georgia" w:eastAsia="Times New Roman" w:hAnsi="Georgia" w:cs="Times New Roman"/>
+          <w:color w:val="292929"/>
+          <w:spacing w:val="-1"/>
+          <w:sz w:val="24"/>
+          <w:szCs w:val="24"/>
+          <w:lang w:eastAsia="en-IN"/>
+        </w:rPr>
+      </w:pPr>
+      <w:r>
+        <w:rPr>
+          <w:rFonts w:ascii="Georgia" w:eastAsia="Times New Roman" w:hAnsi="Georgia" w:cs="Times New Roman"/>
+          <w:color w:val="292929"/>
+          <w:spacing w:val="-1"/>
+          <w:sz w:val="24"/>
+          <w:szCs w:val="24"/>
+          <w:lang w:eastAsia="en-IN"/>
+        </w:rPr>
+        <w:t>------------------------------</w:t>
+      </w:r>
+    </w:p>
+    <w:p>
+      <w:pPr>
+        <w:shd w:val="clear" w:color="auto" w:fill="FFFFFF"/>
+        <w:spacing w:before="206" w:after="0" w:line="480" w:lineRule="atLeast"/>
+        <w:rPr>
+          <w:rFonts w:ascii="Georgia" w:eastAsia="Times New Roman" w:hAnsi="Georgia" w:cs="Times New Roman"/>
+          <w:color w:val="292929"/>
+          <w:spacing w:val="-1"/>
+          <w:sz w:val="24"/>
+          <w:szCs w:val="24"/>
+          <w:lang w:eastAsia="en-IN"/>
+        </w:rPr>
+      </w:pPr>
+      <w:r>
+        <w:rPr>
+          <w:rFonts w:ascii="Georgia" w:eastAsia="Times New Roman" w:hAnsi="Georgia" w:cs="Times New Roman"/>
+          <w:color w:val="292929"/>
+          <w:spacing w:val="-1"/>
+          <w:sz w:val="24"/>
+          <w:szCs w:val="24"/>
+          <w:lang w:eastAsia="en-IN"/>
+        </w:rPr>
+        <w:t>The</w:t>
+      </w:r>
+      <w:r>
+        <w:rPr>
+          <w:rFonts w:ascii="Georgia" w:eastAsia="Times New Roman" w:hAnsi="Georgia" w:cs="Times New Roman"/>
+          <w:color w:val="292929"/>
+          <w:spacing w:val="-1"/>
+          <w:sz w:val="24"/>
+          <w:szCs w:val="24"/>
+          <w:lang w:eastAsia="en-IN"/>
+        </w:rPr>
+        <w:t xml:space="preserve"> result of the</w:t>
+      </w:r>
+      <w:r>
+        <w:rPr>
+          <w:rFonts w:ascii="Georgia" w:eastAsia="Times New Roman" w:hAnsi="Georgia" w:cs="Times New Roman"/>
+          <w:color w:val="292929"/>
+          <w:spacing w:val="-1"/>
+          <w:sz w:val="24"/>
+          <w:szCs w:val="24"/>
+          <w:lang w:eastAsia="en-IN"/>
+        </w:rPr>
+        <w:t xml:space="preserve"> </w:t>
+      </w:r>
+      <w:r>
+        <w:rPr>
+          <w:rFonts w:ascii="Georgia" w:eastAsia="Times New Roman" w:hAnsi="Georgia" w:cs="Times New Roman"/>
+          <w:color w:val="292929"/>
+          <w:spacing w:val="-1"/>
+          <w:sz w:val="24"/>
+          <w:szCs w:val="24"/>
+          <w:lang w:eastAsia="en-IN"/>
+        </w:rPr>
+        <w:t>sentiment analysis</w:t>
+      </w:r>
+      <w:r>
+        <w:rPr>
+          <w:rFonts w:ascii="Georgia" w:eastAsia="Times New Roman" w:hAnsi="Georgia" w:cs="Times New Roman"/>
+          <w:color w:val="292929"/>
+          <w:spacing w:val="-1"/>
+          <w:sz w:val="24"/>
+          <w:szCs w:val="24"/>
+          <w:lang w:eastAsia="en-IN"/>
+        </w:rPr>
+        <w:t xml:space="preserve"> done</w:t>
+      </w:r>
+      <w:r>
+        <w:rPr>
+          <w:rFonts w:ascii="Georgia" w:eastAsia="Times New Roman" w:hAnsi="Georgia" w:cs="Times New Roman"/>
+          <w:color w:val="292929"/>
+          <w:spacing w:val="-1"/>
+          <w:sz w:val="24"/>
+          <w:szCs w:val="24"/>
+          <w:lang w:eastAsia="en-IN"/>
+        </w:rPr>
+        <w:t xml:space="preserve"> </w:t>
+      </w:r>
+      <w:r>
+        <w:rPr>
+          <w:rFonts w:ascii="Georgia" w:eastAsia="Times New Roman" w:hAnsi="Georgia" w:cs="Times New Roman"/>
+          <w:color w:val="292929"/>
+          <w:spacing w:val="-1"/>
+          <w:sz w:val="24"/>
+          <w:szCs w:val="24"/>
+          <w:lang w:eastAsia="en-IN"/>
+        </w:rPr>
+        <w:t>is shown below</w:t>
+      </w:r>
+      <w:r>
+        <w:rPr>
+          <w:rFonts w:ascii="Georgia" w:eastAsia="Times New Roman" w:hAnsi="Georgia" w:cs="Times New Roman"/>
+          <w:color w:val="292929"/>
+          <w:spacing w:val="-1"/>
+          <w:sz w:val="24"/>
+          <w:szCs w:val="24"/>
+          <w:lang w:eastAsia="en-IN"/>
+        </w:rPr>
+        <w:t>.</w:t>
+      </w:r>
+    </w:p>
+    <w:p>
+      <w:pPr>
+        <w:shd w:val="clear" w:color="auto" w:fill="FFFFFF"/>
+        <w:spacing w:before="206" w:after="0" w:line="480" w:lineRule="atLeast"/>
+        <w:rPr>
+          <w:rFonts w:ascii="Georgia" w:eastAsia="Times New Roman" w:hAnsi="Georgia" w:cs="Times New Roman"/>
+          <w:color w:val="292929"/>
+          <w:spacing w:val="-1"/>
+          <w:sz w:val="24"/>
+          <w:szCs w:val="24"/>
+          <w:lang w:eastAsia="en-IN"/>
+        </w:rPr>
+      </w:pPr>
+      <w:r>
+        <w:rPr>
+          <w:rFonts w:ascii="Georgia" w:eastAsia="Times New Roman" w:hAnsi="Georgia" w:cs="Times New Roman"/>
+          <w:noProof/>
+          <w:color w:val="292929"/>
+          <w:spacing w:val="-1"/>
+          <w:sz w:val="24"/>
+          <w:szCs w:val="24"/>
+          <w:lang w:eastAsia="en-IN"/>
+        </w:rPr>
+        <w:drawing>
+          <wp:inline distT="0" distB="0" distL="0" distR="0" wp14:anchorId="595F4E6D" wp14:editId="31855FC0">
+            <wp:extent cx="6488460" cy="3323645"/>
+            <wp:effectExtent l="0" t="0" r="7620" b="0"/>
+            <wp:docPr id="4" name="Picture 4"/>
+            <wp:cNvGraphicFramePr>
+              <a:graphicFrameLocks xmlns:a="http://schemas.openxmlformats.org/drawingml/2006/main" noChangeAspect="1"/>
+            </wp:cNvGraphicFramePr>
+            <a:graphic xmlns:a="http://schemas.openxmlformats.org/drawingml/2006/main">
+              <a:graphicData uri="http://schemas.openxmlformats.org/drawingml/2006/picture">
+                <pic:pic xmlns:pic="http://schemas.openxmlformats.org/drawingml/2006/picture">
+                  <pic:nvPicPr>
+                    <pic:cNvPr id="4" name="Picture 4"/>
+                    <pic:cNvPicPr/>
+                  </pic:nvPicPr>
+                  <pic:blipFill>
+                    <a:blip r:embed="rId13">
+                      <a:extLst>
+                        <a:ext uri="{28A0092B-C50C-407E-A947-70E740481C1C}">
+                          <a14:useLocalDpi xmlns:a14="http://schemas.microsoft.com/office/drawing/2010/main" val="0"/>
+                        </a:ext>
+                      </a:extLst>
+                    </a:blip>
+                    <a:stretch>
+                      <a:fillRect/>
+                    </a:stretch>
+                  </pic:blipFill>
+                  <pic:spPr>
+                    <a:xfrm>
+                      <a:off x="0" y="0"/>
+                      <a:ext cx="6488460" cy="3323645"/>
+                    </a:xfrm>
+                    <a:prstGeom prst="rect">
+                      <a:avLst/>
+                    </a:prstGeom>
+                  </pic:spPr>
+                </pic:pic>
+              </a:graphicData>
+            </a:graphic>
+          </wp:inline>
+        </w:drawing>
+      </w:r>
+    </w:p>
+    <w:p>
+      <w:pPr>
+        <w:shd w:val="clear" w:color="auto" w:fill="FFFFFF"/>
+        <w:spacing w:before="206" w:after="0" w:line="480" w:lineRule="atLeast"/>
+        <w:rPr>
+          <w:rFonts w:ascii="Georgia" w:eastAsia="Times New Roman" w:hAnsi="Georgia" w:cs="Times New Roman"/>
+          <w:color w:val="292929"/>
+          <w:spacing w:val="-1"/>
+          <w:sz w:val="24"/>
+          <w:szCs w:val="24"/>
+          <w:lang w:eastAsia="en-IN"/>
+        </w:rPr>
+      </w:pPr>
+      <w:r>
+        <w:rPr>
+          <w:rFonts w:ascii="Georgia" w:eastAsia="Times New Roman" w:hAnsi="Georgia" w:cs="Times New Roman"/>
+          <w:color w:val="292929"/>
+          <w:spacing w:val="-1"/>
+          <w:sz w:val="24"/>
+          <w:szCs w:val="24"/>
+          <w:lang w:eastAsia="en-IN"/>
+        </w:rPr>
+        <w:t>Looking at the output above we can see that the sentiment analysis is very good, with no training from us. We also managed to do it in about 20 lines of code.</w:t>
+      </w:r>
+    </w:p>
+    <w:p>
+      <w:pPr>
+        <w:shd w:val="clear" w:color="auto" w:fill="FFFFFF"/>
+        <w:spacing w:before="468" w:after="0" w:line="540" w:lineRule="atLeast"/>
+        <w:outlineLvl w:val="0"/>
+        <w:rPr>
+          <w:rFonts w:ascii="Helvetica" w:eastAsia="Times New Roman" w:hAnsi="Helvetica" w:cs="Helvetica"/>
+          <w:color w:val="292929"/>
+          <w:kern w:val="36"/>
+          <w:sz w:val="40"/>
+          <w:szCs w:val="40"/>
+          <w:lang w:eastAsia="en-IN"/>
+        </w:rPr>
+      </w:pPr>
+      <w:r>
+        <w:rPr>
+          <w:rFonts w:ascii="Helvetica" w:eastAsia="Times New Roman" w:hAnsi="Helvetica" w:cs="Helvetica"/>
+          <w:color w:val="292929"/>
+          <w:kern w:val="36"/>
+          <w:sz w:val="40"/>
+          <w:szCs w:val="40"/>
+          <w:lang w:eastAsia="en-IN"/>
+        </w:rPr>
+        <w:t>Conclusion</w:t>
+      </w:r>
+    </w:p>
+    <w:p>
+      <w:pPr>
+        <w:shd w:val="clear" w:color="auto" w:fill="FFFFFF"/>
+        <w:spacing w:before="206" w:after="0" w:line="480" w:lineRule="atLeast"/>
+        <w:rPr>
+          <w:rFonts w:ascii="Georgia" w:eastAsia="Times New Roman" w:hAnsi="Georgia" w:cs="Times New Roman"/>
+          <w:color w:val="292929"/>
+          <w:spacing w:val="-1"/>
+          <w:sz w:val="24"/>
+          <w:szCs w:val="24"/>
+          <w:lang w:eastAsia="en-IN"/>
+        </w:rPr>
+      </w:pPr>
+      <w:proofErr w:type="spellStart"/>
+      <w:r>
+        <w:rPr>
+          <w:rFonts w:ascii="Georgia" w:eastAsia="Times New Roman" w:hAnsi="Georgia" w:cs="Times New Roman"/>
+          <w:color w:val="292929"/>
+          <w:spacing w:val="-1"/>
+          <w:sz w:val="24"/>
+          <w:szCs w:val="24"/>
+          <w:lang w:eastAsia="en-IN"/>
+        </w:rPr>
+        <w:t>FinBERT</w:t>
+      </w:r>
+      <w:proofErr w:type="spellEnd"/>
+      <w:r>
+        <w:rPr>
+          <w:rFonts w:ascii="Georgia" w:eastAsia="Times New Roman" w:hAnsi="Georgia" w:cs="Times New Roman"/>
+          <w:color w:val="292929"/>
+          <w:spacing w:val="-1"/>
+          <w:sz w:val="24"/>
+          <w:szCs w:val="24"/>
+          <w:lang w:eastAsia="en-IN"/>
+        </w:rPr>
+        <w:t xml:space="preserve"> makes the job </w:t>
+      </w:r>
+      <w:r>
+        <w:rPr>
+          <w:rFonts w:ascii="Georgia" w:eastAsia="Times New Roman" w:hAnsi="Georgia" w:cs="Times New Roman"/>
+          <w:color w:val="292929"/>
+          <w:spacing w:val="-1"/>
+          <w:sz w:val="24"/>
+          <w:szCs w:val="24"/>
+          <w:lang w:eastAsia="en-IN"/>
+        </w:rPr>
+        <w:t>of</w:t>
+      </w:r>
+      <w:r>
+        <w:rPr>
+          <w:rFonts w:ascii="Georgia" w:eastAsia="Times New Roman" w:hAnsi="Georgia" w:cs="Times New Roman"/>
+          <w:color w:val="292929"/>
+          <w:spacing w:val="-1"/>
+          <w:sz w:val="24"/>
+          <w:szCs w:val="24"/>
+          <w:lang w:eastAsia="en-IN"/>
+        </w:rPr>
+        <w:t xml:space="preserve"> sentiment analysis for financial feeds very easy, and a lot more accurate. The heavy lifting for training and testing a model on a very large financial corpus has already been done by the researchers, and the model has been </w:t>
+      </w:r>
+      <w:r>
+        <w:rPr>
+          <w:rFonts w:ascii="Georgia" w:eastAsia="Times New Roman" w:hAnsi="Georgia" w:cs="Times New Roman"/>
+          <w:color w:val="292929"/>
+          <w:spacing w:val="-1"/>
+          <w:sz w:val="24"/>
+          <w:szCs w:val="24"/>
+          <w:lang w:eastAsia="en-IN"/>
+        </w:rPr>
+        <w:lastRenderedPageBreak/>
+        <w:t>made public</w:t>
+      </w:r>
+      <w:r>
+        <w:rPr>
+          <w:rFonts w:ascii="Georgia" w:eastAsia="Times New Roman" w:hAnsi="Georgia" w:cs="Times New Roman"/>
+          <w:color w:val="292929"/>
+          <w:spacing w:val="-1"/>
+          <w:sz w:val="24"/>
+          <w:szCs w:val="24"/>
+          <w:lang w:eastAsia="en-IN"/>
+        </w:rPr>
+        <w:t xml:space="preserve"> by Hugging Face. The rest of us can simply use it with very few lines of code to get </w:t>
+      </w:r>
+      <w:proofErr w:type="gramStart"/>
+      <w:r>
+        <w:rPr>
+          <w:rFonts w:ascii="Georgia" w:eastAsia="Times New Roman" w:hAnsi="Georgia" w:cs="Times New Roman"/>
+          <w:color w:val="292929"/>
+          <w:spacing w:val="-1"/>
+          <w:sz w:val="24"/>
+          <w:szCs w:val="24"/>
+          <w:lang w:eastAsia="en-IN"/>
+        </w:rPr>
+        <w:t>fairly accurate</w:t>
+      </w:r>
+      <w:proofErr w:type="gramEnd"/>
+      <w:r>
+        <w:rPr>
+          <w:rFonts w:ascii="Georgia" w:eastAsia="Times New Roman" w:hAnsi="Georgia" w:cs="Times New Roman"/>
+          <w:color w:val="292929"/>
+          <w:spacing w:val="-1"/>
+          <w:sz w:val="24"/>
+          <w:szCs w:val="24"/>
+          <w:lang w:eastAsia="en-IN"/>
+        </w:rPr>
+        <w:t xml:space="preserve"> results for financial sentiment analysis.</w:t>
+      </w:r>
+    </w:p>
+    <w:p>
+      <w:pPr>
+        <w:shd w:val="clear" w:color="auto" w:fill="FFFFFF"/>
+        <w:spacing w:before="468" w:after="0" w:line="540" w:lineRule="atLeast"/>
+        <w:outlineLvl w:val="0"/>
+        <w:rPr>
+          <w:rFonts w:ascii="Helvetica" w:eastAsia="Times New Roman" w:hAnsi="Helvetica" w:cs="Helvetica"/>
+          <w:color w:val="292929"/>
+          <w:kern w:val="36"/>
+          <w:sz w:val="40"/>
+          <w:szCs w:val="40"/>
+          <w:lang w:eastAsia="en-IN"/>
+        </w:rPr>
+      </w:pPr>
+      <w:r>
+        <w:rPr>
+          <w:rFonts w:ascii="Helvetica" w:eastAsia="Times New Roman" w:hAnsi="Helvetica" w:cs="Helvetica"/>
+          <w:color w:val="292929"/>
+          <w:kern w:val="36"/>
+          <w:sz w:val="40"/>
+          <w:szCs w:val="40"/>
+          <w:lang w:eastAsia="en-IN"/>
+        </w:rPr>
+        <w:t>References</w:t>
+      </w:r>
+    </w:p>
+    <w:p>
+      <w:pPr>
+        <w:numPr>
+          <w:ilvl w:val="0"/>
+          <w:numId w:val="1"/>
+        </w:numPr>
+        <w:shd w:val="clear" w:color="auto" w:fill="FFFFFF"/>
+        <w:spacing w:before="252" w:after="0" w:line="480" w:lineRule="atLeast"/>
+        <w:rPr>
+          <w:rFonts w:ascii="Georgia" w:eastAsia="Times New Roman" w:hAnsi="Georgia" w:cs="Segoe UI"/>
+          <w:color w:val="292929"/>
+          <w:spacing w:val="-1"/>
+          <w:sz w:val="24"/>
+          <w:szCs w:val="24"/>
+          <w:lang w:eastAsia="en-IN"/>
+        </w:rPr>
+      </w:pPr>
+      <w:r>
+        <w:rPr>
+          <w:rFonts w:ascii="Georgia" w:eastAsia="Times New Roman" w:hAnsi="Georgia" w:cs="Segoe UI"/>
+          <w:color w:val="292929"/>
+          <w:spacing w:val="-1"/>
+          <w:sz w:val="24"/>
+          <w:szCs w:val="24"/>
+          <w:lang w:eastAsia="en-IN"/>
+        </w:rPr>
+        <w:t xml:space="preserve">Book: “Getting Started with Google BERT” </w:t>
+      </w:r>
+      <w:hyperlink r:id="rId14" w:history="1">
+        <w:r>
+          <w:rPr>
+            <w:rStyle w:val="Hyperlink"/>
+            <w:rFonts w:ascii="Georgia" w:eastAsia="Times New Roman" w:hAnsi="Georgia" w:cs="Segoe UI"/>
+            <w:spacing w:val="-1"/>
+            <w:sz w:val="24"/>
+            <w:szCs w:val="24"/>
+            <w:lang w:eastAsia="en-IN"/>
+          </w:rPr>
+          <w:t>https://www.packtpub.com/product/getting-started-with-google-bert/9781838821593</w:t>
+        </w:r>
+      </w:hyperlink>
+    </w:p>
+    <w:p>
+      <w:pPr>
+        <w:numPr>
+          <w:ilvl w:val="0"/>
+          <w:numId w:val="1"/>
+        </w:numPr>
+        <w:shd w:val="clear" w:color="auto" w:fill="FFFFFF"/>
+        <w:spacing w:before="252" w:after="0" w:line="480" w:lineRule="atLeast"/>
+        <w:rPr>
+          <w:rFonts w:ascii="Georgia" w:eastAsia="Times New Roman" w:hAnsi="Georgia" w:cs="Segoe UI"/>
+          <w:color w:val="292929"/>
+          <w:spacing w:val="-1"/>
+          <w:sz w:val="24"/>
+          <w:szCs w:val="24"/>
+          <w:lang w:eastAsia="en-IN"/>
+        </w:rPr>
+      </w:pPr>
+      <w:r>
+        <w:rPr>
+          <w:rFonts w:ascii="Georgia" w:eastAsia="Times New Roman" w:hAnsi="Georgia" w:cs="Segoe UI"/>
+          <w:color w:val="292929"/>
+          <w:spacing w:val="-1"/>
+          <w:sz w:val="24"/>
+          <w:szCs w:val="24"/>
+          <w:lang w:eastAsia="en-IN"/>
+        </w:rPr>
+        <w:t xml:space="preserve">Thesis: </w:t>
+      </w:r>
+      <w:proofErr w:type="spellStart"/>
+      <w:r>
+        <w:rPr>
+          <w:rFonts w:ascii="Georgia" w:eastAsia="Times New Roman" w:hAnsi="Georgia" w:cs="Segoe UI"/>
+          <w:color w:val="292929"/>
+          <w:spacing w:val="-1"/>
+          <w:sz w:val="24"/>
+          <w:szCs w:val="24"/>
+          <w:lang w:eastAsia="en-IN"/>
+        </w:rPr>
+        <w:t>FinBERT</w:t>
+      </w:r>
+      <w:proofErr w:type="spellEnd"/>
+      <w:r>
+        <w:rPr>
+          <w:rFonts w:ascii="Georgia" w:eastAsia="Times New Roman" w:hAnsi="Georgia" w:cs="Segoe UI"/>
+          <w:color w:val="292929"/>
+          <w:spacing w:val="-1"/>
+          <w:sz w:val="24"/>
+          <w:szCs w:val="24"/>
+          <w:lang w:eastAsia="en-IN"/>
+        </w:rPr>
+        <w:t xml:space="preserve">: Financial Sentiment Analysis with Pre-trained Language Models </w:t>
+      </w:r>
+      <w:proofErr w:type="spellStart"/>
+      <w:r>
+        <w:rPr>
+          <w:rFonts w:ascii="Georgia" w:eastAsia="Times New Roman" w:hAnsi="Georgia" w:cs="Segoe UI"/>
+          <w:color w:val="292929"/>
+          <w:spacing w:val="-1"/>
+          <w:sz w:val="24"/>
+          <w:szCs w:val="24"/>
+          <w:lang w:eastAsia="en-IN"/>
+        </w:rPr>
+        <w:t>Dogu</w:t>
+      </w:r>
+      <w:proofErr w:type="spellEnd"/>
+      <w:r>
+        <w:rPr>
+          <w:rFonts w:ascii="Georgia" w:eastAsia="Times New Roman" w:hAnsi="Georgia" w:cs="Segoe UI"/>
+          <w:color w:val="292929"/>
+          <w:spacing w:val="-1"/>
+          <w:sz w:val="24"/>
+          <w:szCs w:val="24"/>
+          <w:lang w:eastAsia="en-IN"/>
+        </w:rPr>
+        <w:t xml:space="preserve"> Tan Araci (</w:t>
+      </w:r>
+      <w:hyperlink r:id="rId15" w:tgtFrame="_blank" w:history="1">
+        <w:r>
+          <w:rPr>
+            <w:rFonts w:ascii="Georgia" w:eastAsia="Times New Roman" w:hAnsi="Georgia" w:cs="Segoe UI"/>
             <w:color w:val="0000FF"/>
             <w:spacing w:val="-1"/>
-            <w:sz w:val="32"/>
-            <w:szCs w:val="32"/>
+            <w:sz w:val="24"/>
+            <w:szCs w:val="24"/>
             <w:u w:val="single"/>
             <w:lang w:eastAsia="en-IN"/>
           </w:rPr>
-          <w:t>https://huggingface.co/ProsusAI/finbert</w:t>
+          <w:t>https://arxiv.org/pdf/1908.10063.pdf</w:t>
         </w:r>
       </w:hyperlink>
       <w:r>
         <w:rPr>
-          <w:rFonts w:ascii="Georgia" w:eastAsia="Times New Roman" w:hAnsi="Georgia" w:cs="Times New Roman"/>
-          <w:color w:val="292929"/>
-          <w:spacing w:val="-1"/>
-          <w:sz w:val="32"/>
-          <w:szCs w:val="32"/>
-          <w:lang w:eastAsia="en-IN"/>
-        </w:rPr>
-        <w:t xml:space="preserve">. </w:t>
-      </w:r>
+          <w:rFonts w:ascii="Georgia" w:eastAsia="Times New Roman" w:hAnsi="Georgia" w:cs="Segoe UI"/>
+          <w:color w:val="292929"/>
+          <w:spacing w:val="-1"/>
+          <w:sz w:val="24"/>
+          <w:szCs w:val="24"/>
+          <w:lang w:eastAsia="en-IN"/>
+        </w:rPr>
+        <w:t>)</w:t>
+      </w:r>
+    </w:p>
+    <w:p>
+      <w:pPr>
+        <w:numPr>
+          <w:ilvl w:val="0"/>
+          <w:numId w:val="1"/>
+        </w:numPr>
+        <w:shd w:val="clear" w:color="auto" w:fill="FFFFFF"/>
+        <w:spacing w:before="206" w:after="0" w:line="480" w:lineRule="atLeast"/>
+        <w:rPr>
+          <w:rFonts w:ascii="Georgia" w:eastAsia="Times New Roman" w:hAnsi="Georgia" w:cs="Segoe UI"/>
+          <w:color w:val="292929"/>
+          <w:spacing w:val="-1"/>
+          <w:sz w:val="24"/>
+          <w:szCs w:val="24"/>
+          <w:lang w:eastAsia="en-IN"/>
+        </w:rPr>
+      </w:pPr>
       <w:proofErr w:type="spellStart"/>
       <w:r>
         <w:rPr>
-          <w:rFonts w:ascii="Georgia" w:eastAsia="Times New Roman" w:hAnsi="Georgia" w:cs="Times New Roman"/>
-          <w:color w:val="292929"/>
-          <w:spacing w:val="-1"/>
-          <w:sz w:val="32"/>
-          <w:szCs w:val="32"/>
+          <w:rFonts w:ascii="Georgia" w:eastAsia="Times New Roman" w:hAnsi="Georgia" w:cs="Segoe UI"/>
+          <w:color w:val="292929"/>
+          <w:spacing w:val="-1"/>
+          <w:sz w:val="24"/>
+          <w:szCs w:val="24"/>
           <w:lang w:eastAsia="en-IN"/>
         </w:rPr>
         <w:t>FinBERT</w:t>
@@ -1763,103 +3984,96 @@
       <w:proofErr w:type="spellEnd"/>
       <w:r>
         <w:rPr>
-          <w:rFonts w:ascii="Georgia" w:eastAsia="Times New Roman" w:hAnsi="Georgia" w:cs="Times New Roman"/>
-          <w:color w:val="292929"/>
-          <w:spacing w:val="-1"/>
-          <w:sz w:val="32"/>
-          <w:szCs w:val="32"/>
-          <w:lang w:eastAsia="en-IN"/>
-        </w:rPr>
-        <w:t xml:space="preserve"> implementation </w:t>
-      </w:r>
-      <w:r>
-        <w:rPr>
-          <w:rFonts w:ascii="Georgia" w:eastAsia="Times New Roman" w:hAnsi="Georgia" w:cs="Times New Roman"/>
-          <w:color w:val="292929"/>
-          <w:spacing w:val="-1"/>
-          <w:sz w:val="32"/>
-          <w:szCs w:val="32"/>
-          <w:lang w:eastAsia="en-IN"/>
-        </w:rPr>
-        <w:t>is reliant</w:t>
-      </w:r>
-      <w:r>
-        <w:rPr>
-          <w:rFonts w:ascii="Georgia" w:eastAsia="Times New Roman" w:hAnsi="Georgia" w:cs="Times New Roman"/>
-          <w:color w:val="292929"/>
-          <w:spacing w:val="-1"/>
-          <w:sz w:val="32"/>
-          <w:szCs w:val="32"/>
-          <w:lang w:eastAsia="en-IN"/>
-        </w:rPr>
-        <w:t xml:space="preserve"> on Hugging Face’s </w:t>
-      </w:r>
-      <w:proofErr w:type="spellStart"/>
-      <w:r>
-        <w:rPr>
-          <w:rFonts w:ascii="Georgia" w:eastAsia="Times New Roman" w:hAnsi="Georgia" w:cs="Times New Roman"/>
-          <w:color w:val="292929"/>
-          <w:spacing w:val="-1"/>
-          <w:sz w:val="32"/>
-          <w:szCs w:val="32"/>
-          <w:lang w:eastAsia="en-IN"/>
-        </w:rPr>
-        <w:t>pytorch_pretrained_bert</w:t>
-      </w:r>
-      <w:proofErr w:type="spellEnd"/>
-      <w:r>
-        <w:rPr>
-          <w:rFonts w:ascii="Georgia" w:eastAsia="Times New Roman" w:hAnsi="Georgia" w:cs="Times New Roman"/>
-          <w:color w:val="292929"/>
-          <w:spacing w:val="-1"/>
-          <w:sz w:val="32"/>
-          <w:szCs w:val="32"/>
-          <w:lang w:eastAsia="en-IN"/>
-        </w:rPr>
-        <w:t xml:space="preserve"> library and their implementation of BERT for sequence classification tasks. There are two reference implementations you can look at</w:t>
-      </w:r>
-      <w:r>
-        <w:rPr>
-          <w:rFonts w:ascii="Georgia" w:eastAsia="Times New Roman" w:hAnsi="Georgia" w:cs="Times New Roman"/>
-          <w:color w:val="292929"/>
-          <w:spacing w:val="-1"/>
-          <w:sz w:val="32"/>
-          <w:szCs w:val="32"/>
-          <w:lang w:eastAsia="en-IN"/>
-        </w:rPr>
-        <w:t>:</w:t>
-      </w:r>
-    </w:p>
-    <w:p>
-      <w:pPr>
-        <w:shd w:val="clear" w:color="auto" w:fill="FFFFFF"/>
-        <w:spacing w:before="480" w:after="0" w:line="480" w:lineRule="atLeast"/>
-        <w:rPr>
           <w:rFonts w:ascii="Georgia" w:eastAsia="Times New Roman" w:hAnsi="Georgia" w:cs="Segoe UI"/>
-          <w:i/>
-          <w:iCs/>
-          <w:color w:val="0000FF"/>
-          <w:spacing w:val="-1"/>
-          <w:sz w:val="32"/>
-          <w:szCs w:val="32"/>
-          <w:u w:val="single"/>
-          <w:lang w:eastAsia="en-IN"/>
-        </w:rPr>
-      </w:pPr>
-      <w:r>
+          <w:color w:val="292929"/>
+          <w:spacing w:val="-1"/>
+          <w:sz w:val="24"/>
+          <w:szCs w:val="24"/>
+          <w:lang w:eastAsia="en-IN"/>
+        </w:rPr>
+        <w:t xml:space="preserve"> Source implementation: </w:t>
+      </w:r>
+      <w:hyperlink r:id="rId16" w:tgtFrame="_blank" w:history="1">
+        <w:r>
+          <w:rPr>
+            <w:rFonts w:ascii="Georgia" w:eastAsia="Times New Roman" w:hAnsi="Georgia" w:cs="Segoe UI"/>
+            <w:color w:val="0000FF"/>
+            <w:spacing w:val="-1"/>
+            <w:sz w:val="24"/>
+            <w:szCs w:val="24"/>
+            <w:u w:val="single"/>
+            <w:lang w:eastAsia="en-IN"/>
+          </w:rPr>
+          <w:t>https://github.com/ProsusAI/finBERT</w:t>
+        </w:r>
+      </w:hyperlink>
+    </w:p>
+    <w:p>
+      <w:pPr>
+        <w:numPr>
+          <w:ilvl w:val="0"/>
+          <w:numId w:val="1"/>
+        </w:numPr>
+        <w:shd w:val="clear" w:color="auto" w:fill="FFFFFF"/>
+        <w:spacing w:before="252" w:after="0" w:line="480" w:lineRule="atLeast"/>
         <w:rPr>
           <w:rFonts w:ascii="Georgia" w:eastAsia="Times New Roman" w:hAnsi="Georgia" w:cs="Segoe UI"/>
-          <w:i/>
-          <w:iCs/>
-          <w:color w:val="292929"/>
-          <w:spacing w:val="-1"/>
-          <w:sz w:val="32"/>
-          <w:szCs w:val="32"/>
-          <w:lang w:eastAsia="en-IN"/>
-        </w:rPr>
-        <w:t>1) </w:t>
-      </w:r>
-      <w:hyperlink r:id="rId13" w:tgtFrame="_blank" w:history="1">
+          <w:color w:val="292929"/>
+          <w:spacing w:val="-1"/>
+          <w:sz w:val="24"/>
+          <w:szCs w:val="24"/>
+          <w:lang w:eastAsia="en-IN"/>
+        </w:rPr>
+      </w:pPr>
+      <w:r>
+        <w:rPr>
+          <w:rFonts w:ascii="Georgia" w:eastAsia="Times New Roman" w:hAnsi="Georgia" w:cs="Segoe UI"/>
+          <w:color w:val="292929"/>
+          <w:spacing w:val="-1"/>
+          <w:sz w:val="24"/>
+          <w:szCs w:val="24"/>
+          <w:lang w:eastAsia="en-IN"/>
+        </w:rPr>
+        <w:t xml:space="preserve">Kaggle dataset used in this article: </w:t>
+      </w:r>
+      <w:hyperlink r:id="rId17" w:history="1">
+        <w:r>
+          <w:rPr>
+            <w:rStyle w:val="Hyperlink"/>
+          </w:rPr>
+          <w:t>https://www.kaggle.com/notlucasp/financial-news-headlines</w:t>
+        </w:r>
+      </w:hyperlink>
+    </w:p>
+    <w:p>
+      <w:pPr>
+        <w:numPr>
+          <w:ilvl w:val="0"/>
+          <w:numId w:val="1"/>
+        </w:numPr>
+        <w:shd w:val="clear" w:color="auto" w:fill="FFFFFF"/>
+        <w:spacing w:before="252" w:after="0" w:line="480" w:lineRule="atLeast"/>
+        <w:rPr>
+          <w:rFonts w:ascii="Georgia" w:eastAsia="Times New Roman" w:hAnsi="Georgia" w:cs="Segoe UI"/>
+          <w:color w:val="292929"/>
+          <w:spacing w:val="-1"/>
+          <w:sz w:val="24"/>
+          <w:szCs w:val="24"/>
+          <w:lang w:eastAsia="en-IN"/>
+        </w:rPr>
+      </w:pPr>
+      <w:r>
+        <w:rPr>
+          <w:rFonts w:ascii="Georgia" w:eastAsia="Times New Roman" w:hAnsi="Georgia" w:cs="Segoe UI"/>
+          <w:color w:val="292929"/>
+          <w:spacing w:val="-1"/>
+          <w:sz w:val="24"/>
+          <w:szCs w:val="24"/>
+          <w:lang w:eastAsia="en-IN"/>
+        </w:rPr>
+        <w:t xml:space="preserve">Reference implementation 1: </w:t>
+      </w:r>
+      <w:hyperlink r:id="rId18" w:tgtFrame="_blank" w:history="1">
         <w:r>
           <w:rPr>
             <w:rFonts w:ascii="Georgia" w:eastAsia="Times New Roman" w:hAnsi="Georgia" w:cs="Segoe UI"/>
@@ -1867,29 +4081,44 @@
             <w:iCs/>
             <w:color w:val="0000FF"/>
             <w:spacing w:val="-1"/>
-            <w:sz w:val="32"/>
-            <w:szCs w:val="32"/>
+            <w:sz w:val="24"/>
+            <w:szCs w:val="24"/>
             <w:u w:val="single"/>
             <w:lang w:eastAsia="en-IN"/>
           </w:rPr>
-          <w:t>https://github.com/ProsusAI/finBERT/blob/master/scripts/predict.py</w:t>
+          <w:t>https://colab.research.google.com/drive/1C6_ahu0Eps_wLKcsfspEO0HIEouND-oI?usp=sharing</w:t>
         </w:r>
       </w:hyperlink>
-      <w:r>
+    </w:p>
+    <w:p>
+      <w:pPr>
+        <w:numPr>
+          <w:ilvl w:val="0"/>
+          <w:numId w:val="1"/>
+        </w:numPr>
+        <w:shd w:val="clear" w:color="auto" w:fill="FFFFFF"/>
+        <w:spacing w:before="252" w:after="0" w:line="480" w:lineRule="atLeast"/>
         <w:rPr>
           <w:rFonts w:ascii="Georgia" w:eastAsia="Times New Roman" w:hAnsi="Georgia" w:cs="Segoe UI"/>
-          <w:i/>
-          <w:iCs/>
-          <w:color w:val="292929"/>
-          <w:spacing w:val="-1"/>
-          <w:sz w:val="32"/>
-          <w:szCs w:val="32"/>
-          <w:lang w:eastAsia="en-IN"/>
-        </w:rPr>
-        <w:br/>
-        <w:t>2) </w:t>
-      </w:r>
-      <w:hyperlink r:id="rId14" w:tgtFrame="_blank" w:history="1">
+          <w:color w:val="292929"/>
+          <w:spacing w:val="-1"/>
+          <w:sz w:val="24"/>
+          <w:szCs w:val="24"/>
+          <w:lang w:eastAsia="en-IN"/>
+        </w:rPr>
+      </w:pPr>
+      <w:r>
+        <w:rPr>
+          <w:rFonts w:ascii="Georgia" w:eastAsia="Times New Roman" w:hAnsi="Georgia" w:cs="Segoe UI"/>
+          <w:color w:val="292929"/>
+          <w:spacing w:val="-1"/>
+          <w:sz w:val="24"/>
+          <w:szCs w:val="24"/>
+          <w:lang w:eastAsia="en-IN"/>
+        </w:rPr>
+        <w:t xml:space="preserve">Reference implementation 2: </w:t>
+      </w:r>
+      <w:hyperlink r:id="rId19" w:tgtFrame="_blank" w:history="1">
         <w:r>
           <w:rPr>
             <w:rFonts w:ascii="Georgia" w:eastAsia="Times New Roman" w:hAnsi="Georgia" w:cs="Segoe UI"/>
@@ -1897,561 +4126,38 @@
             <w:iCs/>
             <w:color w:val="0000FF"/>
             <w:spacing w:val="-1"/>
-            <w:sz w:val="32"/>
-            <w:szCs w:val="32"/>
+            <w:sz w:val="24"/>
+            <w:szCs w:val="24"/>
             <w:u w:val="single"/>
             <w:lang w:eastAsia="en-IN"/>
           </w:rPr>
-          <w:t>https://colab.research.google.com/drive/1C6_ahu0Eps_wLKcsfspEO0HIEouND-oI?usp=sharing</w:t>
+          <w:t>https://github.com/ProsusAI/finBERT/blob/master/scripts/predict.py</w:t>
         </w:r>
       </w:hyperlink>
     </w:p>
     <w:p>
       <w:pPr>
         <w:shd w:val="clear" w:color="auto" w:fill="FFFFFF"/>
-        <w:spacing w:before="206" w:after="0" w:line="480" w:lineRule="atLeast"/>
-        <w:rPr>
-          <w:rFonts w:ascii="Georgia" w:eastAsia="Times New Roman" w:hAnsi="Georgia" w:cs="Times New Roman"/>
-          <w:color w:val="292929"/>
-          <w:spacing w:val="-1"/>
-          <w:sz w:val="32"/>
-          <w:szCs w:val="32"/>
-          <w:lang w:eastAsia="en-IN"/>
-        </w:rPr>
-      </w:pPr>
-      <w:r>
-        <w:rPr>
-          <w:rFonts w:ascii="Georgia" w:eastAsia="Times New Roman" w:hAnsi="Georgia" w:cs="Times New Roman"/>
-          <w:color w:val="292929"/>
-          <w:spacing w:val="-1"/>
-          <w:sz w:val="32"/>
-          <w:szCs w:val="32"/>
-          <w:lang w:eastAsia="en-IN"/>
-        </w:rPr>
-        <w:t xml:space="preserve">As can be seen from these </w:t>
-      </w:r>
-      <w:r>
-        <w:rPr>
-          <w:rFonts w:ascii="Georgia" w:eastAsia="Times New Roman" w:hAnsi="Georgia" w:cs="Times New Roman"/>
-          <w:color w:val="292929"/>
-          <w:spacing w:val="-1"/>
-          <w:sz w:val="32"/>
-          <w:szCs w:val="32"/>
-          <w:lang w:eastAsia="en-IN"/>
-        </w:rPr>
-        <w:t>implementations</w:t>
-      </w:r>
-      <w:r>
-        <w:rPr>
-          <w:rFonts w:ascii="Georgia" w:eastAsia="Times New Roman" w:hAnsi="Georgia" w:cs="Times New Roman"/>
-          <w:color w:val="292929"/>
-          <w:spacing w:val="-1"/>
-          <w:sz w:val="32"/>
-          <w:szCs w:val="32"/>
-          <w:lang w:eastAsia="en-IN"/>
-        </w:rPr>
-        <w:t>, you can get done with your financial sentiment analysis in less than 10 lines of code.</w:t>
-      </w:r>
-    </w:p>
-    <w:p>
-      <w:pPr>
-        <w:shd w:val="clear" w:color="auto" w:fill="FFFFFF"/>
-        <w:spacing w:before="468" w:after="0" w:line="540" w:lineRule="atLeast"/>
-        <w:outlineLvl w:val="0"/>
-        <w:rPr>
-          <w:rFonts w:ascii="Helvetica" w:eastAsia="Times New Roman" w:hAnsi="Helvetica" w:cs="Helvetica"/>
-          <w:color w:val="292929"/>
-          <w:kern w:val="36"/>
-          <w:sz w:val="45"/>
-          <w:szCs w:val="45"/>
-          <w:lang w:eastAsia="en-IN"/>
-        </w:rPr>
-      </w:pPr>
-      <w:r>
-        <w:rPr>
-          <w:rFonts w:ascii="Helvetica" w:eastAsia="Times New Roman" w:hAnsi="Helvetica" w:cs="Helvetica"/>
-          <w:color w:val="292929"/>
-          <w:kern w:val="36"/>
-          <w:sz w:val="45"/>
-          <w:szCs w:val="45"/>
-          <w:lang w:eastAsia="en-IN"/>
-        </w:rPr>
-        <w:t>Conclusion</w:t>
-      </w:r>
-    </w:p>
-    <w:p>
-      <w:pPr>
-        <w:shd w:val="clear" w:color="auto" w:fill="FFFFFF"/>
-        <w:spacing w:before="206" w:after="0" w:line="480" w:lineRule="atLeast"/>
-        <w:rPr>
-          <w:rFonts w:ascii="Georgia" w:eastAsia="Times New Roman" w:hAnsi="Georgia" w:cs="Times New Roman"/>
-          <w:color w:val="292929"/>
-          <w:spacing w:val="-1"/>
-          <w:sz w:val="32"/>
-          <w:szCs w:val="32"/>
-          <w:lang w:eastAsia="en-IN"/>
-        </w:rPr>
-      </w:pPr>
-      <w:proofErr w:type="spellStart"/>
-      <w:r>
-        <w:rPr>
-          <w:rFonts w:ascii="Georgia" w:eastAsia="Times New Roman" w:hAnsi="Georgia" w:cs="Times New Roman"/>
-          <w:color w:val="292929"/>
-          <w:spacing w:val="-1"/>
-          <w:sz w:val="32"/>
-          <w:szCs w:val="32"/>
-          <w:lang w:eastAsia="en-IN"/>
-        </w:rPr>
-        <w:lastRenderedPageBreak/>
-        <w:t>FinBERT</w:t>
-      </w:r>
-      <w:proofErr w:type="spellEnd"/>
-      <w:r>
-        <w:rPr>
-          <w:rFonts w:ascii="Georgia" w:eastAsia="Times New Roman" w:hAnsi="Georgia" w:cs="Times New Roman"/>
-          <w:color w:val="292929"/>
-          <w:spacing w:val="-1"/>
-          <w:sz w:val="32"/>
-          <w:szCs w:val="32"/>
-          <w:lang w:eastAsia="en-IN"/>
-        </w:rPr>
-        <w:t xml:space="preserve"> makes the job </w:t>
-      </w:r>
-      <w:r>
-        <w:rPr>
-          <w:rFonts w:ascii="Georgia" w:eastAsia="Times New Roman" w:hAnsi="Georgia" w:cs="Times New Roman"/>
-          <w:color w:val="292929"/>
-          <w:spacing w:val="-1"/>
-          <w:sz w:val="32"/>
-          <w:szCs w:val="32"/>
-          <w:lang w:eastAsia="en-IN"/>
-        </w:rPr>
-        <w:t>of</w:t>
-      </w:r>
-      <w:r>
-        <w:rPr>
-          <w:rFonts w:ascii="Georgia" w:eastAsia="Times New Roman" w:hAnsi="Georgia" w:cs="Times New Roman"/>
-          <w:color w:val="292929"/>
-          <w:spacing w:val="-1"/>
-          <w:sz w:val="32"/>
-          <w:szCs w:val="32"/>
-          <w:lang w:eastAsia="en-IN"/>
-        </w:rPr>
-        <w:t xml:space="preserve"> sentiment analysis for financial feeds very easy, and a lot more accurate. The heavy lifting for training and testing a model on a very large financial corpus has already been done by the researchers, and the model has been </w:t>
-      </w:r>
-      <w:r>
-        <w:rPr>
-          <w:rFonts w:ascii="Georgia" w:eastAsia="Times New Roman" w:hAnsi="Georgia" w:cs="Times New Roman"/>
-          <w:color w:val="292929"/>
-          <w:spacing w:val="-1"/>
-          <w:sz w:val="32"/>
-          <w:szCs w:val="32"/>
-          <w:lang w:eastAsia="en-IN"/>
-        </w:rPr>
-        <w:t>made public</w:t>
-      </w:r>
-      <w:r>
-        <w:rPr>
-          <w:rFonts w:ascii="Georgia" w:eastAsia="Times New Roman" w:hAnsi="Georgia" w:cs="Times New Roman"/>
-          <w:color w:val="292929"/>
-          <w:spacing w:val="-1"/>
-          <w:sz w:val="32"/>
-          <w:szCs w:val="32"/>
-          <w:lang w:eastAsia="en-IN"/>
-        </w:rPr>
-        <w:t xml:space="preserve"> by Hugging Face. The rest of us can simply use it with very few lines of code to get fairly accurate results for financial sentiment analysis.</w:t>
-      </w:r>
-    </w:p>
-    <w:p>
-      <w:pPr>
-        <w:shd w:val="clear" w:color="auto" w:fill="FFFFFF"/>
-        <w:spacing w:before="468" w:after="0" w:line="540" w:lineRule="atLeast"/>
-        <w:outlineLvl w:val="0"/>
-        <w:rPr>
-          <w:rFonts w:ascii="Helvetica" w:eastAsia="Times New Roman" w:hAnsi="Helvetica" w:cs="Helvetica"/>
-          <w:color w:val="292929"/>
-          <w:kern w:val="36"/>
-          <w:sz w:val="45"/>
-          <w:szCs w:val="45"/>
-          <w:lang w:eastAsia="en-IN"/>
-        </w:rPr>
-      </w:pPr>
-      <w:r>
-        <w:rPr>
-          <w:rFonts w:ascii="Helvetica" w:eastAsia="Times New Roman" w:hAnsi="Helvetica" w:cs="Helvetica"/>
-          <w:color w:val="292929"/>
-          <w:kern w:val="36"/>
-          <w:sz w:val="45"/>
-          <w:szCs w:val="45"/>
-          <w:lang w:eastAsia="en-IN"/>
-        </w:rPr>
-        <w:t>References</w:t>
-      </w:r>
-    </w:p>
-    <w:p>
-      <w:pPr>
-        <w:numPr>
-          <w:ilvl w:val="0"/>
-          <w:numId w:val="1"/>
-        </w:numPr>
-        <w:shd w:val="clear" w:color="auto" w:fill="FFFFFF"/>
-        <w:spacing w:before="206" w:after="0" w:line="480" w:lineRule="atLeast"/>
-        <w:ind w:left="1170"/>
+        <w:spacing w:before="252" w:after="0" w:line="480" w:lineRule="atLeast"/>
+        <w:ind w:left="720"/>
         <w:rPr>
           <w:rFonts w:ascii="Georgia" w:eastAsia="Times New Roman" w:hAnsi="Georgia" w:cs="Segoe UI"/>
           <w:color w:val="292929"/>
           <w:spacing w:val="-1"/>
-          <w:sz w:val="32"/>
-          <w:szCs w:val="32"/>
-          <w:lang w:eastAsia="en-IN"/>
-        </w:rPr>
-      </w:pPr>
-      <w:proofErr w:type="spellStart"/>
-      <w:r>
-        <w:rPr>
-          <w:rFonts w:ascii="Georgia" w:eastAsia="Times New Roman" w:hAnsi="Georgia" w:cs="Segoe UI"/>
-          <w:color w:val="292929"/>
-          <w:spacing w:val="-1"/>
-          <w:sz w:val="32"/>
-          <w:szCs w:val="32"/>
-          <w:lang w:eastAsia="en-IN"/>
-        </w:rPr>
-        <w:t>FinBERT</w:t>
-      </w:r>
-      <w:proofErr w:type="spellEnd"/>
-      <w:r>
-        <w:rPr>
-          <w:rFonts w:ascii="Georgia" w:eastAsia="Times New Roman" w:hAnsi="Georgia" w:cs="Segoe UI"/>
-          <w:color w:val="292929"/>
-          <w:spacing w:val="-1"/>
-          <w:sz w:val="32"/>
-          <w:szCs w:val="32"/>
-          <w:lang w:eastAsia="en-IN"/>
-        </w:rPr>
-        <w:t xml:space="preserve"> </w:t>
-      </w:r>
-      <w:r>
-        <w:rPr>
-          <w:rFonts w:ascii="Georgia" w:eastAsia="Times New Roman" w:hAnsi="Georgia" w:cs="Segoe UI"/>
-          <w:color w:val="292929"/>
-          <w:spacing w:val="-1"/>
-          <w:sz w:val="32"/>
-          <w:szCs w:val="32"/>
-          <w:lang w:eastAsia="en-IN"/>
-        </w:rPr>
-        <w:t xml:space="preserve">Source </w:t>
-      </w:r>
-      <w:r>
-        <w:rPr>
-          <w:rFonts w:ascii="Georgia" w:eastAsia="Times New Roman" w:hAnsi="Georgia" w:cs="Segoe UI"/>
-          <w:color w:val="292929"/>
-          <w:spacing w:val="-1"/>
-          <w:sz w:val="32"/>
-          <w:szCs w:val="32"/>
-          <w:lang w:eastAsia="en-IN"/>
-        </w:rPr>
-        <w:t>i</w:t>
-      </w:r>
-      <w:r>
-        <w:rPr>
-          <w:rFonts w:ascii="Georgia" w:eastAsia="Times New Roman" w:hAnsi="Georgia" w:cs="Segoe UI"/>
-          <w:color w:val="292929"/>
-          <w:spacing w:val="-1"/>
-          <w:sz w:val="32"/>
-          <w:szCs w:val="32"/>
-          <w:lang w:eastAsia="en-IN"/>
-        </w:rPr>
-        <w:t>mplementation: </w:t>
-      </w:r>
-      <w:hyperlink r:id="rId15" w:tgtFrame="_blank" w:history="1">
-        <w:r>
-          <w:rPr>
-            <w:rFonts w:ascii="Georgia" w:eastAsia="Times New Roman" w:hAnsi="Georgia" w:cs="Segoe UI"/>
-            <w:color w:val="0000FF"/>
-            <w:spacing w:val="-1"/>
-            <w:sz w:val="32"/>
-            <w:szCs w:val="32"/>
-            <w:u w:val="single"/>
-            <w:lang w:eastAsia="en-IN"/>
-          </w:rPr>
-          <w:t>https://github.com/ProsusAI/finBERT</w:t>
-        </w:r>
-      </w:hyperlink>
-    </w:p>
-    <w:p>
-      <w:pPr>
-        <w:numPr>
-          <w:ilvl w:val="0"/>
-          <w:numId w:val="1"/>
-        </w:numPr>
-        <w:shd w:val="clear" w:color="auto" w:fill="FFFFFF"/>
-        <w:spacing w:before="252" w:after="0" w:line="480" w:lineRule="atLeast"/>
-        <w:ind w:left="1170"/>
-        <w:rPr>
-          <w:rFonts w:ascii="Georgia" w:eastAsia="Times New Roman" w:hAnsi="Georgia" w:cs="Segoe UI"/>
-          <w:color w:val="292929"/>
-          <w:spacing w:val="-1"/>
-          <w:sz w:val="32"/>
-          <w:szCs w:val="32"/>
-          <w:lang w:eastAsia="en-IN"/>
-        </w:rPr>
-      </w:pPr>
-      <w:r>
-        <w:rPr>
-          <w:rFonts w:ascii="Georgia" w:eastAsia="Times New Roman" w:hAnsi="Georgia" w:cs="Segoe UI"/>
-          <w:color w:val="292929"/>
-          <w:spacing w:val="-1"/>
-          <w:sz w:val="32"/>
-          <w:szCs w:val="32"/>
-          <w:lang w:eastAsia="en-IN"/>
-        </w:rPr>
-        <w:t xml:space="preserve">Thesis: </w:t>
-      </w:r>
-      <w:proofErr w:type="spellStart"/>
-      <w:r>
-        <w:rPr>
-          <w:rFonts w:ascii="Georgia" w:eastAsia="Times New Roman" w:hAnsi="Georgia" w:cs="Segoe UI"/>
-          <w:color w:val="292929"/>
-          <w:spacing w:val="-1"/>
-          <w:sz w:val="32"/>
-          <w:szCs w:val="32"/>
-          <w:lang w:eastAsia="en-IN"/>
-        </w:rPr>
-        <w:t>FinBERT</w:t>
-      </w:r>
-      <w:proofErr w:type="spellEnd"/>
-      <w:r>
-        <w:rPr>
-          <w:rFonts w:ascii="Georgia" w:eastAsia="Times New Roman" w:hAnsi="Georgia" w:cs="Segoe UI"/>
-          <w:color w:val="292929"/>
-          <w:spacing w:val="-1"/>
-          <w:sz w:val="32"/>
-          <w:szCs w:val="32"/>
-          <w:lang w:eastAsia="en-IN"/>
-        </w:rPr>
-        <w:t xml:space="preserve">: Financial Sentiment Analysis with Pre-trained Language Models </w:t>
-      </w:r>
-      <w:proofErr w:type="spellStart"/>
-      <w:r>
-        <w:rPr>
-          <w:rFonts w:ascii="Georgia" w:eastAsia="Times New Roman" w:hAnsi="Georgia" w:cs="Segoe UI"/>
-          <w:color w:val="292929"/>
-          <w:spacing w:val="-1"/>
-          <w:sz w:val="32"/>
-          <w:szCs w:val="32"/>
-          <w:lang w:eastAsia="en-IN"/>
-        </w:rPr>
-        <w:t>Dogu</w:t>
-      </w:r>
-      <w:proofErr w:type="spellEnd"/>
-      <w:r>
-        <w:rPr>
-          <w:rFonts w:ascii="Georgia" w:eastAsia="Times New Roman" w:hAnsi="Georgia" w:cs="Segoe UI"/>
-          <w:color w:val="292929"/>
-          <w:spacing w:val="-1"/>
-          <w:sz w:val="32"/>
-          <w:szCs w:val="32"/>
-          <w:lang w:eastAsia="en-IN"/>
-        </w:rPr>
-        <w:t xml:space="preserve"> Tan </w:t>
-      </w:r>
-      <w:proofErr w:type="spellStart"/>
-      <w:r>
-        <w:rPr>
-          <w:rFonts w:ascii="Georgia" w:eastAsia="Times New Roman" w:hAnsi="Georgia" w:cs="Segoe UI"/>
-          <w:color w:val="292929"/>
-          <w:spacing w:val="-1"/>
-          <w:sz w:val="32"/>
-          <w:szCs w:val="32"/>
-          <w:lang w:eastAsia="en-IN"/>
-        </w:rPr>
-        <w:t>Araci</w:t>
-      </w:r>
-      <w:proofErr w:type="spellEnd"/>
-      <w:r>
-        <w:rPr>
-          <w:rFonts w:ascii="Georgia" w:eastAsia="Times New Roman" w:hAnsi="Georgia" w:cs="Segoe UI"/>
-          <w:color w:val="292929"/>
-          <w:spacing w:val="-1"/>
-          <w:sz w:val="32"/>
-          <w:szCs w:val="32"/>
-          <w:lang w:eastAsia="en-IN"/>
-        </w:rPr>
-        <w:t xml:space="preserve"> (</w:t>
-      </w:r>
-      <w:hyperlink r:id="rId16" w:tgtFrame="_blank" w:history="1">
-        <w:r>
-          <w:rPr>
-            <w:rFonts w:ascii="Georgia" w:eastAsia="Times New Roman" w:hAnsi="Georgia" w:cs="Segoe UI"/>
-            <w:color w:val="0000FF"/>
-            <w:spacing w:val="-1"/>
-            <w:sz w:val="32"/>
-            <w:szCs w:val="32"/>
-            <w:u w:val="single"/>
-            <w:lang w:eastAsia="en-IN"/>
-          </w:rPr>
-          <w:t>https://arxiv.org/pdf/1908.10063.pdf</w:t>
-        </w:r>
-      </w:hyperlink>
-      <w:r>
-        <w:rPr>
-          <w:rFonts w:ascii="Georgia" w:eastAsia="Times New Roman" w:hAnsi="Georgia" w:cs="Segoe UI"/>
-          <w:color w:val="292929"/>
-          <w:spacing w:val="-1"/>
-          <w:sz w:val="32"/>
-          <w:szCs w:val="32"/>
-          <w:lang w:eastAsia="en-IN"/>
-        </w:rPr>
-        <w:t>)</w:t>
-      </w:r>
-    </w:p>
-    <w:p>
-      <w:pPr>
-        <w:numPr>
-          <w:ilvl w:val="0"/>
-          <w:numId w:val="1"/>
-        </w:numPr>
-        <w:shd w:val="clear" w:color="auto" w:fill="FFFFFF"/>
-        <w:spacing w:before="252" w:after="0" w:line="480" w:lineRule="atLeast"/>
-        <w:ind w:left="1170"/>
-        <w:rPr>
-          <w:rFonts w:ascii="Georgia" w:eastAsia="Times New Roman" w:hAnsi="Georgia" w:cs="Segoe UI"/>
-          <w:color w:val="292929"/>
-          <w:spacing w:val="-1"/>
-          <w:sz w:val="32"/>
-          <w:szCs w:val="32"/>
-          <w:lang w:eastAsia="en-IN"/>
-        </w:rPr>
-      </w:pPr>
-      <w:r>
-        <w:rPr>
-          <w:rFonts w:ascii="Georgia" w:eastAsia="Times New Roman" w:hAnsi="Georgia" w:cs="Segoe UI"/>
-          <w:color w:val="292929"/>
-          <w:spacing w:val="-1"/>
-          <w:sz w:val="32"/>
-          <w:szCs w:val="32"/>
-          <w:lang w:eastAsia="en-IN"/>
-        </w:rPr>
-        <w:t>Book</w:t>
-      </w:r>
-      <w:r>
-        <w:rPr>
-          <w:rFonts w:ascii="Georgia" w:eastAsia="Times New Roman" w:hAnsi="Georgia" w:cs="Segoe UI"/>
-          <w:color w:val="292929"/>
-          <w:spacing w:val="-1"/>
-          <w:sz w:val="32"/>
-          <w:szCs w:val="32"/>
-          <w:lang w:eastAsia="en-IN"/>
-        </w:rPr>
-        <w:t>:</w:t>
-      </w:r>
-      <w:r>
-        <w:rPr>
-          <w:rFonts w:ascii="Georgia" w:eastAsia="Times New Roman" w:hAnsi="Georgia" w:cs="Segoe UI"/>
-          <w:color w:val="292929"/>
-          <w:spacing w:val="-1"/>
-          <w:sz w:val="32"/>
-          <w:szCs w:val="32"/>
-          <w:lang w:eastAsia="en-IN"/>
-        </w:rPr>
-        <w:t xml:space="preserve"> “Getting Started with Google BERT</w:t>
-      </w:r>
-      <w:r>
-        <w:rPr>
-          <w:rFonts w:ascii="Georgia" w:eastAsia="Times New Roman" w:hAnsi="Georgia" w:cs="Segoe UI"/>
-          <w:color w:val="292929"/>
-          <w:spacing w:val="-1"/>
-          <w:sz w:val="32"/>
-          <w:szCs w:val="32"/>
-          <w:lang w:eastAsia="en-IN"/>
-        </w:rPr>
-        <w:t>”</w:t>
-      </w:r>
-      <w:r>
-        <w:rPr>
-          <w:rFonts w:ascii="Georgia" w:eastAsia="Times New Roman" w:hAnsi="Georgia" w:cs="Segoe UI"/>
-          <w:color w:val="292929"/>
-          <w:spacing w:val="-1"/>
-          <w:sz w:val="32"/>
-          <w:szCs w:val="32"/>
-          <w:lang w:eastAsia="en-IN"/>
-        </w:rPr>
-        <w:t xml:space="preserve"> Author: </w:t>
-      </w:r>
-      <w:proofErr w:type="spellStart"/>
-      <w:r>
-        <w:rPr>
-          <w:rFonts w:ascii="Georgia" w:eastAsia="Times New Roman" w:hAnsi="Georgia" w:cs="Segoe UI"/>
-          <w:color w:val="292929"/>
-          <w:spacing w:val="-1"/>
-          <w:sz w:val="32"/>
-          <w:szCs w:val="32"/>
-          <w:lang w:eastAsia="en-IN"/>
-        </w:rPr>
-        <w:t>Sudharsan</w:t>
-      </w:r>
-      <w:proofErr w:type="spellEnd"/>
-      <w:r>
-        <w:rPr>
-          <w:rFonts w:ascii="Georgia" w:eastAsia="Times New Roman" w:hAnsi="Georgia" w:cs="Segoe UI"/>
-          <w:color w:val="292929"/>
-          <w:spacing w:val="-1"/>
-          <w:sz w:val="32"/>
-          <w:szCs w:val="32"/>
-          <w:lang w:eastAsia="en-IN"/>
-        </w:rPr>
-        <w:t xml:space="preserve"> </w:t>
-      </w:r>
-      <w:proofErr w:type="spellStart"/>
-      <w:r>
-        <w:rPr>
-          <w:rFonts w:ascii="Georgia" w:eastAsia="Times New Roman" w:hAnsi="Georgia" w:cs="Segoe UI"/>
-          <w:color w:val="292929"/>
-          <w:spacing w:val="-1"/>
-          <w:sz w:val="32"/>
-          <w:szCs w:val="32"/>
-          <w:lang w:eastAsia="en-IN"/>
-        </w:rPr>
-        <w:t>Ravichandiran</w:t>
-      </w:r>
-      <w:proofErr w:type="spellEnd"/>
-      <w:r>
-        <w:rPr>
-          <w:rFonts w:ascii="Georgia" w:eastAsia="Times New Roman" w:hAnsi="Georgia" w:cs="Segoe UI"/>
-          <w:color w:val="292929"/>
-          <w:spacing w:val="-1"/>
-          <w:sz w:val="32"/>
-          <w:szCs w:val="32"/>
-          <w:lang w:eastAsia="en-IN"/>
-        </w:rPr>
-        <w:t xml:space="preserve">, </w:t>
-      </w:r>
-      <w:proofErr w:type="spellStart"/>
-      <w:r>
-        <w:rPr>
-          <w:rFonts w:ascii="Georgia" w:eastAsia="Times New Roman" w:hAnsi="Georgia" w:cs="Segoe UI"/>
-          <w:color w:val="292929"/>
-          <w:spacing w:val="-1"/>
-          <w:sz w:val="32"/>
-          <w:szCs w:val="32"/>
-          <w:lang w:eastAsia="en-IN"/>
-        </w:rPr>
-        <w:t>Packt</w:t>
-      </w:r>
-      <w:proofErr w:type="spellEnd"/>
-      <w:r>
-        <w:rPr>
-          <w:rFonts w:ascii="Georgia" w:eastAsia="Times New Roman" w:hAnsi="Georgia" w:cs="Segoe UI"/>
-          <w:color w:val="292929"/>
-          <w:spacing w:val="-1"/>
-          <w:sz w:val="32"/>
-          <w:szCs w:val="32"/>
-          <w:lang w:eastAsia="en-IN"/>
-        </w:rPr>
-        <w:t xml:space="preserve"> publishing</w:t>
-      </w:r>
-    </w:p>
-    <w:p/>
+          <w:sz w:val="24"/>
+          <w:szCs w:val="24"/>
+          <w:lang w:eastAsia="en-IN"/>
+        </w:rPr>
+      </w:pPr>
+    </w:p>
+    <w:p>
+      <w:pPr>
+        <w:rPr>
+          <w:sz w:val="18"/>
+          <w:szCs w:val="18"/>
+        </w:rPr>
+      </w:pPr>
+    </w:p>
     <w:sectPr>
       <w:pgSz w:w="11906" w:h="16838"/>
       <w:pgMar w:top="1440" w:right="1440" w:bottom="1440" w:left="1440" w:header="708" w:footer="708" w:gutter="0"/>
@@ -2467,11 +4173,11 @@
   <w:abstractNum w:abstractNumId="0" w15:restartNumberingAfterBreak="0">
     <w:nsid w:val="4A41771F"/>
     <w:multiLevelType w:val="multilevel"/>
-    <w:tmpl w:val="60C60E66"/>
+    <w:tmpl w:val="2C8EA034"/>
     <w:lvl w:ilvl="0">
       <w:start w:val="1"/>
-      <w:numFmt w:val="bullet"/>
-      <w:lvlText w:val=""/>
+      <w:numFmt w:val="decimal"/>
+      <w:lvlText w:val="%1."/>
       <w:lvlJc w:val="left"/>
       <w:pPr>
         <w:tabs>
@@ -2480,7 +4186,7 @@
         <w:ind w:left="720" w:hanging="360"/>
       </w:pPr>
       <w:rPr>
-        <w:rFonts w:ascii="Symbol" w:hAnsi="Symbol" w:hint="default"/>
+        <w:rFonts w:hint="default"/>
         <w:sz w:val="20"/>
       </w:rPr>
     </w:lvl>
@@ -3122,7 +4828,6 @@
     <w:name w:val="Hyperlink"/>
     <w:basedOn w:val="DefaultParagraphFont"/>
     <w:uiPriority w:val="99"/>
-    <w:semiHidden/>
     <w:unhideWhenUsed/>
     <w:rsid w:val="00BB429B"/>
     <w:rPr>
@@ -3152,6 +4857,18 @@
       <w:color w:val="2F5496" w:themeColor="accent1" w:themeShade="BF"/>
       <w:sz w:val="26"/>
       <w:szCs w:val="26"/>
+    </w:rPr>
+  </w:style>
+  <w:style w:type="character" w:styleId="UnresolvedMention">
+    <w:name w:val="Unresolved Mention"/>
+    <w:basedOn w:val="DefaultParagraphFont"/>
+    <w:uiPriority w:val="99"/>
+    <w:semiHidden/>
+    <w:unhideWhenUsed/>
+    <w:rsid w:val="00C23946"/>
+    <w:rPr>
+      <w:color w:val="605E5C"/>
+      <w:shd w:val="clear" w:color="auto" w:fill="E1DFDD"/>
     </w:rPr>
   </w:style>
 </w:styles>

</xml_diff>